<commit_message>
Report - struggled w saving
</commit_message>
<xml_diff>
--- a/report/Informatics Large Practical Report.docx
+++ b/report/Informatics Large Practical Report.docx
@@ -381,7 +381,19 @@
         <w:rPr>
           <w:rFonts w:ascii="Arial" w:hAnsi="Arial" w:cs="Arial"/>
         </w:rPr>
-        <w:t>requests performed in the operation of the program are valid</w:t>
+        <w:t xml:space="preserve">requests performed </w:t>
+      </w:r>
+      <w:r>
+        <w:rPr>
+          <w:rFonts w:ascii="Arial" w:hAnsi="Arial" w:cs="Arial"/>
+        </w:rPr>
+        <w:t>by the program</w:t>
+      </w:r>
+      <w:r>
+        <w:rPr>
+          <w:rFonts w:ascii="Arial" w:hAnsi="Arial" w:cs="Arial"/>
+        </w:rPr>
+        <w:t xml:space="preserve"> are valid</w:t>
       </w:r>
       <w:r>
         <w:rPr>
@@ -459,7 +471,19 @@
         <w:rPr>
           <w:rFonts w:ascii="Arial" w:hAnsi="Arial" w:cs="Arial"/>
         </w:rPr>
-        <w:t>arising for the first time whilst they are being used within the program. This allows for more useful error messages and reduces the possibility of a null</w:t>
+        <w:t xml:space="preserve">arising for the first time </w:t>
+      </w:r>
+      <w:r>
+        <w:rPr>
+          <w:rFonts w:ascii="Arial" w:hAnsi="Arial" w:cs="Arial"/>
+        </w:rPr>
+        <w:t>within the main execution of the program</w:t>
+      </w:r>
+      <w:r>
+        <w:rPr>
+          <w:rFonts w:ascii="Arial" w:hAnsi="Arial" w:cs="Arial"/>
+        </w:rPr>
+        <w:t>. This allows for more useful error messages and reduces the possibility of a null</w:t>
       </w:r>
       <w:r>
         <w:rPr>
@@ -471,7 +495,31 @@
         <w:rPr>
           <w:rFonts w:ascii="Arial" w:hAnsi="Arial" w:cs="Arial"/>
         </w:rPr>
-        <w:t>xception and other irritating errors occurring within the program.</w:t>
+        <w:t xml:space="preserve">xception and other irritating errors occurring </w:t>
+      </w:r>
+      <w:r>
+        <w:rPr>
+          <w:rFonts w:ascii="Arial" w:hAnsi="Arial" w:cs="Arial"/>
+        </w:rPr>
+        <w:t>during</w:t>
+      </w:r>
+      <w:r>
+        <w:rPr>
+          <w:rFonts w:ascii="Arial" w:hAnsi="Arial" w:cs="Arial"/>
+        </w:rPr>
+        <w:t xml:space="preserve"> the program</w:t>
+      </w:r>
+      <w:r>
+        <w:rPr>
+          <w:rFonts w:ascii="Arial" w:hAnsi="Arial" w:cs="Arial"/>
+        </w:rPr>
+        <w:t>’s runtime</w:t>
+      </w:r>
+      <w:r>
+        <w:rPr>
+          <w:rFonts w:ascii="Arial" w:hAnsi="Arial" w:cs="Arial"/>
+        </w:rPr>
+        <w:t>.</w:t>
       </w:r>
     </w:p>
     <w:p>
@@ -496,7 +544,19 @@
         <w:rPr>
           <w:rFonts w:ascii="Arial" w:hAnsi="Arial" w:cs="Arial"/>
         </w:rPr>
-        <w:t xml:space="preserve"> the class contains the following methods to implement the drone control algorithm: </w:t>
+        <w:t xml:space="preserve"> the </w:t>
+      </w:r>
+      <w:r>
+        <w:rPr>
+          <w:rFonts w:ascii="Arial" w:hAnsi="Arial" w:cs="Arial"/>
+        </w:rPr>
+        <w:t xml:space="preserve">App </w:t>
+      </w:r>
+      <w:r>
+        <w:rPr>
+          <w:rFonts w:ascii="Arial" w:hAnsi="Arial" w:cs="Arial"/>
+        </w:rPr>
+        <w:t xml:space="preserve">class contains the following methods: </w:t>
       </w:r>
       <w:proofErr w:type="spellStart"/>
       <w:r>
@@ -510,7 +570,19 @@
         <w:rPr>
           <w:rFonts w:ascii="Arial" w:hAnsi="Arial" w:cs="Arial"/>
         </w:rPr>
-        <w:t xml:space="preserve"> which returns the best legal drone move at a given position, </w:t>
+        <w:t xml:space="preserve"> which returns the best legal </w:t>
+      </w:r>
+      <w:r>
+        <w:rPr>
+          <w:rFonts w:ascii="Arial" w:hAnsi="Arial" w:cs="Arial"/>
+        </w:rPr>
+        <w:t xml:space="preserve">non-repeated </w:t>
+      </w:r>
+      <w:r>
+        <w:rPr>
+          <w:rFonts w:ascii="Arial" w:hAnsi="Arial" w:cs="Arial"/>
+        </w:rPr>
+        <w:t xml:space="preserve">drone move at a given position, </w:t>
       </w:r>
       <w:proofErr w:type="spellStart"/>
       <w:r>
@@ -717,7 +789,19 @@
         <w:rPr>
           <w:rFonts w:ascii="Arial" w:hAnsi="Arial" w:cs="Arial"/>
         </w:rPr>
-        <w:t xml:space="preserve"> class. This represents </w:t>
+        <w:t xml:space="preserve"> class</w:t>
+      </w:r>
+      <w:r>
+        <w:rPr>
+          <w:rFonts w:ascii="Arial" w:hAnsi="Arial" w:cs="Arial"/>
+        </w:rPr>
+        <w:t>, which st</w:t>
+      </w:r>
+      <w:r>
+        <w:rPr>
+          <w:rFonts w:ascii="Arial" w:hAnsi="Arial" w:cs="Arial"/>
+        </w:rPr>
+        <w:t xml:space="preserve">ores </w:t>
       </w:r>
       <w:r>
         <w:rPr>
@@ -743,19 +827,31 @@
         <w:rPr>
           <w:rFonts w:ascii="Arial" w:hAnsi="Arial" w:cs="Arial"/>
         </w:rPr>
-        <w:t xml:space="preserve"> which simply returns the vertices of the central area, to be used in determining a point</w:t>
-      </w:r>
-      <w:r>
-        <w:rPr>
-          <w:rFonts w:ascii="Arial" w:hAnsi="Arial" w:cs="Arial"/>
-        </w:rPr>
-        <w:t>'</w:t>
-      </w:r>
-      <w:r>
-        <w:rPr>
-          <w:rFonts w:ascii="Arial" w:hAnsi="Arial" w:cs="Arial"/>
-        </w:rPr>
-        <w:t xml:space="preserve">s position within this area. The other method of this class is the </w:t>
+        <w:t xml:space="preserve"> which simply returns the vertices of the central area, to be used in determining </w:t>
+      </w:r>
+      <w:r>
+        <w:rPr>
+          <w:rFonts w:ascii="Arial" w:hAnsi="Arial" w:cs="Arial"/>
+        </w:rPr>
+        <w:t>whether a</w:t>
+      </w:r>
+      <w:r>
+        <w:rPr>
+          <w:rFonts w:ascii="Arial" w:hAnsi="Arial" w:cs="Arial"/>
+        </w:rPr>
+        <w:t xml:space="preserve"> point</w:t>
+      </w:r>
+      <w:r>
+        <w:rPr>
+          <w:rFonts w:ascii="Arial" w:hAnsi="Arial" w:cs="Arial"/>
+        </w:rPr>
+        <w:t xml:space="preserve"> is</w:t>
+      </w:r>
+      <w:r>
+        <w:rPr>
+          <w:rFonts w:ascii="Arial" w:hAnsi="Arial" w:cs="Arial"/>
+        </w:rPr>
+        <w:t xml:space="preserve"> within this area. The other method of this class is </w:t>
       </w:r>
       <w:proofErr w:type="spellStart"/>
       <w:r>
@@ -769,7 +865,19 @@
         <w:rPr>
           <w:rFonts w:ascii="Arial" w:hAnsi="Arial" w:cs="Arial"/>
         </w:rPr>
-        <w:t xml:space="preserve"> class which is used for singleton access to it.   </w:t>
+        <w:t xml:space="preserve"> which is used for access to </w:t>
+      </w:r>
+      <w:r>
+        <w:rPr>
+          <w:rFonts w:ascii="Arial" w:hAnsi="Arial" w:cs="Arial"/>
+        </w:rPr>
+        <w:t>the singleton class instance</w:t>
+      </w:r>
+      <w:r>
+        <w:rPr>
+          <w:rFonts w:ascii="Arial" w:hAnsi="Arial" w:cs="Arial"/>
+        </w:rPr>
+        <w:t xml:space="preserve">.   </w:t>
       </w:r>
     </w:p>
     <w:p>
@@ -808,7 +916,19 @@
         <w:rPr>
           <w:rFonts w:ascii="Arial" w:hAnsi="Arial" w:cs="Arial"/>
         </w:rPr>
-        <w:t xml:space="preserve"> if a new instance of the class is used every time, firstly network I/O is very slow in comparison to other aspects of the program, accessing a new instance would significantly slow down the runtime of the program. Moreover</w:t>
+        <w:t xml:space="preserve"> if a new instance of the class is used every time, firstly network I/O is very slow in comparison to other aspects of the program, </w:t>
+      </w:r>
+      <w:r>
+        <w:rPr>
+          <w:rFonts w:ascii="Arial" w:hAnsi="Arial" w:cs="Arial"/>
+        </w:rPr>
+        <w:t xml:space="preserve">so </w:t>
+      </w:r>
+      <w:r>
+        <w:rPr>
+          <w:rFonts w:ascii="Arial" w:hAnsi="Arial" w:cs="Arial"/>
+        </w:rPr>
+        <w:t>accessing a new instance would significantly slow down the runtime of the program. Moreover</w:t>
       </w:r>
       <w:r>
         <w:rPr>
@@ -820,7 +940,26 @@
         <w:rPr>
           <w:rFonts w:ascii="Arial" w:hAnsi="Arial" w:cs="Arial"/>
         </w:rPr>
-        <w:t xml:space="preserve"> it would be possible that the points of the central area would change over the runtime, or even that the REST server may fail during later instances of the class. </w:t>
+        <w:t xml:space="preserve"> it would be possible that the points of the central area would change over the runtime, or even that the REST server may fail </w:t>
+      </w:r>
+      <w:r>
+        <w:rPr>
+          <w:rFonts w:ascii="Arial" w:hAnsi="Arial" w:cs="Arial"/>
+        </w:rPr>
+        <w:t>when retrieving</w:t>
+      </w:r>
+      <w:r>
+        <w:rPr>
+          <w:rFonts w:ascii="Arial" w:hAnsi="Arial" w:cs="Arial"/>
+        </w:rPr>
+        <w:t xml:space="preserve"> later instances of the </w:t>
+      </w:r>
+      <w:r>
+        <w:rPr>
+          <w:rFonts w:ascii="Arial" w:hAnsi="Arial" w:cs="Arial"/>
+        </w:rPr>
+        <w:lastRenderedPageBreak/>
+        <w:t xml:space="preserve">class. </w:t>
       </w:r>
       <w:proofErr w:type="gramStart"/>
       <w:r>
@@ -867,7 +1006,6 @@
           <w:bCs/>
           <w:u w:val="single"/>
         </w:rPr>
-        <w:lastRenderedPageBreak/>
         <w:t>Delivery</w:t>
       </w:r>
     </w:p>
@@ -887,7 +1025,19 @@
         <w:rPr>
           <w:rFonts w:ascii="Arial" w:hAnsi="Arial" w:cs="Arial"/>
         </w:rPr>
-        <w:t xml:space="preserve">This class represents the information </w:t>
+        <w:t xml:space="preserve">This class </w:t>
+      </w:r>
+      <w:r>
+        <w:rPr>
+          <w:rFonts w:ascii="Arial" w:hAnsi="Arial" w:cs="Arial"/>
+        </w:rPr>
+        <w:t>stores</w:t>
+      </w:r>
+      <w:r>
+        <w:rPr>
+          <w:rFonts w:ascii="Arial" w:hAnsi="Arial" w:cs="Arial"/>
+        </w:rPr>
+        <w:t xml:space="preserve"> the information </w:t>
       </w:r>
       <w:r>
         <w:rPr>
@@ -1041,7 +1191,19 @@
         <w:rPr>
           <w:rFonts w:ascii="Arial" w:hAnsi="Arial" w:cs="Arial"/>
         </w:rPr>
-        <w:t>before this point which of these 2 values will be taken.</w:t>
+        <w:t>before th</w:t>
+      </w:r>
+      <w:r>
+        <w:rPr>
+          <w:rFonts w:ascii="Arial" w:hAnsi="Arial" w:cs="Arial"/>
+        </w:rPr>
+        <w:t>e execution of the algorithm</w:t>
+      </w:r>
+      <w:r>
+        <w:rPr>
+          <w:rFonts w:ascii="Arial" w:hAnsi="Arial" w:cs="Arial"/>
+        </w:rPr>
+        <w:t xml:space="preserve"> which of these 2 values will be taken.</w:t>
       </w:r>
       <w:r>
         <w:rPr>
@@ -1066,7 +1228,19 @@
         <w:rPr>
           <w:rFonts w:ascii="Arial" w:hAnsi="Arial" w:cs="Arial"/>
         </w:rPr>
-        <w:t xml:space="preserve">his class was chosen as it allows the deliveries output file to be easily written to when using </w:t>
+        <w:t xml:space="preserve">his class was chosen as </w:t>
+      </w:r>
+      <w:r>
+        <w:rPr>
+          <w:rFonts w:ascii="Arial" w:hAnsi="Arial" w:cs="Arial"/>
+        </w:rPr>
+        <w:t>the use of a custom class for the purpose of data binding</w:t>
+      </w:r>
+      <w:r>
+        <w:rPr>
+          <w:rFonts w:ascii="Arial" w:hAnsi="Arial" w:cs="Arial"/>
+        </w:rPr>
+        <w:t xml:space="preserve"> allows the deliveries output file to be easily written to when using </w:t>
       </w:r>
       <w:proofErr w:type="spellStart"/>
       <w:r>
@@ -1086,7 +1260,19 @@
         <w:rPr>
           <w:rFonts w:ascii="Arial" w:hAnsi="Arial" w:cs="Arial"/>
         </w:rPr>
-        <w:t>directly using the Delivery</w:t>
+        <w:t>directly</w:t>
+      </w:r>
+      <w:r>
+        <w:rPr>
+          <w:rFonts w:ascii="Arial" w:hAnsi="Arial" w:cs="Arial"/>
+        </w:rPr>
+        <w:t>, by</w:t>
+      </w:r>
+      <w:r>
+        <w:rPr>
+          <w:rFonts w:ascii="Arial" w:hAnsi="Arial" w:cs="Arial"/>
+        </w:rPr>
+        <w:t xml:space="preserve"> using the Delivery</w:t>
       </w:r>
       <w:r>
         <w:rPr>
@@ -1123,6 +1309,12 @@
           <w:rFonts w:ascii="Arial" w:hAnsi="Arial" w:cs="Arial"/>
         </w:rPr>
         <w:t xml:space="preserve"> in Delivery.</w:t>
+      </w:r>
+      <w:r>
+        <w:rPr>
+          <w:rFonts w:ascii="Arial" w:hAnsi="Arial" w:cs="Arial"/>
+        </w:rPr>
+        <w:t xml:space="preserve"> </w:t>
       </w:r>
     </w:p>
     <w:p>
@@ -1249,7 +1441,19 @@
         <w:rPr>
           <w:rFonts w:ascii="Arial" w:hAnsi="Arial" w:cs="Arial"/>
         </w:rPr>
-        <w:t xml:space="preserve"> objects representing a flightpath into a list of </w:t>
+        <w:t xml:space="preserve"> objects</w:t>
+      </w:r>
+      <w:r>
+        <w:rPr>
+          <w:rFonts w:ascii="Arial" w:hAnsi="Arial" w:cs="Arial"/>
+        </w:rPr>
+        <w:t xml:space="preserve"> (which together represent a flight path)</w:t>
+      </w:r>
+      <w:r>
+        <w:rPr>
+          <w:rFonts w:ascii="Arial" w:hAnsi="Arial" w:cs="Arial"/>
+        </w:rPr>
+        <w:t xml:space="preserve"> into a list of </w:t>
       </w:r>
       <w:r>
         <w:rPr>
@@ -1303,7 +1507,13 @@
         <w:rPr>
           <w:rFonts w:ascii="Arial" w:hAnsi="Arial" w:cs="Arial"/>
         </w:rPr>
-        <w:t xml:space="preserve"> The class also has getters, but no setters providing encapsulation of the class and security as the class’s attributes are all private and final.</w:t>
+        <w:t xml:space="preserve"> The class also has getters, but no setters providing encapsulation and security as the class’s attributes are all private and final</w:t>
+      </w:r>
+      <w:r>
+        <w:rPr>
+          <w:rFonts w:ascii="Arial" w:hAnsi="Arial" w:cs="Arial"/>
+        </w:rPr>
+        <w:t>, and resulting in data abstraction to prevent misuse of the class and its attributes.</w:t>
       </w:r>
     </w:p>
     <w:p>
@@ -1500,7 +1710,52 @@
         <w:rPr>
           <w:rFonts w:ascii="Arial" w:hAnsi="Arial" w:cs="Arial"/>
         </w:rPr>
-        <w:t>Item is a class that represents a single item on offer by a restaurant. It contains the name of the item and its cost in pence. This class is used for clarity, to make it clear when the program is looking through the menu of a restaurant, instead of relying on index lists or arrays which could be confusing, as well as to avoid problems with changing data types to represent the name and cost of an item in an array or list.</w:t>
+        <w:t xml:space="preserve">Item is a class that represents a single item on offer by a restaurant. It contains the name of the item and its cost in pence. This class is used for clarity, to make it clear when the program is looking through the menu of a restaurant, instead of relying on index lists or </w:t>
+      </w:r>
+      <w:r>
+        <w:rPr>
+          <w:rFonts w:ascii="Arial" w:hAnsi="Arial" w:cs="Arial"/>
+        </w:rPr>
+        <w:lastRenderedPageBreak/>
+        <w:t>arrays which could be confusing</w:t>
+      </w:r>
+      <w:r>
+        <w:rPr>
+          <w:rFonts w:ascii="Arial" w:hAnsi="Arial" w:cs="Arial"/>
+        </w:rPr>
+        <w:t>.</w:t>
+      </w:r>
+      <w:r>
+        <w:rPr>
+          <w:rFonts w:ascii="Arial" w:hAnsi="Arial" w:cs="Arial"/>
+        </w:rPr>
+        <w:t xml:space="preserve"> </w:t>
+      </w:r>
+      <w:r>
+        <w:rPr>
+          <w:rFonts w:ascii="Arial" w:hAnsi="Arial" w:cs="Arial"/>
+        </w:rPr>
+        <w:t xml:space="preserve">In </w:t>
+      </w:r>
+      <w:proofErr w:type="gramStart"/>
+      <w:r>
+        <w:rPr>
+          <w:rFonts w:ascii="Arial" w:hAnsi="Arial" w:cs="Arial"/>
+        </w:rPr>
+        <w:t>addition</w:t>
+      </w:r>
+      <w:proofErr w:type="gramEnd"/>
+      <w:r>
+        <w:rPr>
+          <w:rFonts w:ascii="Arial" w:hAnsi="Arial" w:cs="Arial"/>
+        </w:rPr>
+        <w:t xml:space="preserve"> this class is used</w:t>
+      </w:r>
+      <w:r>
+        <w:rPr>
+          <w:rFonts w:ascii="Arial" w:hAnsi="Arial" w:cs="Arial"/>
+        </w:rPr>
+        <w:t xml:space="preserve"> to avoid problems with changing data types to represent the name and cost of an item in an array or list.</w:t>
       </w:r>
       <w:r>
         <w:rPr>
@@ -1550,7 +1805,6 @@
           <w:bCs/>
           <w:u w:val="single"/>
         </w:rPr>
-        <w:lastRenderedPageBreak/>
         <w:t>LngLat</w:t>
       </w:r>
       <w:proofErr w:type="spellEnd"/>
@@ -1597,7 +1851,31 @@
         <w:rPr>
           <w:rFonts w:ascii="Arial" w:hAnsi="Arial" w:cs="Arial"/>
         </w:rPr>
-        <w:t xml:space="preserve"> the map. The main methods in this class are </w:t>
+        <w:t xml:space="preserve"> the map. The </w:t>
+      </w:r>
+      <w:r>
+        <w:rPr>
+          <w:rFonts w:ascii="Arial" w:hAnsi="Arial" w:cs="Arial"/>
+        </w:rPr>
+        <w:t xml:space="preserve">first </w:t>
+      </w:r>
+      <w:r>
+        <w:rPr>
+          <w:rFonts w:ascii="Arial" w:hAnsi="Arial" w:cs="Arial"/>
+        </w:rPr>
+        <w:t xml:space="preserve">method in this class </w:t>
+      </w:r>
+      <w:r>
+        <w:rPr>
+          <w:rFonts w:ascii="Arial" w:hAnsi="Arial" w:cs="Arial"/>
+        </w:rPr>
+        <w:t>is</w:t>
+      </w:r>
+      <w:r>
+        <w:rPr>
+          <w:rFonts w:ascii="Arial" w:hAnsi="Arial" w:cs="Arial"/>
+        </w:rPr>
+        <w:t xml:space="preserve"> </w:t>
       </w:r>
       <w:proofErr w:type="spellStart"/>
       <w:r>
@@ -1611,13 +1889,59 @@
         <w:rPr>
           <w:rFonts w:ascii="Arial" w:hAnsi="Arial" w:cs="Arial"/>
         </w:rPr>
-        <w:t xml:space="preserve"> which determines whether a point is within the central area, </w:t>
+        <w:t xml:space="preserve"> which determines whether a point is within the central area,</w:t>
+      </w:r>
+      <w:r>
+        <w:rPr>
+          <w:rFonts w:ascii="Arial" w:hAnsi="Arial" w:cs="Arial"/>
+        </w:rPr>
+        <w:t xml:space="preserve"> using an instance of the </w:t>
       </w:r>
       <w:proofErr w:type="spellStart"/>
       <w:r>
         <w:rPr>
           <w:rFonts w:ascii="Arial" w:hAnsi="Arial" w:cs="Arial"/>
         </w:rPr>
+        <w:t>CentralArea</w:t>
+      </w:r>
+      <w:proofErr w:type="spellEnd"/>
+      <w:r>
+        <w:rPr>
+          <w:rFonts w:ascii="Arial" w:hAnsi="Arial" w:cs="Arial"/>
+        </w:rPr>
+        <w:t xml:space="preserve"> class</w:t>
+      </w:r>
+      <w:r>
+        <w:rPr>
+          <w:rFonts w:ascii="Arial" w:hAnsi="Arial" w:cs="Arial"/>
+        </w:rPr>
+        <w:t xml:space="preserve">. </w:t>
+      </w:r>
+      <w:proofErr w:type="spellStart"/>
+      <w:r>
+        <w:rPr>
+          <w:rFonts w:ascii="Arial" w:hAnsi="Arial" w:cs="Arial"/>
+        </w:rPr>
+        <w:t>LngLat</w:t>
+      </w:r>
+      <w:proofErr w:type="spellEnd"/>
+      <w:r>
+        <w:rPr>
+          <w:rFonts w:ascii="Arial" w:hAnsi="Arial" w:cs="Arial"/>
+        </w:rPr>
+        <w:t xml:space="preserve"> also contains</w:t>
+      </w:r>
+      <w:r>
+        <w:rPr>
+          <w:rFonts w:ascii="Arial" w:hAnsi="Arial" w:cs="Arial"/>
+        </w:rPr>
+        <w:t xml:space="preserve"> </w:t>
+      </w:r>
+      <w:proofErr w:type="spellStart"/>
+      <w:r>
+        <w:rPr>
+          <w:rFonts w:ascii="Arial" w:hAnsi="Arial" w:cs="Arial"/>
+        </w:rPr>
         <w:t>distanceTo</w:t>
       </w:r>
       <w:proofErr w:type="spellEnd"/>
@@ -1653,7 +1977,19 @@
         <w:rPr>
           <w:rFonts w:ascii="Arial" w:hAnsi="Arial" w:cs="Arial"/>
         </w:rPr>
-        <w:t xml:space="preserve"> which calculates the point at which the drone will be after a move of a given number of degrees.</w:t>
+        <w:t xml:space="preserve"> which calculates the </w:t>
+      </w:r>
+      <w:r>
+        <w:rPr>
+          <w:rFonts w:ascii="Arial" w:hAnsi="Arial" w:cs="Arial"/>
+        </w:rPr>
+        <w:t>position of</w:t>
+      </w:r>
+      <w:r>
+        <w:rPr>
+          <w:rFonts w:ascii="Arial" w:hAnsi="Arial" w:cs="Arial"/>
+        </w:rPr>
+        <w:t xml:space="preserve"> the drone after a move of a given number of degrees.</w:t>
       </w:r>
     </w:p>
     <w:p>
@@ -1666,7 +2002,31 @@
         <w:rPr>
           <w:rFonts w:ascii="Arial" w:hAnsi="Arial" w:cs="Arial"/>
         </w:rPr>
-        <w:t xml:space="preserve">This class is used as it is a focal point through which any calculations involving points on the map are performed. This then allows for both loose coupling, as no other classes will perform calculations involving specific points on the map to generate points along the drone’s flightpath, and high cohesion as all the methods within this class are involved </w:t>
+        <w:t xml:space="preserve">This class </w:t>
+      </w:r>
+      <w:r>
+        <w:rPr>
+          <w:rFonts w:ascii="Arial" w:hAnsi="Arial" w:cs="Arial"/>
+        </w:rPr>
+        <w:t>was chosen</w:t>
+      </w:r>
+      <w:r>
+        <w:rPr>
+          <w:rFonts w:ascii="Arial" w:hAnsi="Arial" w:cs="Arial"/>
+        </w:rPr>
+        <w:t xml:space="preserve"> as a focal point through which any calculations involving points on the map are performed. This then allows for both loose coupling, as no other classes will perform calculations involving specific points on the map </w:t>
+      </w:r>
+      <w:r>
+        <w:rPr>
+          <w:rFonts w:ascii="Arial" w:hAnsi="Arial" w:cs="Arial"/>
+        </w:rPr>
+        <w:t>or will</w:t>
+      </w:r>
+      <w:r>
+        <w:rPr>
+          <w:rFonts w:ascii="Arial" w:hAnsi="Arial" w:cs="Arial"/>
+        </w:rPr>
+        <w:t xml:space="preserve"> generate points along the drone’s flightpath, and high cohesion as all the methods within this class are involved </w:t>
       </w:r>
       <w:r>
         <w:rPr>
@@ -1685,7 +2045,37 @@
         <w:rPr>
           <w:rFonts w:ascii="Arial" w:hAnsi="Arial" w:cs="Arial"/>
         </w:rPr>
-        <w:t xml:space="preserve">We also note that this class is also a record as a set </w:t>
+        <w:t>We also note that this class is also a record</w:t>
+      </w:r>
+      <w:r>
+        <w:rPr>
+          <w:rFonts w:ascii="Arial" w:hAnsi="Arial" w:cs="Arial"/>
+        </w:rPr>
+        <w:t>.</w:t>
+      </w:r>
+      <w:r>
+        <w:rPr>
+          <w:rFonts w:ascii="Arial" w:hAnsi="Arial" w:cs="Arial"/>
+        </w:rPr>
+        <w:t xml:space="preserve"> </w:t>
+      </w:r>
+      <w:r>
+        <w:rPr>
+          <w:rFonts w:ascii="Arial" w:hAnsi="Arial" w:cs="Arial"/>
+        </w:rPr>
+        <w:t xml:space="preserve">This design choice was made </w:t>
+      </w:r>
+      <w:r>
+        <w:rPr>
+          <w:rFonts w:ascii="Arial" w:hAnsi="Arial" w:cs="Arial"/>
+        </w:rPr>
+        <w:t xml:space="preserve">because </w:t>
+      </w:r>
+      <w:r>
+        <w:rPr>
+          <w:rFonts w:ascii="Arial" w:hAnsi="Arial" w:cs="Arial"/>
+        </w:rPr>
+        <w:t xml:space="preserve">a set </w:t>
       </w:r>
       <w:r>
         <w:rPr>
@@ -1715,13 +2105,37 @@
         <w:rPr>
           <w:rFonts w:ascii="Arial" w:hAnsi="Arial" w:cs="Arial"/>
         </w:rPr>
-        <w:t>,</w:t>
-      </w:r>
-      <w:r>
-        <w:rPr>
-          <w:rFonts w:ascii="Arial" w:hAnsi="Arial" w:cs="Arial"/>
-        </w:rPr>
-        <w:t xml:space="preserve"> the location of the central area or a point along the drone’s flightpath, will not change hence immutability is an important characteristic of this class.</w:t>
+        <w:t xml:space="preserve"> </w:t>
+      </w:r>
+      <w:r>
+        <w:rPr>
+          <w:rFonts w:ascii="Arial" w:hAnsi="Arial" w:cs="Arial"/>
+        </w:rPr>
+        <w:t>the location of the central area or a point along the drone’s flightpath, will not change</w:t>
+      </w:r>
+      <w:r>
+        <w:rPr>
+          <w:rFonts w:ascii="Arial" w:hAnsi="Arial" w:cs="Arial"/>
+        </w:rPr>
+        <w:t>.</w:t>
+      </w:r>
+      <w:r>
+        <w:rPr>
+          <w:rFonts w:ascii="Arial" w:hAnsi="Arial" w:cs="Arial"/>
+        </w:rPr>
+        <w:t xml:space="preserve"> </w:t>
+      </w:r>
+      <w:r>
+        <w:rPr>
+          <w:rFonts w:ascii="Arial" w:hAnsi="Arial" w:cs="Arial"/>
+        </w:rPr>
+        <w:t>Because of this fact</w:t>
+      </w:r>
+      <w:r>
+        <w:rPr>
+          <w:rFonts w:ascii="Arial" w:hAnsi="Arial" w:cs="Arial"/>
+        </w:rPr>
+        <w:t xml:space="preserve"> immutability is an important characteristic of this class.</w:t>
       </w:r>
     </w:p>
     <w:p>
@@ -1926,7 +2340,49 @@
         <w:rPr>
           <w:rFonts w:ascii="Arial" w:hAnsi="Arial" w:cs="Arial"/>
         </w:rPr>
-        <w:t xml:space="preserve">, which calculates whether the path created by the drone intersects any of </w:t>
+        <w:t xml:space="preserve"> and </w:t>
+      </w:r>
+      <w:proofErr w:type="spellStart"/>
+      <w:proofErr w:type="gramStart"/>
+      <w:r>
+        <w:rPr>
+          <w:rFonts w:ascii="Arial" w:hAnsi="Arial" w:cs="Arial"/>
+        </w:rPr>
+        <w:t>linesIntersect</w:t>
+      </w:r>
+      <w:proofErr w:type="spellEnd"/>
+      <w:r>
+        <w:rPr>
+          <w:rFonts w:ascii="Arial" w:hAnsi="Arial" w:cs="Arial"/>
+        </w:rPr>
+        <w:t xml:space="preserve"> .</w:t>
+      </w:r>
+      <w:proofErr w:type="gramEnd"/>
+      <w:r>
+        <w:rPr>
+          <w:rFonts w:ascii="Arial" w:hAnsi="Arial" w:cs="Arial"/>
+        </w:rPr>
+        <w:t xml:space="preserve"> Firstly, </w:t>
+      </w:r>
+      <w:proofErr w:type="spellStart"/>
+      <w:r>
+        <w:rPr>
+          <w:rFonts w:ascii="Arial" w:hAnsi="Arial" w:cs="Arial"/>
+        </w:rPr>
+        <w:t>intersectsNoFlyZones</w:t>
+      </w:r>
+      <w:proofErr w:type="spellEnd"/>
+      <w:r>
+        <w:rPr>
+          <w:rFonts w:ascii="Arial" w:hAnsi="Arial" w:cs="Arial"/>
+        </w:rPr>
+        <w:t xml:space="preserve"> </w:t>
+      </w:r>
+      <w:r>
+        <w:rPr>
+          <w:rFonts w:ascii="Arial" w:hAnsi="Arial" w:cs="Arial"/>
+        </w:rPr>
+        <w:t xml:space="preserve">calculates whether the path created by the drone intersects any of </w:t>
       </w:r>
       <w:r>
         <w:rPr>
@@ -1938,7 +2394,31 @@
         <w:rPr>
           <w:rFonts w:ascii="Arial" w:hAnsi="Arial" w:cs="Arial"/>
         </w:rPr>
-        <w:t xml:space="preserve">perimeters of the no-fly zones, using the method </w:t>
+        <w:t>perimeters of the no-fly zones</w:t>
+      </w:r>
+      <w:r>
+        <w:rPr>
+          <w:rFonts w:ascii="Arial" w:hAnsi="Arial" w:cs="Arial"/>
+        </w:rPr>
+        <w:t>.</w:t>
+      </w:r>
+      <w:r>
+        <w:rPr>
+          <w:rFonts w:ascii="Arial" w:hAnsi="Arial" w:cs="Arial"/>
+        </w:rPr>
+        <w:t xml:space="preserve"> </w:t>
+      </w:r>
+      <w:r>
+        <w:rPr>
+          <w:rFonts w:ascii="Arial" w:hAnsi="Arial" w:cs="Arial"/>
+        </w:rPr>
+        <w:t>This method uses</w:t>
+      </w:r>
+      <w:r>
+        <w:rPr>
+          <w:rFonts w:ascii="Arial" w:hAnsi="Arial" w:cs="Arial"/>
+        </w:rPr>
+        <w:t xml:space="preserve"> </w:t>
       </w:r>
       <w:proofErr w:type="spellStart"/>
       <w:r>
@@ -1966,7 +2446,53 @@
         <w:rPr>
           <w:rFonts w:ascii="Arial" w:hAnsi="Arial" w:cs="Arial"/>
         </w:rPr>
-        <w:t xml:space="preserve"> segments intersect each other. The details for this are explained further below.</w:t>
+        <w:t xml:space="preserve"> segments </w:t>
+      </w:r>
+      <w:r>
+        <w:rPr>
+          <w:rFonts w:ascii="Arial" w:hAnsi="Arial" w:cs="Arial"/>
+        </w:rPr>
+        <w:t xml:space="preserve">(given as </w:t>
+      </w:r>
+      <w:proofErr w:type="spellStart"/>
+      <w:r>
+        <w:rPr>
+          <w:rFonts w:ascii="Arial" w:hAnsi="Arial" w:cs="Arial"/>
+        </w:rPr>
+        <w:t>MapBox</w:t>
+      </w:r>
+      <w:proofErr w:type="spellEnd"/>
+      <w:r>
+        <w:rPr>
+          <w:rFonts w:ascii="Arial" w:hAnsi="Arial" w:cs="Arial"/>
+        </w:rPr>
+        <w:t xml:space="preserve"> SDK </w:t>
+      </w:r>
+      <w:proofErr w:type="spellStart"/>
+      <w:r>
+        <w:rPr>
+          <w:rFonts w:ascii="Arial" w:hAnsi="Arial" w:cs="Arial"/>
+        </w:rPr>
+        <w:t>LineString</w:t>
+      </w:r>
+      <w:proofErr w:type="spellEnd"/>
+      <w:r>
+        <w:rPr>
+          <w:rFonts w:ascii="Arial" w:hAnsi="Arial" w:cs="Arial"/>
+        </w:rPr>
+        <w:t xml:space="preserve"> objects) </w:t>
+      </w:r>
+      <w:r>
+        <w:rPr>
+          <w:rFonts w:ascii="Arial" w:hAnsi="Arial" w:cs="Arial"/>
+        </w:rPr>
+        <w:t>intersect each other. The details for this are explained further bel</w:t>
+      </w:r>
+      <w:r>
+        <w:rPr>
+          <w:rFonts w:ascii="Arial" w:hAnsi="Arial" w:cs="Arial"/>
+        </w:rPr>
+        <w:t>ow in the drone control algorithm section.</w:t>
       </w:r>
     </w:p>
     <w:p>
@@ -1979,111 +2505,35 @@
         <w:rPr>
           <w:rFonts w:ascii="Arial" w:hAnsi="Arial" w:cs="Arial"/>
         </w:rPr>
-        <w:t xml:space="preserve">Simply parsing the data returned from the REST server directly into a </w:t>
+        <w:t xml:space="preserve">This class was deemed necessary because of the line-line intersection problem. </w:t>
+      </w:r>
+      <w:proofErr w:type="gramStart"/>
+      <w:r>
+        <w:rPr>
+          <w:rFonts w:ascii="Arial" w:hAnsi="Arial" w:cs="Arial"/>
+        </w:rPr>
+        <w:t>Firstly</w:t>
+      </w:r>
+      <w:proofErr w:type="gramEnd"/>
+      <w:r>
+        <w:rPr>
+          <w:rFonts w:ascii="Arial" w:hAnsi="Arial" w:cs="Arial"/>
+        </w:rPr>
+        <w:t xml:space="preserve"> this problem is posed in terms of line segments, not in terms of single points so the methods used would be separate from those in the </w:t>
       </w:r>
       <w:proofErr w:type="spellStart"/>
       <w:r>
         <w:rPr>
           <w:rFonts w:ascii="Arial" w:hAnsi="Arial" w:cs="Arial"/>
         </w:rPr>
-        <w:t>Mapbox</w:t>
+        <w:t>LngLat</w:t>
       </w:r>
       <w:proofErr w:type="spellEnd"/>
       <w:r>
         <w:rPr>
           <w:rFonts w:ascii="Arial" w:hAnsi="Arial" w:cs="Arial"/>
         </w:rPr>
-        <w:t xml:space="preserve"> P</w:t>
-      </w:r>
-      <w:r>
-        <w:rPr>
-          <w:rFonts w:ascii="Arial" w:hAnsi="Arial" w:cs="Arial"/>
-        </w:rPr>
-        <w:t>olygon object was initially considered however</w:t>
-      </w:r>
-      <w:r>
-        <w:rPr>
-          <w:rFonts w:ascii="Arial" w:hAnsi="Arial" w:cs="Arial"/>
-        </w:rPr>
-        <w:t>,</w:t>
-      </w:r>
-      <w:r>
-        <w:rPr>
-          <w:rFonts w:ascii="Arial" w:hAnsi="Arial" w:cs="Arial"/>
-        </w:rPr>
-        <w:t xml:space="preserve"> this </w:t>
-      </w:r>
-      <w:r>
-        <w:rPr>
-          <w:rFonts w:ascii="Arial" w:hAnsi="Arial" w:cs="Arial"/>
-        </w:rPr>
-        <w:t xml:space="preserve">was not deemed possible. </w:t>
-      </w:r>
-      <w:proofErr w:type="gramStart"/>
-      <w:r>
-        <w:rPr>
-          <w:rFonts w:ascii="Arial" w:hAnsi="Arial" w:cs="Arial"/>
-        </w:rPr>
-        <w:t>Firstly</w:t>
-      </w:r>
-      <w:proofErr w:type="gramEnd"/>
-      <w:r>
-        <w:rPr>
-          <w:rFonts w:ascii="Arial" w:hAnsi="Arial" w:cs="Arial"/>
-        </w:rPr>
-        <w:t xml:space="preserve"> the Polygon objects do not allow for names to be parsed </w:t>
-      </w:r>
-      <w:r>
-        <w:rPr>
-          <w:rFonts w:ascii="Arial" w:hAnsi="Arial" w:cs="Arial"/>
-        </w:rPr>
-        <w:t xml:space="preserve">in </w:t>
-      </w:r>
-      <w:r>
-        <w:rPr>
-          <w:rFonts w:ascii="Arial" w:hAnsi="Arial" w:cs="Arial"/>
-        </w:rPr>
-        <w:t>and also require a 2d list to allow for polygons with holes within them</w:t>
-      </w:r>
-      <w:r>
-        <w:rPr>
-          <w:rFonts w:ascii="Arial" w:hAnsi="Arial" w:cs="Arial"/>
-        </w:rPr>
-        <w:t xml:space="preserve">, a format different to that returned by the REST request. </w:t>
-      </w:r>
-      <w:proofErr w:type="gramStart"/>
-      <w:r>
-        <w:rPr>
-          <w:rFonts w:ascii="Arial" w:hAnsi="Arial" w:cs="Arial"/>
-        </w:rPr>
-        <w:t>Thus</w:t>
-      </w:r>
-      <w:proofErr w:type="gramEnd"/>
-      <w:r>
-        <w:rPr>
-          <w:rFonts w:ascii="Arial" w:hAnsi="Arial" w:cs="Arial"/>
-        </w:rPr>
-        <w:t xml:space="preserve"> it was determined that an intermediate class was required</w:t>
-      </w:r>
-      <w:r>
-        <w:rPr>
-          <w:rFonts w:ascii="Arial" w:hAnsi="Arial" w:cs="Arial"/>
-        </w:rPr>
-        <w:t xml:space="preserve">, hence why the </w:t>
-      </w:r>
-      <w:proofErr w:type="spellStart"/>
-      <w:r>
-        <w:rPr>
-          <w:rFonts w:ascii="Arial" w:hAnsi="Arial" w:cs="Arial"/>
-        </w:rPr>
-        <w:t>NoFlyZone</w:t>
-      </w:r>
-      <w:proofErr w:type="spellEnd"/>
-      <w:r>
-        <w:rPr>
-          <w:rFonts w:ascii="Arial" w:hAnsi="Arial" w:cs="Arial"/>
-        </w:rPr>
-        <w:t xml:space="preserve"> class is used.</w:t>
+        <w:t xml:space="preserve"> class, and no other class handles calculations similar to this, so a separate class is needed to ensure high cohesion within classes. As well as this, considering the line-line intersection problem for every line along the perimeters of multiple polygons resulted in many lines of code which were ultimately split into two methods, needing their own class to aid clarity of code and to prevent classes becoming too cumbersome.</w:t>
       </w:r>
     </w:p>
     <w:p>
@@ -2096,7 +2546,52 @@
         <w:rPr>
           <w:rFonts w:ascii="Arial" w:hAnsi="Arial" w:cs="Arial"/>
         </w:rPr>
-        <w:t xml:space="preserve">Moreover, this class was deemed necessary because of the line-line intersection problem. </w:t>
+        <w:lastRenderedPageBreak/>
+        <w:t>In terms of alternative implementations, s</w:t>
+      </w:r>
+      <w:r>
+        <w:rPr>
+          <w:rFonts w:ascii="Arial" w:hAnsi="Arial" w:cs="Arial"/>
+        </w:rPr>
+        <w:t xml:space="preserve">imply parsing the data returned from the REST server directly into a </w:t>
+      </w:r>
+      <w:proofErr w:type="spellStart"/>
+      <w:r>
+        <w:rPr>
+          <w:rFonts w:ascii="Arial" w:hAnsi="Arial" w:cs="Arial"/>
+        </w:rPr>
+        <w:t>Mapbox</w:t>
+      </w:r>
+      <w:proofErr w:type="spellEnd"/>
+      <w:r>
+        <w:rPr>
+          <w:rFonts w:ascii="Arial" w:hAnsi="Arial" w:cs="Arial"/>
+        </w:rPr>
+        <w:t xml:space="preserve"> P</w:t>
+      </w:r>
+      <w:r>
+        <w:rPr>
+          <w:rFonts w:ascii="Arial" w:hAnsi="Arial" w:cs="Arial"/>
+        </w:rPr>
+        <w:t>olygon object was initially considered however</w:t>
+      </w:r>
+      <w:r>
+        <w:rPr>
+          <w:rFonts w:ascii="Arial" w:hAnsi="Arial" w:cs="Arial"/>
+        </w:rPr>
+        <w:t>,</w:t>
+      </w:r>
+      <w:r>
+        <w:rPr>
+          <w:rFonts w:ascii="Arial" w:hAnsi="Arial" w:cs="Arial"/>
+        </w:rPr>
+        <w:t xml:space="preserve"> this </w:t>
+      </w:r>
+      <w:r>
+        <w:rPr>
+          <w:rFonts w:ascii="Arial" w:hAnsi="Arial" w:cs="Arial"/>
+        </w:rPr>
+        <w:t xml:space="preserve">was not deemed possible. </w:t>
       </w:r>
       <w:proofErr w:type="gramStart"/>
       <w:r>
@@ -2110,105 +2605,196 @@
         <w:rPr>
           <w:rFonts w:ascii="Arial" w:hAnsi="Arial" w:cs="Arial"/>
         </w:rPr>
-        <w:t xml:space="preserve"> this problem is posed in terms of line segments, not in terms of single points so the methods used would be separate from those in the </w:t>
+        <w:t xml:space="preserve"> the Polygon objects do not allow for names to be parsed </w:t>
+      </w:r>
+      <w:r>
+        <w:rPr>
+          <w:rFonts w:ascii="Arial" w:hAnsi="Arial" w:cs="Arial"/>
+        </w:rPr>
+        <w:t xml:space="preserve">in </w:t>
+      </w:r>
+      <w:r>
+        <w:rPr>
+          <w:rFonts w:ascii="Arial" w:hAnsi="Arial" w:cs="Arial"/>
+        </w:rPr>
+        <w:t xml:space="preserve">and also require a </w:t>
+      </w:r>
+      <w:r>
+        <w:rPr>
+          <w:rFonts w:ascii="Arial" w:hAnsi="Arial" w:cs="Arial"/>
+        </w:rPr>
+        <w:t>two-dimensiona</w:t>
+      </w:r>
+      <w:r>
+        <w:rPr>
+          <w:rFonts w:ascii="Arial" w:hAnsi="Arial" w:cs="Arial"/>
+        </w:rPr>
+        <w:t>l</w:t>
+      </w:r>
+      <w:r>
+        <w:rPr>
+          <w:rFonts w:ascii="Arial" w:hAnsi="Arial" w:cs="Arial"/>
+        </w:rPr>
+        <w:t xml:space="preserve"> list to allow for polygons with holes within them</w:t>
+      </w:r>
+      <w:r>
+        <w:rPr>
+          <w:rFonts w:ascii="Arial" w:hAnsi="Arial" w:cs="Arial"/>
+        </w:rPr>
+        <w:t xml:space="preserve">, a format different to that returned by the REST request. </w:t>
+      </w:r>
+      <w:proofErr w:type="gramStart"/>
+      <w:r>
+        <w:rPr>
+          <w:rFonts w:ascii="Arial" w:hAnsi="Arial" w:cs="Arial"/>
+        </w:rPr>
+        <w:t>Thus</w:t>
+      </w:r>
+      <w:proofErr w:type="gramEnd"/>
+      <w:r>
+        <w:rPr>
+          <w:rFonts w:ascii="Arial" w:hAnsi="Arial" w:cs="Arial"/>
+        </w:rPr>
+        <w:t xml:space="preserve"> it was determined that an intermediate class was required</w:t>
+      </w:r>
+      <w:r>
+        <w:rPr>
+          <w:rFonts w:ascii="Arial" w:hAnsi="Arial" w:cs="Arial"/>
+        </w:rPr>
+        <w:t xml:space="preserve">, hence why the </w:t>
       </w:r>
       <w:proofErr w:type="spellStart"/>
       <w:r>
         <w:rPr>
           <w:rFonts w:ascii="Arial" w:hAnsi="Arial" w:cs="Arial"/>
         </w:rPr>
-        <w:t>LngLat</w:t>
+        <w:t>NoFlyZone</w:t>
       </w:r>
       <w:proofErr w:type="spellEnd"/>
       <w:r>
         <w:rPr>
           <w:rFonts w:ascii="Arial" w:hAnsi="Arial" w:cs="Arial"/>
         </w:rPr>
-        <w:t xml:space="preserve"> class, and no other class handles calculations similar to this, so a separate class is needed to aid high cohesion within classes. </w:t>
-      </w:r>
-      <w:r>
-        <w:rPr>
-          <w:rFonts w:ascii="Arial" w:hAnsi="Arial" w:cs="Arial"/>
-        </w:rPr>
-        <w:t>As well as this, consider the line-line intersection problem for every line along the perimeters of multiple polygons resulted in several lines of code which w</w:t>
-      </w:r>
-      <w:r>
-        <w:rPr>
-          <w:rFonts w:ascii="Arial" w:hAnsi="Arial" w:cs="Arial"/>
-        </w:rPr>
-        <w:t>ere</w:t>
-      </w:r>
-      <w:r>
-        <w:rPr>
-          <w:rFonts w:ascii="Arial" w:hAnsi="Arial" w:cs="Arial"/>
-        </w:rPr>
-        <w:t xml:space="preserve"> split into </w:t>
-      </w:r>
-      <w:r>
-        <w:rPr>
-          <w:rFonts w:ascii="Arial" w:hAnsi="Arial" w:cs="Arial"/>
-        </w:rPr>
-        <w:t>two</w:t>
-      </w:r>
-      <w:r>
-        <w:rPr>
-          <w:rFonts w:ascii="Arial" w:hAnsi="Arial" w:cs="Arial"/>
-        </w:rPr>
-        <w:t xml:space="preserve"> methods,</w:t>
-      </w:r>
-      <w:r>
-        <w:rPr>
-          <w:rFonts w:ascii="Arial" w:hAnsi="Arial" w:cs="Arial"/>
-        </w:rPr>
-        <w:t xml:space="preserve"> </w:t>
-      </w:r>
-      <w:r>
-        <w:rPr>
-          <w:rFonts w:ascii="Arial" w:hAnsi="Arial" w:cs="Arial"/>
-        </w:rPr>
-        <w:t>need</w:t>
-      </w:r>
-      <w:r>
-        <w:rPr>
-          <w:rFonts w:ascii="Arial" w:hAnsi="Arial" w:cs="Arial"/>
-        </w:rPr>
-        <w:t>ing</w:t>
-      </w:r>
-      <w:r>
-        <w:rPr>
-          <w:rFonts w:ascii="Arial" w:hAnsi="Arial" w:cs="Arial"/>
-        </w:rPr>
-        <w:t xml:space="preserve"> </w:t>
-      </w:r>
-      <w:r>
-        <w:rPr>
-          <w:rFonts w:ascii="Arial" w:hAnsi="Arial" w:cs="Arial"/>
-        </w:rPr>
-        <w:t>their</w:t>
-      </w:r>
-      <w:r>
-        <w:rPr>
-          <w:rFonts w:ascii="Arial" w:hAnsi="Arial" w:cs="Arial"/>
-        </w:rPr>
-        <w:t xml:space="preserve"> own class to aid clarity of code and to prevent classes becoming </w:t>
-      </w:r>
-      <w:r>
-        <w:rPr>
-          <w:rFonts w:ascii="Arial" w:hAnsi="Arial" w:cs="Arial"/>
-        </w:rPr>
-        <w:t xml:space="preserve">too </w:t>
-      </w:r>
-      <w:r>
-        <w:rPr>
-          <w:rFonts w:ascii="Arial" w:hAnsi="Arial" w:cs="Arial"/>
-        </w:rPr>
-        <w:t>cumbersome.</w:t>
+        <w:t xml:space="preserve"> class is used</w:t>
+      </w:r>
+      <w:r>
+        <w:rPr>
+          <w:rFonts w:ascii="Arial" w:hAnsi="Arial" w:cs="Arial"/>
+        </w:rPr>
+        <w:t>; it can parse in the data from the REST request directly.</w:t>
       </w:r>
     </w:p>
     <w:p>
       <w:pPr>
         <w:rPr>
           <w:rFonts w:ascii="Arial" w:hAnsi="Arial" w:cs="Arial"/>
+        </w:rPr>
+      </w:pPr>
+      <w:r>
+        <w:rPr>
+          <w:rFonts w:ascii="Arial" w:hAnsi="Arial" w:cs="Arial"/>
+        </w:rPr>
+        <w:t xml:space="preserve">Also as, </w:t>
+      </w:r>
+      <w:proofErr w:type="gramStart"/>
+      <w:r>
+        <w:rPr>
+          <w:rFonts w:ascii="Arial" w:hAnsi="Arial" w:cs="Arial"/>
+        </w:rPr>
+        <w:t>similar to</w:t>
+      </w:r>
+      <w:proofErr w:type="gramEnd"/>
+      <w:r>
+        <w:rPr>
+          <w:rFonts w:ascii="Arial" w:hAnsi="Arial" w:cs="Arial"/>
+        </w:rPr>
+        <w:t xml:space="preserve"> the central area</w:t>
+      </w:r>
+      <w:r>
+        <w:rPr>
+          <w:rFonts w:ascii="Arial" w:hAnsi="Arial" w:cs="Arial"/>
+        </w:rPr>
+        <w:t>,</w:t>
+      </w:r>
+      <w:r>
+        <w:rPr>
+          <w:rFonts w:ascii="Arial" w:hAnsi="Arial" w:cs="Arial"/>
+        </w:rPr>
+        <w:t xml:space="preserve"> the no-fly zones will not change during the runtime of the program and will be obtained from the REST server, a singleton design for the </w:t>
+      </w:r>
+      <w:proofErr w:type="spellStart"/>
+      <w:r>
+        <w:rPr>
+          <w:rFonts w:ascii="Arial" w:hAnsi="Arial" w:cs="Arial"/>
+        </w:rPr>
+        <w:t>NoFlyZone</w:t>
+      </w:r>
+      <w:proofErr w:type="spellEnd"/>
+      <w:r>
+        <w:rPr>
+          <w:rFonts w:ascii="Arial" w:hAnsi="Arial" w:cs="Arial"/>
+        </w:rPr>
+        <w:t xml:space="preserve"> class was considered. </w:t>
+      </w:r>
+      <w:proofErr w:type="gramStart"/>
+      <w:r>
+        <w:rPr>
+          <w:rFonts w:ascii="Arial" w:hAnsi="Arial" w:cs="Arial"/>
+        </w:rPr>
+        <w:t>However</w:t>
+      </w:r>
+      <w:proofErr w:type="gramEnd"/>
+      <w:r>
+        <w:rPr>
+          <w:rFonts w:ascii="Arial" w:hAnsi="Arial" w:cs="Arial"/>
+        </w:rPr>
+        <w:t xml:space="preserve"> it was not chosen because the no-fly zones are composed of multiple separate no-fly zone objects, so it made sense to have multiple different instances of a class representing a single no-fly zone.</w:t>
+      </w:r>
+      <w:r>
+        <w:rPr>
+          <w:rFonts w:ascii="Arial" w:hAnsi="Arial" w:cs="Arial"/>
+        </w:rPr>
+        <w:t xml:space="preserve"> </w:t>
+      </w:r>
+      <w:proofErr w:type="gramStart"/>
+      <w:r>
+        <w:rPr>
+          <w:rFonts w:ascii="Arial" w:hAnsi="Arial" w:cs="Arial"/>
+        </w:rPr>
+        <w:t>Thus</w:t>
+      </w:r>
+      <w:proofErr w:type="gramEnd"/>
+      <w:r>
+        <w:rPr>
+          <w:rFonts w:ascii="Arial" w:hAnsi="Arial" w:cs="Arial"/>
+        </w:rPr>
+        <w:t xml:space="preserve"> instead the </w:t>
+      </w:r>
+      <w:proofErr w:type="spellStart"/>
+      <w:r>
+        <w:rPr>
+          <w:rFonts w:ascii="Arial" w:hAnsi="Arial" w:cs="Arial"/>
+        </w:rPr>
+        <w:t>NoFlyZone</w:t>
+      </w:r>
+      <w:proofErr w:type="spellEnd"/>
+      <w:r>
+        <w:rPr>
+          <w:rFonts w:ascii="Arial" w:hAnsi="Arial" w:cs="Arial"/>
+        </w:rPr>
+        <w:t xml:space="preserve"> class was represented as a record, to ensure immutability and encapsulation of and consequently data security within the class and its attributes</w:t>
+      </w:r>
+      <w:r>
+        <w:rPr>
+          <w:rFonts w:ascii="Arial" w:hAnsi="Arial" w:cs="Arial"/>
+        </w:rPr>
+        <w:t>.</w:t>
+      </w:r>
+    </w:p>
+    <w:p>
+      <w:pPr>
+        <w:rPr>
+          <w:rFonts w:ascii="Arial" w:hAnsi="Arial" w:cs="Arial"/>
           <w:b/>
           <w:bCs/>
           <w:u w:val="single"/>
@@ -2234,7 +2820,6 @@
         <w:rPr>
           <w:rFonts w:ascii="Arial" w:hAnsi="Arial" w:cs="Arial"/>
         </w:rPr>
-        <w:lastRenderedPageBreak/>
         <w:t xml:space="preserve">The order class represents an order made, </w:t>
       </w:r>
       <w:r>
@@ -2347,7 +2932,169 @@
         <w:rPr>
           <w:rFonts w:ascii="Arial" w:hAnsi="Arial" w:cs="Arial"/>
         </w:rPr>
-        <w:t xml:space="preserve"> smaller methods within the class that each check a certain criterion </w:t>
+        <w:t xml:space="preserve"> smaller methods within the class</w:t>
+      </w:r>
+      <w:r>
+        <w:rPr>
+          <w:rFonts w:ascii="Arial" w:hAnsi="Arial" w:cs="Arial"/>
+        </w:rPr>
+        <w:t xml:space="preserve"> (</w:t>
+      </w:r>
+      <w:proofErr w:type="spellStart"/>
+      <w:r>
+        <w:rPr>
+          <w:rFonts w:ascii="Arial" w:hAnsi="Arial" w:cs="Arial"/>
+        </w:rPr>
+        <w:t>isCardNumberValid</w:t>
+      </w:r>
+      <w:proofErr w:type="spellEnd"/>
+      <w:r>
+        <w:rPr>
+          <w:rFonts w:ascii="Arial" w:hAnsi="Arial" w:cs="Arial"/>
+        </w:rPr>
+        <w:t xml:space="preserve">, </w:t>
+      </w:r>
+      <w:proofErr w:type="spellStart"/>
+      <w:r>
+        <w:rPr>
+          <w:rFonts w:ascii="Arial" w:hAnsi="Arial" w:cs="Arial"/>
+        </w:rPr>
+        <w:t>isCardExpiryValid</w:t>
+      </w:r>
+      <w:proofErr w:type="spellEnd"/>
+      <w:r>
+        <w:rPr>
+          <w:rFonts w:ascii="Arial" w:hAnsi="Arial" w:cs="Arial"/>
+        </w:rPr>
+        <w:t xml:space="preserve">, </w:t>
+      </w:r>
+      <w:proofErr w:type="spellStart"/>
+      <w:r>
+        <w:rPr>
+          <w:rFonts w:ascii="Arial" w:hAnsi="Arial" w:cs="Arial"/>
+        </w:rPr>
+        <w:t>isCVVValid</w:t>
+      </w:r>
+      <w:proofErr w:type="spellEnd"/>
+      <w:r>
+        <w:rPr>
+          <w:rFonts w:ascii="Arial" w:hAnsi="Arial" w:cs="Arial"/>
+        </w:rPr>
+        <w:t xml:space="preserve">, </w:t>
+      </w:r>
+      <w:proofErr w:type="spellStart"/>
+      <w:r>
+        <w:rPr>
+          <w:rFonts w:ascii="Arial" w:hAnsi="Arial" w:cs="Arial"/>
+        </w:rPr>
+        <w:t>validPizzaCount</w:t>
+      </w:r>
+      <w:proofErr w:type="spellEnd"/>
+      <w:r>
+        <w:rPr>
+          <w:rFonts w:ascii="Arial" w:hAnsi="Arial" w:cs="Arial"/>
+        </w:rPr>
+        <w:t xml:space="preserve">, </w:t>
+      </w:r>
+      <w:proofErr w:type="spellStart"/>
+      <w:r>
+        <w:rPr>
+          <w:rFonts w:ascii="Arial" w:hAnsi="Arial" w:cs="Arial"/>
+        </w:rPr>
+        <w:t>pizzasDefined</w:t>
+      </w:r>
+      <w:proofErr w:type="spellEnd"/>
+      <w:r>
+        <w:rPr>
+          <w:rFonts w:ascii="Arial" w:hAnsi="Arial" w:cs="Arial"/>
+        </w:rPr>
+        <w:t xml:space="preserve">, </w:t>
+      </w:r>
+      <w:proofErr w:type="spellStart"/>
+      <w:r>
+        <w:rPr>
+          <w:rFonts w:ascii="Arial" w:hAnsi="Arial" w:cs="Arial"/>
+        </w:rPr>
+        <w:t>isPizzaValid</w:t>
+      </w:r>
+      <w:proofErr w:type="spellEnd"/>
+      <w:r>
+        <w:rPr>
+          <w:rFonts w:ascii="Arial" w:hAnsi="Arial" w:cs="Arial"/>
+        </w:rPr>
+        <w:t xml:space="preserve">, </w:t>
+      </w:r>
+      <w:proofErr w:type="spellStart"/>
+      <w:r>
+        <w:rPr>
+          <w:rFonts w:ascii="Arial" w:hAnsi="Arial" w:cs="Arial"/>
+        </w:rPr>
+        <w:t>sameSuppliers</w:t>
+      </w:r>
+      <w:proofErr w:type="spellEnd"/>
+      <w:r>
+        <w:rPr>
+          <w:rFonts w:ascii="Arial" w:hAnsi="Arial" w:cs="Arial"/>
+        </w:rPr>
+        <w:t xml:space="preserve">, </w:t>
+      </w:r>
+      <w:proofErr w:type="spellStart"/>
+      <w:r>
+        <w:rPr>
+          <w:rFonts w:ascii="Arial" w:hAnsi="Arial" w:cs="Arial"/>
+        </w:rPr>
+        <w:t>correctTotal</w:t>
+      </w:r>
+      <w:proofErr w:type="spellEnd"/>
+      <w:r>
+        <w:rPr>
+          <w:rFonts w:ascii="Arial" w:hAnsi="Arial" w:cs="Arial"/>
+        </w:rPr>
+        <w:t xml:space="preserve">, </w:t>
+      </w:r>
+      <w:proofErr w:type="spellStart"/>
+      <w:r>
+        <w:rPr>
+          <w:rFonts w:ascii="Arial" w:hAnsi="Arial" w:cs="Arial"/>
+        </w:rPr>
+        <w:t>getDeliveryCost</w:t>
+      </w:r>
+      <w:proofErr w:type="spellEnd"/>
+      <w:r>
+        <w:rPr>
+          <w:rFonts w:ascii="Arial" w:hAnsi="Arial" w:cs="Arial"/>
+        </w:rPr>
+        <w:t>)</w:t>
+      </w:r>
+      <w:r>
+        <w:rPr>
+          <w:rFonts w:ascii="Arial" w:hAnsi="Arial" w:cs="Arial"/>
+        </w:rPr>
+        <w:t xml:space="preserve"> that </w:t>
+      </w:r>
+      <w:r>
+        <w:rPr>
+          <w:rFonts w:ascii="Arial" w:hAnsi="Arial" w:cs="Arial"/>
+        </w:rPr>
+        <w:t>together</w:t>
+      </w:r>
+      <w:r>
+        <w:rPr>
+          <w:rFonts w:ascii="Arial" w:hAnsi="Arial" w:cs="Arial"/>
+        </w:rPr>
+        <w:t xml:space="preserve"> check </w:t>
+      </w:r>
+      <w:r>
+        <w:rPr>
+          <w:rFonts w:ascii="Arial" w:hAnsi="Arial" w:cs="Arial"/>
+        </w:rPr>
+        <w:t>each individual</w:t>
+      </w:r>
+      <w:r>
+        <w:rPr>
+          <w:rFonts w:ascii="Arial" w:hAnsi="Arial" w:cs="Arial"/>
+        </w:rPr>
+        <w:t xml:space="preserve"> criterion </w:t>
       </w:r>
       <w:r>
         <w:rPr>
@@ -2359,7 +3106,39 @@
         <w:rPr>
           <w:rFonts w:ascii="Arial" w:hAnsi="Arial" w:cs="Arial"/>
         </w:rPr>
-        <w:t xml:space="preserve">the order’s information must meet to be a valid order. The method then returns the responding </w:t>
+        <w:t xml:space="preserve">the order’s information must meet to be a valid order. The method </w:t>
+      </w:r>
+      <w:proofErr w:type="spellStart"/>
+      <w:r>
+        <w:rPr>
+          <w:rFonts w:ascii="Arial" w:hAnsi="Arial" w:cs="Arial"/>
+        </w:rPr>
+        <w:t>getValidity</w:t>
+      </w:r>
+      <w:proofErr w:type="spellEnd"/>
+      <w:r>
+        <w:rPr>
+          <w:rFonts w:ascii="Arial" w:hAnsi="Arial" w:cs="Arial"/>
+        </w:rPr>
+        <w:t xml:space="preserve"> </w:t>
+      </w:r>
+      <w:r>
+        <w:rPr>
+          <w:rFonts w:ascii="Arial" w:hAnsi="Arial" w:cs="Arial"/>
+        </w:rPr>
+        <w:t xml:space="preserve">then returns the </w:t>
+      </w:r>
+      <w:r>
+        <w:rPr>
+          <w:rFonts w:ascii="Arial" w:hAnsi="Arial" w:cs="Arial"/>
+        </w:rPr>
+        <w:t>cor</w:t>
+      </w:r>
+      <w:r>
+        <w:rPr>
+          <w:rFonts w:ascii="Arial" w:hAnsi="Arial" w:cs="Arial"/>
+        </w:rPr>
+        <w:t xml:space="preserve">responding </w:t>
       </w:r>
       <w:r>
         <w:rPr>
@@ -2389,49 +3168,13 @@
         <w:rPr>
           <w:rFonts w:ascii="Arial" w:hAnsi="Arial" w:cs="Arial"/>
         </w:rPr>
-        <w:t xml:space="preserve"> Another important method is </w:t>
-      </w:r>
-      <w:proofErr w:type="spellStart"/>
-      <w:r>
-        <w:rPr>
-          <w:rFonts w:ascii="Arial" w:hAnsi="Arial" w:cs="Arial"/>
-        </w:rPr>
-        <w:t>sortOrderNos</w:t>
-      </w:r>
-      <w:proofErr w:type="spellEnd"/>
-      <w:r>
-        <w:rPr>
-          <w:rFonts w:ascii="Arial" w:hAnsi="Arial" w:cs="Arial"/>
-        </w:rPr>
-        <w:t xml:space="preserve"> which sorts an array of valid orders by the Euclidean distance from the restaurant the order is picked up from to Appleton tower, as part of the drone control algorithm. Finally, this class also has </w:t>
-      </w:r>
-      <w:proofErr w:type="spellStart"/>
-      <w:r>
-        <w:rPr>
-          <w:rFonts w:ascii="Arial" w:hAnsi="Arial" w:cs="Arial"/>
-        </w:rPr>
-        <w:t>getRestaurant</w:t>
-      </w:r>
-      <w:proofErr w:type="spellEnd"/>
-      <w:r>
-        <w:rPr>
-          <w:rFonts w:ascii="Arial" w:hAnsi="Arial" w:cs="Arial"/>
-        </w:rPr>
-        <w:t xml:space="preserve">, which identifies the restaurant where the order’s items will be picked up from if the order is valid and </w:t>
-      </w:r>
-      <w:proofErr w:type="spellStart"/>
-      <w:r>
-        <w:rPr>
-          <w:rFonts w:ascii="Arial" w:hAnsi="Arial" w:cs="Arial"/>
-        </w:rPr>
-        <w:t>getOrderFromOrderNo</w:t>
-      </w:r>
-      <w:proofErr w:type="spellEnd"/>
-      <w:r>
-        <w:rPr>
-          <w:rFonts w:ascii="Arial" w:hAnsi="Arial" w:cs="Arial"/>
-        </w:rPr>
-        <w:t>, which identifies an order by its order number.</w:t>
+        <w:t xml:space="preserve"> </w:t>
+      </w:r>
+      <w:r>
+        <w:rPr>
+          <w:rFonts w:ascii="Arial" w:hAnsi="Arial" w:cs="Arial"/>
+        </w:rPr>
+        <w:t>Note that this value will be changed to a value of the order outcome Enum after execution of the drone control algorithm.</w:t>
       </w:r>
     </w:p>
     <w:p>
@@ -2444,79 +3187,135 @@
         <w:rPr>
           <w:rFonts w:ascii="Arial" w:hAnsi="Arial" w:cs="Arial"/>
         </w:rPr>
-        <w:t xml:space="preserve">This class is a record, as orders are retrieved once from the server and will not change during the runtime of the program. Hence it was decided that it is important </w:t>
-      </w:r>
-      <w:r>
-        <w:rPr>
-          <w:rFonts w:ascii="Arial" w:hAnsi="Arial" w:cs="Arial"/>
-        </w:rPr>
-        <w:t xml:space="preserve">for </w:t>
-      </w:r>
-      <w:r>
-        <w:rPr>
-          <w:rFonts w:ascii="Arial" w:hAnsi="Arial" w:cs="Arial"/>
-        </w:rPr>
-        <w:t xml:space="preserve">an </w:t>
-      </w:r>
-      <w:r>
-        <w:rPr>
-          <w:rFonts w:ascii="Arial" w:hAnsi="Arial" w:cs="Arial"/>
-        </w:rPr>
-        <w:t xml:space="preserve">order’s attributes </w:t>
-      </w:r>
-      <w:r>
-        <w:rPr>
-          <w:rFonts w:ascii="Arial" w:hAnsi="Arial" w:cs="Arial"/>
-        </w:rPr>
-        <w:t>to be</w:t>
-      </w:r>
-      <w:r>
-        <w:rPr>
-          <w:rFonts w:ascii="Arial" w:hAnsi="Arial" w:cs="Arial"/>
-        </w:rPr>
-        <w:t xml:space="preserve"> immutable, which guarantees the safety that once data for the order has been accurately parsed in, it will remain safe and valid for the duration of the program whenever this information is used</w:t>
-      </w:r>
-      <w:r>
-        <w:rPr>
-          <w:rFonts w:ascii="Arial" w:hAnsi="Arial" w:cs="Arial"/>
-        </w:rPr>
-        <w:t xml:space="preserve"> and will not cause unexpected errors during the runtime.</w:t>
-      </w:r>
-      <w:r>
-        <w:rPr>
-          <w:rFonts w:ascii="Arial" w:hAnsi="Arial" w:cs="Arial"/>
-        </w:rPr>
-        <w:t xml:space="preserve"> </w:t>
-      </w:r>
-      <w:r>
-        <w:rPr>
-          <w:rFonts w:ascii="Arial" w:hAnsi="Arial" w:cs="Arial"/>
-        </w:rPr>
-        <w:t xml:space="preserve">This ensures that the Order class leads to </w:t>
-      </w:r>
-      <w:r>
-        <w:rPr>
-          <w:rFonts w:ascii="Arial" w:hAnsi="Arial" w:cs="Arial"/>
-        </w:rPr>
-        <w:t xml:space="preserve">the </w:t>
-      </w:r>
-      <w:r>
-        <w:rPr>
-          <w:rFonts w:ascii="Arial" w:hAnsi="Arial" w:cs="Arial"/>
-        </w:rPr>
-        <w:t xml:space="preserve">encapsulation of the program due to this class’s </w:t>
-      </w:r>
-      <w:r>
-        <w:rPr>
-          <w:rFonts w:ascii="Arial" w:hAnsi="Arial" w:cs="Arial"/>
-        </w:rPr>
-        <w:t>immutability</w:t>
+        <w:t xml:space="preserve">Another important method is </w:t>
+      </w:r>
+      <w:proofErr w:type="spellStart"/>
+      <w:r>
+        <w:rPr>
+          <w:rFonts w:ascii="Arial" w:hAnsi="Arial" w:cs="Arial"/>
+        </w:rPr>
+        <w:t>sortOrde</w:t>
+      </w:r>
+      <w:r>
+        <w:rPr>
+          <w:rFonts w:ascii="Arial" w:hAnsi="Arial" w:cs="Arial"/>
+        </w:rPr>
+        <w:t>rs</w:t>
+      </w:r>
+      <w:proofErr w:type="spellEnd"/>
+      <w:r>
+        <w:rPr>
+          <w:rFonts w:ascii="Arial" w:hAnsi="Arial" w:cs="Arial"/>
+        </w:rPr>
+        <w:t xml:space="preserve"> which </w:t>
+      </w:r>
+      <w:r>
+        <w:rPr>
+          <w:rFonts w:ascii="Arial" w:hAnsi="Arial" w:cs="Arial"/>
+        </w:rPr>
+        <w:t>returns a given list of orders</w:t>
+      </w:r>
+      <w:r>
+        <w:rPr>
+          <w:rFonts w:ascii="Arial" w:hAnsi="Arial" w:cs="Arial"/>
+        </w:rPr>
+        <w:t xml:space="preserve"> in ascending order sorted</w:t>
+      </w:r>
+      <w:r>
+        <w:rPr>
+          <w:rFonts w:ascii="Arial" w:hAnsi="Arial" w:cs="Arial"/>
+        </w:rPr>
+        <w:t xml:space="preserve"> by the Euclidean distance from the restaurant the order is picked up from to Appleton tower</w:t>
       </w:r>
       <w:r>
         <w:rPr>
           <w:rFonts w:ascii="Arial" w:hAnsi="Arial" w:cs="Arial"/>
         </w:rPr>
         <w:t xml:space="preserve">. </w:t>
+      </w:r>
+      <w:r>
+        <w:rPr>
+          <w:rFonts w:ascii="Arial" w:hAnsi="Arial" w:cs="Arial"/>
+        </w:rPr>
+        <w:t>This method is executed</w:t>
+      </w:r>
+      <w:r>
+        <w:rPr>
+          <w:rFonts w:ascii="Arial" w:hAnsi="Arial" w:cs="Arial"/>
+        </w:rPr>
+        <w:t xml:space="preserve"> as part of the drone control algorithm. Finally, this class also has </w:t>
+      </w:r>
+      <w:proofErr w:type="spellStart"/>
+      <w:r>
+        <w:rPr>
+          <w:rFonts w:ascii="Arial" w:hAnsi="Arial" w:cs="Arial"/>
+        </w:rPr>
+        <w:t>getRestaurant</w:t>
+      </w:r>
+      <w:proofErr w:type="spellEnd"/>
+      <w:r>
+        <w:rPr>
+          <w:rFonts w:ascii="Arial" w:hAnsi="Arial" w:cs="Arial"/>
+        </w:rPr>
+        <w:t xml:space="preserve">, which identifies the restaurant where the order’s items will be picked up from </w:t>
+      </w:r>
+      <w:r>
+        <w:rPr>
+          <w:rFonts w:ascii="Arial" w:hAnsi="Arial" w:cs="Arial"/>
+        </w:rPr>
+        <w:t>provided</w:t>
+      </w:r>
+      <w:r>
+        <w:rPr>
+          <w:rFonts w:ascii="Arial" w:hAnsi="Arial" w:cs="Arial"/>
+        </w:rPr>
+        <w:t xml:space="preserve"> the order is valid and </w:t>
+      </w:r>
+      <w:proofErr w:type="spellStart"/>
+      <w:r>
+        <w:rPr>
+          <w:rFonts w:ascii="Arial" w:hAnsi="Arial" w:cs="Arial"/>
+        </w:rPr>
+        <w:t>getOrderFromOrderNo</w:t>
+      </w:r>
+      <w:proofErr w:type="spellEnd"/>
+      <w:r>
+        <w:rPr>
+          <w:rFonts w:ascii="Arial" w:hAnsi="Arial" w:cs="Arial"/>
+        </w:rPr>
+        <w:t xml:space="preserve">, which identifies an order </w:t>
+      </w:r>
+      <w:r>
+        <w:rPr>
+          <w:rFonts w:ascii="Arial" w:hAnsi="Arial" w:cs="Arial"/>
+        </w:rPr>
+        <w:t xml:space="preserve">object </w:t>
+      </w:r>
+      <w:r>
+        <w:rPr>
+          <w:rFonts w:ascii="Arial" w:hAnsi="Arial" w:cs="Arial"/>
+        </w:rPr>
+        <w:t>by its order number</w:t>
+      </w:r>
+      <w:r>
+        <w:rPr>
+          <w:rFonts w:ascii="Arial" w:hAnsi="Arial" w:cs="Arial"/>
+        </w:rPr>
+        <w:t xml:space="preserve"> and is used within </w:t>
+      </w:r>
+      <w:proofErr w:type="spellStart"/>
+      <w:r>
+        <w:rPr>
+          <w:rFonts w:ascii="Arial" w:hAnsi="Arial" w:cs="Arial"/>
+        </w:rPr>
+        <w:t>sortOrders</w:t>
+      </w:r>
+      <w:proofErr w:type="spellEnd"/>
+      <w:r>
+        <w:rPr>
+          <w:rFonts w:ascii="Arial" w:hAnsi="Arial" w:cs="Arial"/>
+        </w:rPr>
+        <w:t>.</w:t>
       </w:r>
     </w:p>
     <w:p>
@@ -2529,25 +3328,81 @@
         <w:rPr>
           <w:rFonts w:ascii="Arial" w:hAnsi="Arial" w:cs="Arial"/>
         </w:rPr>
-        <w:t>For this reason</w:t>
-      </w:r>
-      <w:r>
-        <w:rPr>
-          <w:rFonts w:ascii="Arial" w:hAnsi="Arial" w:cs="Arial"/>
-        </w:rPr>
-        <w:t>,</w:t>
-      </w:r>
-      <w:r>
-        <w:rPr>
-          <w:rFonts w:ascii="Arial" w:hAnsi="Arial" w:cs="Arial"/>
-        </w:rPr>
-        <w:t xml:space="preserve"> as well, the Delivery class was used, as a class to store mutable attributes relating to specific orders which will necessarily change during runtime whilst allowing a safe and secure immutable representation of </w:t>
-      </w:r>
-      <w:r>
-        <w:rPr>
-          <w:rFonts w:ascii="Arial" w:hAnsi="Arial" w:cs="Arial"/>
-        </w:rPr>
-        <w:t>the order information retrieved from the REST server</w:t>
+        <w:t xml:space="preserve">This class is a record, as orders are retrieved once from the server and will not change during the runtime of the program. Hence it was decided that it is important </w:t>
+      </w:r>
+      <w:r>
+        <w:rPr>
+          <w:rFonts w:ascii="Arial" w:hAnsi="Arial" w:cs="Arial"/>
+        </w:rPr>
+        <w:t xml:space="preserve">for </w:t>
+      </w:r>
+      <w:r>
+        <w:rPr>
+          <w:rFonts w:ascii="Arial" w:hAnsi="Arial" w:cs="Arial"/>
+        </w:rPr>
+        <w:t xml:space="preserve">an </w:t>
+      </w:r>
+      <w:r>
+        <w:rPr>
+          <w:rFonts w:ascii="Arial" w:hAnsi="Arial" w:cs="Arial"/>
+        </w:rPr>
+        <w:t xml:space="preserve">order’s attributes </w:t>
+      </w:r>
+      <w:r>
+        <w:rPr>
+          <w:rFonts w:ascii="Arial" w:hAnsi="Arial" w:cs="Arial"/>
+        </w:rPr>
+        <w:t>to be</w:t>
+      </w:r>
+      <w:r>
+        <w:rPr>
+          <w:rFonts w:ascii="Arial" w:hAnsi="Arial" w:cs="Arial"/>
+        </w:rPr>
+        <w:t xml:space="preserve"> immutable, which guarantees the safety that once data for the order has been accurately parsed in, it will remain safe and valid for the duration of the program whenever this information is used</w:t>
+      </w:r>
+      <w:r>
+        <w:rPr>
+          <w:rFonts w:ascii="Arial" w:hAnsi="Arial" w:cs="Arial"/>
+        </w:rPr>
+        <w:t xml:space="preserve"> and will not cause unexpected errors during the runtime.</w:t>
+      </w:r>
+      <w:r>
+        <w:rPr>
+          <w:rFonts w:ascii="Arial" w:hAnsi="Arial" w:cs="Arial"/>
+        </w:rPr>
+        <w:t xml:space="preserve"> </w:t>
+      </w:r>
+      <w:r>
+        <w:rPr>
+          <w:rFonts w:ascii="Arial" w:hAnsi="Arial" w:cs="Arial"/>
+        </w:rPr>
+        <w:t>As well as this immutability reduces the complexity of the program as there is only a single state of the class during the runtime of the program.</w:t>
+      </w:r>
+      <w:r>
+        <w:rPr>
+          <w:rFonts w:ascii="Arial" w:hAnsi="Arial" w:cs="Arial"/>
+        </w:rPr>
+        <w:t xml:space="preserve"> Overall, this ensures that the Order class leads to the encapsulation of the program, and the program follows </w:t>
+      </w:r>
+      <w:commentRangeStart w:id="0"/>
+      <w:r>
+        <w:rPr>
+          <w:rFonts w:ascii="Arial" w:hAnsi="Arial" w:cs="Arial"/>
+        </w:rPr>
+        <w:t>good software design principles</w:t>
+      </w:r>
+      <w:commentRangeEnd w:id="0"/>
+      <w:r>
+        <w:rPr>
+          <w:rStyle w:val="CommentReference"/>
+        </w:rPr>
+        <w:commentReference w:id="0"/>
+      </w:r>
+      <w:r>
+        <w:rPr>
+          <w:rFonts w:ascii="Arial" w:hAnsi="Arial" w:cs="Arial"/>
+        </w:rPr>
+        <w:t>.</w:t>
       </w:r>
     </w:p>
     <w:p>
@@ -2560,37 +3415,7 @@
         <w:rPr>
           <w:rFonts w:ascii="Arial" w:hAnsi="Arial" w:cs="Arial"/>
         </w:rPr>
-        <w:t xml:space="preserve">In addition, all methods </w:t>
-      </w:r>
-      <w:r>
-        <w:rPr>
-          <w:rFonts w:ascii="Arial" w:hAnsi="Arial" w:cs="Arial"/>
-        </w:rPr>
-        <w:t>which operate on</w:t>
-      </w:r>
-      <w:r>
-        <w:rPr>
-          <w:rFonts w:ascii="Arial" w:hAnsi="Arial" w:cs="Arial"/>
-        </w:rPr>
-        <w:t xml:space="preserve"> the initial information of the order itself, such as checking the validity of an order before executing the drone control algorithm or sorting the order numbers are held within this class. This means there is a clear focal point in the program for order handling, which would help </w:t>
-      </w:r>
-      <w:r>
-        <w:rPr>
-          <w:rFonts w:ascii="Arial" w:hAnsi="Arial" w:cs="Arial"/>
-        </w:rPr>
-        <w:t>to debu</w:t>
-      </w:r>
-      <w:r>
-        <w:rPr>
-          <w:rFonts w:ascii="Arial" w:hAnsi="Arial" w:cs="Arial"/>
-        </w:rPr>
-        <w:t>g should any errors arise relating to the orders.</w:t>
-      </w:r>
-      <w:r>
-        <w:rPr>
-          <w:rFonts w:ascii="Arial" w:hAnsi="Arial" w:cs="Arial"/>
-        </w:rPr>
-        <w:t xml:space="preserve"> Moreover</w:t>
+        <w:t>For this reason</w:t>
       </w:r>
       <w:r>
         <w:rPr>
@@ -2602,25 +3427,93 @@
         <w:rPr>
           <w:rFonts w:ascii="Arial" w:hAnsi="Arial" w:cs="Arial"/>
         </w:rPr>
-        <w:t xml:space="preserve"> this aligns with the programming principles of loose coupling, as no other class engages in direct manipulation of an order’s data and high cohesion, as all methods within the class relate to either an order and its attributes or </w:t>
-      </w:r>
-      <w:r>
-        <w:rPr>
-          <w:rFonts w:ascii="Arial" w:hAnsi="Arial" w:cs="Arial"/>
-        </w:rPr>
-        <w:t xml:space="preserve">a </w:t>
-      </w:r>
-      <w:r>
-        <w:rPr>
-          <w:rFonts w:ascii="Arial" w:hAnsi="Arial" w:cs="Arial"/>
-        </w:rPr>
-        <w:t>collection of orders.</w:t>
+        <w:t xml:space="preserve"> as well, the Delivery class was used, as a class to store mutable attributes relating to specific orders which will necessarily change during runtime whilst allowing a safe and secure immutable representation of </w:t>
+      </w:r>
+      <w:r>
+        <w:rPr>
+          <w:rFonts w:ascii="Arial" w:hAnsi="Arial" w:cs="Arial"/>
+        </w:rPr>
+        <w:t>the order information retrieved from the REST server</w:t>
       </w:r>
     </w:p>
     <w:p>
       <w:pPr>
         <w:rPr>
           <w:rFonts w:ascii="Arial" w:hAnsi="Arial" w:cs="Arial"/>
+        </w:rPr>
+      </w:pPr>
+      <w:r>
+        <w:rPr>
+          <w:rFonts w:ascii="Arial" w:hAnsi="Arial" w:cs="Arial"/>
+        </w:rPr>
+        <w:t xml:space="preserve">In addition, all methods </w:t>
+      </w:r>
+      <w:r>
+        <w:rPr>
+          <w:rFonts w:ascii="Arial" w:hAnsi="Arial" w:cs="Arial"/>
+        </w:rPr>
+        <w:t>which operate on</w:t>
+      </w:r>
+      <w:r>
+        <w:rPr>
+          <w:rFonts w:ascii="Arial" w:hAnsi="Arial" w:cs="Arial"/>
+        </w:rPr>
+        <w:t xml:space="preserve"> the initial information of the order itself, such as checking the validity of an order before executing the drone control algorithm or sorting the order numbers are held within this class. This means there is a clear focal point in the </w:t>
+      </w:r>
+      <w:r>
+        <w:rPr>
+          <w:rFonts w:ascii="Arial" w:hAnsi="Arial" w:cs="Arial"/>
+        </w:rPr>
+        <w:lastRenderedPageBreak/>
+        <w:t xml:space="preserve">program for order handling, which would help </w:t>
+      </w:r>
+      <w:r>
+        <w:rPr>
+          <w:rFonts w:ascii="Arial" w:hAnsi="Arial" w:cs="Arial"/>
+        </w:rPr>
+        <w:t>to debu</w:t>
+      </w:r>
+      <w:r>
+        <w:rPr>
+          <w:rFonts w:ascii="Arial" w:hAnsi="Arial" w:cs="Arial"/>
+        </w:rPr>
+        <w:t>g should any errors arise relating to the orders.</w:t>
+      </w:r>
+      <w:r>
+        <w:rPr>
+          <w:rFonts w:ascii="Arial" w:hAnsi="Arial" w:cs="Arial"/>
+        </w:rPr>
+        <w:t xml:space="preserve"> Moreover</w:t>
+      </w:r>
+      <w:r>
+        <w:rPr>
+          <w:rFonts w:ascii="Arial" w:hAnsi="Arial" w:cs="Arial"/>
+        </w:rPr>
+        <w:t>,</w:t>
+      </w:r>
+      <w:r>
+        <w:rPr>
+          <w:rFonts w:ascii="Arial" w:hAnsi="Arial" w:cs="Arial"/>
+        </w:rPr>
+        <w:t xml:space="preserve"> this aligns with the programming principles of loose coupling, as no other class engages in direct manipulation of an order’s data and high cohesion, as all methods within the class relate to either an order and its attributes or </w:t>
+      </w:r>
+      <w:r>
+        <w:rPr>
+          <w:rFonts w:ascii="Arial" w:hAnsi="Arial" w:cs="Arial"/>
+        </w:rPr>
+        <w:t xml:space="preserve">a </w:t>
+      </w:r>
+      <w:r>
+        <w:rPr>
+          <w:rFonts w:ascii="Arial" w:hAnsi="Arial" w:cs="Arial"/>
+        </w:rPr>
+        <w:t>collection of orders.</w:t>
+      </w:r>
+    </w:p>
+    <w:p>
+      <w:pPr>
+        <w:rPr>
+          <w:rFonts w:ascii="Arial" w:hAnsi="Arial" w:cs="Arial"/>
           <w:b/>
           <w:bCs/>
           <w:u w:val="single"/>
@@ -2664,7 +3557,19 @@
         <w:rPr>
           <w:rFonts w:ascii="Arial" w:hAnsi="Arial" w:cs="Arial"/>
         </w:rPr>
-        <w:t>, in the same format as on the REST server.</w:t>
+        <w:t xml:space="preserve">, in the same format as </w:t>
+      </w:r>
+      <w:r>
+        <w:rPr>
+          <w:rFonts w:ascii="Arial" w:hAnsi="Arial" w:cs="Arial"/>
+        </w:rPr>
+        <w:t>the data parsed in from</w:t>
+      </w:r>
+      <w:r>
+        <w:rPr>
+          <w:rFonts w:ascii="Arial" w:hAnsi="Arial" w:cs="Arial"/>
+        </w:rPr>
+        <w:t xml:space="preserve"> the REST server.</w:t>
       </w:r>
       <w:r>
         <w:rPr>
@@ -2712,69 +3617,12 @@
         </w:rPr>
         <w:t xml:space="preserve">. </w:t>
       </w:r>
-      <w:proofErr w:type="gramStart"/>
-      <w:r>
-        <w:rPr>
-          <w:rFonts w:ascii="Arial" w:hAnsi="Arial" w:cs="Arial"/>
-        </w:rPr>
-        <w:t>The</w:t>
-      </w:r>
-      <w:proofErr w:type="gramEnd"/>
-      <w:r>
-        <w:rPr>
-          <w:rFonts w:ascii="Arial" w:hAnsi="Arial" w:cs="Arial"/>
-        </w:rPr>
-        <w:t xml:space="preserve"> Restaurant class is needed to separate the storing of the restaurants and their attributes from other classes.</w:t>
-      </w:r>
-    </w:p>
-    <w:p>
-      <w:pPr>
-        <w:rPr>
-          <w:rFonts w:ascii="Arial" w:hAnsi="Arial" w:cs="Arial"/>
-        </w:rPr>
-      </w:pPr>
-    </w:p>
-    <w:p>
-      <w:pPr>
-        <w:rPr>
-          <w:rFonts w:ascii="Arial" w:hAnsi="Arial" w:cs="Arial"/>
-        </w:rPr>
-      </w:pPr>
-    </w:p>
-    <w:p>
-      <w:pPr>
-        <w:rPr>
-          <w:rFonts w:ascii="Arial" w:hAnsi="Arial" w:cs="Arial"/>
-        </w:rPr>
-      </w:pPr>
-    </w:p>
-    <w:p>
-      <w:pPr>
-        <w:rPr>
-          <w:rFonts w:ascii="Arial" w:hAnsi="Arial" w:cs="Arial"/>
-        </w:rPr>
-      </w:pPr>
-    </w:p>
-    <w:p>
-      <w:pPr>
-        <w:rPr>
-          <w:rFonts w:ascii="Arial" w:hAnsi="Arial" w:cs="Arial"/>
-        </w:rPr>
-      </w:pPr>
-    </w:p>
-    <w:p>
-      <w:pPr>
-        <w:rPr>
-          <w:rFonts w:ascii="Arial" w:hAnsi="Arial" w:cs="Arial"/>
-        </w:rPr>
-      </w:pPr>
-    </w:p>
-    <w:p>
-      <w:pPr>
-        <w:rPr>
-          <w:rFonts w:ascii="Arial" w:hAnsi="Arial" w:cs="Arial"/>
-        </w:rPr>
-      </w:pPr>
+      <w:r>
+        <w:rPr>
+          <w:rFonts w:ascii="Arial" w:hAnsi="Arial" w:cs="Arial"/>
+        </w:rPr>
+        <w:t>The Restaurant class is needed to separate the storing of the restaurants and their attributes from other classes.</w:t>
+      </w:r>
     </w:p>
     <w:p>
       <w:pPr>
@@ -2796,7 +3644,6 @@
           <w:szCs w:val="24"/>
           <w:u w:val="single"/>
         </w:rPr>
-        <w:lastRenderedPageBreak/>
         <w:t>Section 2: Drone Control Algorithm</w:t>
       </w:r>
     </w:p>
@@ -2810,7 +3657,37 @@
         <w:rPr>
           <w:rFonts w:ascii="Arial" w:hAnsi="Arial" w:cs="Arial"/>
         </w:rPr>
-        <w:t xml:space="preserve">The Algorithm employed by the drone is a greedy approach. </w:t>
+        <w:t>The Algorithm employed by the drone is a greedy approach</w:t>
+      </w:r>
+      <w:r>
+        <w:rPr>
+          <w:rFonts w:ascii="Arial" w:hAnsi="Arial" w:cs="Arial"/>
+        </w:rPr>
+        <w:t xml:space="preserve">, which </w:t>
+      </w:r>
+      <w:r>
+        <w:rPr>
+          <w:rFonts w:ascii="Arial" w:hAnsi="Arial" w:cs="Arial"/>
+        </w:rPr>
+        <w:t xml:space="preserve">after checking which of the orders made have valid information, </w:t>
+      </w:r>
+      <w:r>
+        <w:rPr>
+          <w:rFonts w:ascii="Arial" w:hAnsi="Arial" w:cs="Arial"/>
+        </w:rPr>
+        <w:t xml:space="preserve">employs pre-processing through pre-flightpath order sorting, then one-way greedy flight path generation following by flight path backtracking. As for move </w:t>
+      </w:r>
+      <w:r>
+        <w:rPr>
+          <w:rFonts w:ascii="Arial" w:hAnsi="Arial" w:cs="Arial"/>
+        </w:rPr>
+        <w:t>legality</w:t>
+      </w:r>
+      <w:r>
+        <w:rPr>
+          <w:rFonts w:ascii="Arial" w:hAnsi="Arial" w:cs="Arial"/>
+        </w:rPr>
+        <w:t>, the algorithm considers 3 aspects: intersection with the no-fly zone, departure from the central area and repetition of moves.</w:t>
       </w:r>
     </w:p>
     <w:p>
@@ -2838,19 +3715,17 @@
           <w:rFonts w:ascii="Arial" w:hAnsi="Arial" w:cs="Arial"/>
         </w:rPr>
       </w:pPr>
-      <w:proofErr w:type="gramStart"/>
-      <w:r>
-        <w:rPr>
-          <w:rFonts w:ascii="Arial" w:hAnsi="Arial" w:cs="Arial"/>
-        </w:rPr>
-        <w:t>Firstly</w:t>
-      </w:r>
-      <w:proofErr w:type="gramEnd"/>
-      <w:r>
-        <w:rPr>
-          <w:rFonts w:ascii="Arial" w:hAnsi="Arial" w:cs="Arial"/>
-        </w:rPr>
-        <w:t xml:space="preserve"> all the valid orders made on a certain day are sorted, in ascending order, by distance from the starting position of Appleton Tower to the restaurant the pizzas are to be picked up from. This means the orders that are initially closest and would require fewer drone moves are prioritised and delivered first, to greedily increase the number of orders made by the drone within the limited number of moves.</w:t>
+      <w:r>
+        <w:rPr>
+          <w:rFonts w:ascii="Arial" w:hAnsi="Arial" w:cs="Arial"/>
+        </w:rPr>
+        <w:t>Firstly,</w:t>
+      </w:r>
+      <w:r>
+        <w:rPr>
+          <w:rFonts w:ascii="Arial" w:hAnsi="Arial" w:cs="Arial"/>
+        </w:rPr>
+        <w:t xml:space="preserve"> all the valid orders made on a certain day are sorted in ascending order, by distance from the starting position of Appleton Tower to the restaurant the pizzas are to be picked up from. This means the orders that are initially closest and would require fewer drone moves are prioritised and delivered first, to greedily increase the number of orders made by the drone within the limited number of moves.</w:t>
       </w:r>
     </w:p>
     <w:p>
@@ -2882,13 +3757,13 @@
         <w:rPr>
           <w:rFonts w:ascii="Arial" w:hAnsi="Arial" w:cs="Arial"/>
         </w:rPr>
-        <w:t>Once the orders have initially been sorted, t</w:t>
-      </w:r>
-      <w:r>
-        <w:rPr>
-          <w:rFonts w:ascii="Arial" w:hAnsi="Arial" w:cs="Arial"/>
-        </w:rPr>
-        <w:t xml:space="preserve">hen the algorithm iterates through </w:t>
+        <w:t xml:space="preserve">Once the orders have initially been sorted, </w:t>
+      </w:r>
+      <w:r>
+        <w:rPr>
+          <w:rFonts w:ascii="Arial" w:hAnsi="Arial" w:cs="Arial"/>
+        </w:rPr>
+        <w:t xml:space="preserve">the algorithm iterates through </w:t>
       </w:r>
       <w:proofErr w:type="gramStart"/>
       <w:r>
@@ -2902,7 +3777,7 @@
         <w:rPr>
           <w:rFonts w:ascii="Arial" w:hAnsi="Arial" w:cs="Arial"/>
         </w:rPr>
-        <w:t xml:space="preserve"> the valid orders, in this sorted arrangement. For each order, the drone</w:t>
+        <w:t xml:space="preserve"> the valid orders in this sorted arrangement. For each order, the drone</w:t>
       </w:r>
       <w:r>
         <w:rPr>
@@ -2920,7 +3795,19 @@
         <w:rPr>
           <w:rFonts w:ascii="Arial" w:hAnsi="Arial" w:cs="Arial"/>
         </w:rPr>
-        <w:t xml:space="preserve">a part of the </w:t>
+        <w:t xml:space="preserve">a </w:t>
+      </w:r>
+      <w:r>
+        <w:rPr>
+          <w:rFonts w:ascii="Arial" w:hAnsi="Arial" w:cs="Arial"/>
+        </w:rPr>
+        <w:t>section</w:t>
+      </w:r>
+      <w:r>
+        <w:rPr>
+          <w:rFonts w:ascii="Arial" w:hAnsi="Arial" w:cs="Arial"/>
+        </w:rPr>
+        <w:t xml:space="preserve"> of the </w:t>
       </w:r>
       <w:r>
         <w:rPr>
@@ -3036,19 +3923,13 @@
         <w:rPr>
           <w:rFonts w:ascii="Arial" w:hAnsi="Arial" w:cs="Arial"/>
         </w:rPr>
-        <w:t xml:space="preserve">Then this move is checked to see if it is legal, which involves checking </w:t>
-      </w:r>
-      <w:r>
-        <w:rPr>
-          <w:rFonts w:ascii="Arial" w:hAnsi="Arial" w:cs="Arial"/>
-        </w:rPr>
-        <w:t>3 separate criteria: intersection with the no-fly zone, leaving the central area, and repetition of moves</w:t>
-      </w:r>
-      <w:r>
-        <w:rPr>
-          <w:rFonts w:ascii="Arial" w:hAnsi="Arial" w:cs="Arial"/>
-        </w:rPr>
-        <w:t>, each of which is detailed further below.</w:t>
+        <w:t>Then this move is checked to see if it is lega</w:t>
+      </w:r>
+      <w:r>
+        <w:rPr>
+          <w:rFonts w:ascii="Arial" w:hAnsi="Arial" w:cs="Arial"/>
+        </w:rPr>
+        <w:t>l. The methodology for this is documented below.</w:t>
       </w:r>
     </w:p>
     <w:p>
@@ -3085,7 +3966,19 @@
         <w:rPr>
           <w:rFonts w:ascii="Arial" w:hAnsi="Arial" w:cs="Arial"/>
         </w:rPr>
-        <w:t>and the Euclidean distance between the position after that move and the end goal, which is initialised to be something far greater than the largest feasible value for any move, for example, 1000 &gt;&gt; 2000 * 0.00015.</w:t>
+        <w:t xml:space="preserve">and the Euclidean distance between the position after that move and the end goal, which is initialised to be something far greater than the largest feasible value for any move, for example, 1000 </w:t>
+      </w:r>
+      <w:r>
+        <w:rPr>
+          <w:rFonts w:ascii="Arial" w:hAnsi="Arial" w:cs="Arial"/>
+        </w:rPr>
+        <w:t>which is much larger than</w:t>
+      </w:r>
+      <w:r>
+        <w:rPr>
+          <w:rFonts w:ascii="Arial" w:hAnsi="Arial" w:cs="Arial"/>
+        </w:rPr>
+        <w:t xml:space="preserve"> 2000 * 0.00015.</w:t>
       </w:r>
       <w:r>
         <w:rPr>
@@ -3117,7 +4010,31 @@
         <w:rPr>
           <w:rFonts w:ascii="Arial" w:hAnsi="Arial" w:cs="Arial"/>
         </w:rPr>
-        <w:t xml:space="preserve"> new best move. After all legal moves have been considered, we then put that move into the partial flight</w:t>
+        <w:t xml:space="preserve"> new best move. After all legal moves have been considered, we then </w:t>
+      </w:r>
+      <w:r>
+        <w:rPr>
+          <w:rFonts w:ascii="Arial" w:hAnsi="Arial" w:cs="Arial"/>
+        </w:rPr>
+        <w:t>add</w:t>
+      </w:r>
+      <w:r>
+        <w:rPr>
+          <w:rFonts w:ascii="Arial" w:hAnsi="Arial" w:cs="Arial"/>
+        </w:rPr>
+        <w:t xml:space="preserve"> that move </w:t>
+      </w:r>
+      <w:r>
+        <w:rPr>
+          <w:rFonts w:ascii="Arial" w:hAnsi="Arial" w:cs="Arial"/>
+        </w:rPr>
+        <w:t>to</w:t>
+      </w:r>
+      <w:r>
+        <w:rPr>
+          <w:rFonts w:ascii="Arial" w:hAnsi="Arial" w:cs="Arial"/>
+        </w:rPr>
+        <w:t xml:space="preserve"> the partial flight</w:t>
       </w:r>
       <w:r>
         <w:rPr>
@@ -3130,6 +4047,31 @@
           <w:rFonts w:ascii="Arial" w:hAnsi="Arial" w:cs="Arial"/>
         </w:rPr>
         <w:t>path for the current order and consider the best move from the new position.</w:t>
+      </w:r>
+      <w:r>
+        <w:rPr>
+          <w:rFonts w:ascii="Arial" w:hAnsi="Arial" w:cs="Arial"/>
+        </w:rPr>
+        <w:t xml:space="preserve"> </w:t>
+      </w:r>
+      <w:r>
+        <w:rPr>
+          <w:rFonts w:ascii="Arial" w:hAnsi="Arial" w:cs="Arial"/>
+        </w:rPr>
+        <w:t xml:space="preserve">This process is then </w:t>
+      </w:r>
+      <w:r>
+        <w:rPr>
+          <w:rFonts w:ascii="Arial" w:hAnsi="Arial" w:cs="Arial"/>
+        </w:rPr>
+        <w:lastRenderedPageBreak/>
+        <w:t>repeated until the drone is close to its goal of the restaurant, and the drone hovers at the restaurant to pick up the order.</w:t>
+      </w:r>
+      <w:r>
+        <w:rPr>
+          <w:rFonts w:ascii="Arial" w:hAnsi="Arial" w:cs="Arial"/>
+        </w:rPr>
+        <w:t xml:space="preserve"> After this point we begin backtracking.</w:t>
       </w:r>
     </w:p>
     <w:p>
@@ -3161,13 +4103,55 @@
         <w:rPr>
           <w:rFonts w:ascii="Arial" w:hAnsi="Arial" w:cs="Arial"/>
         </w:rPr>
-        <w:t>This process is then repeated until the drone is close to its goal of the restaurant,</w:t>
-      </w:r>
-      <w:r>
-        <w:rPr>
-          <w:rFonts w:ascii="Arial" w:hAnsi="Arial" w:cs="Arial"/>
-        </w:rPr>
-        <w:t xml:space="preserve"> and the drone hovers at the restaurant to pick up the order.</w:t>
+        <w:t>Backtracking involves re-constructing a section of the flightpath in reverse order, to return the drone to Appleton Tower.</w:t>
+      </w:r>
+      <w:r>
+        <w:rPr>
+          <w:rFonts w:ascii="Arial" w:hAnsi="Arial" w:cs="Arial"/>
+        </w:rPr>
+        <w:t xml:space="preserve"> This process is done by iterating through all moves in the flightpath, in reverse order, then taking the angle of that move</w:t>
+      </w:r>
+      <w:r>
+        <w:rPr>
+          <w:rFonts w:ascii="Arial" w:hAnsi="Arial" w:cs="Arial"/>
+        </w:rPr>
+        <w:t>,</w:t>
+      </w:r>
+      <w:r>
+        <w:rPr>
+          <w:rFonts w:ascii="Arial" w:hAnsi="Arial" w:cs="Arial"/>
+        </w:rPr>
+        <w:t xml:space="preserve"> add</w:t>
+      </w:r>
+      <w:r>
+        <w:rPr>
+          <w:rFonts w:ascii="Arial" w:hAnsi="Arial" w:cs="Arial"/>
+        </w:rPr>
+        <w:t>ing</w:t>
+      </w:r>
+      <w:r>
+        <w:rPr>
+          <w:rFonts w:ascii="Arial" w:hAnsi="Arial" w:cs="Arial"/>
+        </w:rPr>
+        <w:t xml:space="preserve"> 180 modulo 360 and then calculating the </w:t>
+      </w:r>
+      <w:r>
+        <w:rPr>
+          <w:rFonts w:ascii="Arial" w:hAnsi="Arial" w:cs="Arial"/>
+        </w:rPr>
+        <w:t xml:space="preserve">new </w:t>
+      </w:r>
+      <w:r>
+        <w:rPr>
+          <w:rFonts w:ascii="Arial" w:hAnsi="Arial" w:cs="Arial"/>
+        </w:rPr>
+        <w:t xml:space="preserve">position of the drone after this move. </w:t>
+      </w:r>
+      <w:r>
+        <w:rPr>
+          <w:rFonts w:ascii="Arial" w:hAnsi="Arial" w:cs="Arial"/>
+        </w:rPr>
+        <w:t>We then add this reversed move to the partial flight</w:t>
       </w:r>
       <w:r>
         <w:rPr>
@@ -3179,97 +4163,33 @@
         <w:rPr>
           <w:rFonts w:ascii="Arial" w:hAnsi="Arial" w:cs="Arial"/>
         </w:rPr>
-        <w:t>After</w:t>
-      </w:r>
-      <w:r>
-        <w:rPr>
-          <w:rFonts w:ascii="Arial" w:hAnsi="Arial" w:cs="Arial"/>
-        </w:rPr>
-        <w:t xml:space="preserve"> </w:t>
-      </w:r>
-      <w:r>
-        <w:rPr>
-          <w:rFonts w:ascii="Arial" w:hAnsi="Arial" w:cs="Arial"/>
-        </w:rPr>
-        <w:t>this</w:t>
-      </w:r>
-      <w:r>
-        <w:rPr>
-          <w:rFonts w:ascii="Arial" w:hAnsi="Arial" w:cs="Arial"/>
-        </w:rPr>
-        <w:t xml:space="preserve"> point</w:t>
-      </w:r>
-      <w:r>
-        <w:rPr>
-          <w:rFonts w:ascii="Arial" w:hAnsi="Arial" w:cs="Arial"/>
-        </w:rPr>
-        <w:t>,</w:t>
-      </w:r>
-      <w:r>
-        <w:rPr>
-          <w:rFonts w:ascii="Arial" w:hAnsi="Arial" w:cs="Arial"/>
-        </w:rPr>
-        <w:t xml:space="preserve"> the original section of the flight</w:t>
-      </w:r>
-      <w:r>
-        <w:rPr>
-          <w:rFonts w:ascii="Arial" w:hAnsi="Arial" w:cs="Arial"/>
-        </w:rPr>
-        <w:t xml:space="preserve"> </w:t>
-      </w:r>
-      <w:r>
-        <w:rPr>
-          <w:rFonts w:ascii="Arial" w:hAnsi="Arial" w:cs="Arial"/>
-        </w:rPr>
-        <w:t>path to this point is reconstructed in reverse order, towards Appleton Tower. This process is done by iterating through all moves in the flightpath, in reverse order, then taking the angle of that move add</w:t>
-      </w:r>
-      <w:r>
-        <w:rPr>
-          <w:rFonts w:ascii="Arial" w:hAnsi="Arial" w:cs="Arial"/>
-        </w:rPr>
-        <w:t>ing</w:t>
-      </w:r>
-      <w:r>
-        <w:rPr>
-          <w:rFonts w:ascii="Arial" w:hAnsi="Arial" w:cs="Arial"/>
-        </w:rPr>
-        <w:t xml:space="preserve"> 180 modulo 360 and then calculating the position of the drone after this new move. </w:t>
-      </w:r>
-      <w:r>
-        <w:rPr>
-          <w:rFonts w:ascii="Arial" w:hAnsi="Arial" w:cs="Arial"/>
-        </w:rPr>
-        <w:t>We then add this reversed move to the partial flight</w:t>
-      </w:r>
-      <w:r>
-        <w:rPr>
-          <w:rFonts w:ascii="Arial" w:hAnsi="Arial" w:cs="Arial"/>
-        </w:rPr>
-        <w:t xml:space="preserve"> </w:t>
-      </w:r>
-      <w:r>
-        <w:rPr>
-          <w:rFonts w:ascii="Arial" w:hAnsi="Arial" w:cs="Arial"/>
-        </w:rPr>
         <w:t xml:space="preserve">path. </w:t>
       </w:r>
       <w:r>
         <w:rPr>
           <w:rFonts w:ascii="Arial" w:hAnsi="Arial" w:cs="Arial"/>
         </w:rPr>
-        <w:t>As this is backtracking the drone’s flightpath, we find that the position of the drone after this new move is almost identical to the position of the drone on the path to the restaurant, except for some small rounding error due to floating point arithmetic</w:t>
-      </w:r>
-      <w:r>
-        <w:rPr>
-          <w:rFonts w:ascii="Arial" w:hAnsi="Arial" w:cs="Arial"/>
-        </w:rPr>
-        <w:t>, which is insignificant when the co-ordinates are changed from a double to a float</w:t>
-      </w:r>
-      <w:r>
-        <w:rPr>
-          <w:rFonts w:ascii="Arial" w:hAnsi="Arial" w:cs="Arial"/>
-        </w:rPr>
-        <w:t xml:space="preserve"> when writing to outputted files.</w:t>
+        <w:t>As this is backtracking the drone’s flightpath, we find that the position of the drone after this new move is identical to the position of the drone on the path to the restaurant</w:t>
+      </w:r>
+      <w:r>
+        <w:rPr>
+          <w:rFonts w:ascii="Arial" w:hAnsi="Arial" w:cs="Arial"/>
+        </w:rPr>
+        <w:t xml:space="preserve">. As a </w:t>
+      </w:r>
+      <w:proofErr w:type="gramStart"/>
+      <w:r>
+        <w:rPr>
+          <w:rFonts w:ascii="Arial" w:hAnsi="Arial" w:cs="Arial"/>
+        </w:rPr>
+        <w:t>result</w:t>
+      </w:r>
+      <w:proofErr w:type="gramEnd"/>
+      <w:r>
+        <w:rPr>
+          <w:rFonts w:ascii="Arial" w:hAnsi="Arial" w:cs="Arial"/>
+        </w:rPr>
+        <w:t xml:space="preserve"> this leads to the drone seemingly ‘re-trace its steps’ very often when delivering pizzas from the same restaurant as the drone often returns to exactly the same spot.</w:t>
       </w:r>
     </w:p>
     <w:p>
@@ -3348,55 +4268,48 @@
         <w:rPr>
           <w:rFonts w:ascii="Arial" w:hAnsi="Arial" w:cs="Arial"/>
         </w:rPr>
+        <w:t xml:space="preserve"> on the specified day</w:t>
+      </w:r>
+      <w:r>
+        <w:rPr>
+          <w:rFonts w:ascii="Arial" w:hAnsi="Arial" w:cs="Arial"/>
+        </w:rPr>
+        <w:t>. If this is the case, we discord this section of the flightpath</w:t>
+      </w:r>
+      <w:r>
+        <w:rPr>
+          <w:rFonts w:ascii="Arial" w:hAnsi="Arial" w:cs="Arial"/>
+        </w:rPr>
+        <w:t xml:space="preserve"> and do not deliver the order</w:t>
+      </w:r>
+      <w:r>
+        <w:rPr>
+          <w:rFonts w:ascii="Arial" w:hAnsi="Arial" w:cs="Arial"/>
+        </w:rPr>
+        <w:t>, otherwise</w:t>
+      </w:r>
+      <w:r>
+        <w:rPr>
+          <w:rFonts w:ascii="Arial" w:hAnsi="Arial" w:cs="Arial"/>
+        </w:rPr>
+        <w:t>,</w:t>
+      </w:r>
+      <w:r>
+        <w:rPr>
+          <w:rFonts w:ascii="Arial" w:hAnsi="Arial" w:cs="Arial"/>
+        </w:rPr>
+        <w:t xml:space="preserve"> we add it to the full flight</w:t>
+      </w:r>
+      <w:r>
+        <w:rPr>
+          <w:rFonts w:ascii="Arial" w:hAnsi="Arial" w:cs="Arial"/>
+        </w:rPr>
         <w:t xml:space="preserve"> </w:t>
       </w:r>
       <w:r>
         <w:rPr>
           <w:rFonts w:ascii="Arial" w:hAnsi="Arial" w:cs="Arial"/>
         </w:rPr>
-        <w:lastRenderedPageBreak/>
-        <w:t>on the specified day</w:t>
-      </w:r>
-      <w:r>
-        <w:rPr>
-          <w:rFonts w:ascii="Arial" w:hAnsi="Arial" w:cs="Arial"/>
-        </w:rPr>
-        <w:t>. If this is the case, we discord this section of the flightpath</w:t>
-      </w:r>
-      <w:r>
-        <w:rPr>
-          <w:rFonts w:ascii="Arial" w:hAnsi="Arial" w:cs="Arial"/>
-        </w:rPr>
-        <w:t xml:space="preserve"> and do not deliver the order</w:t>
-      </w:r>
-      <w:r>
-        <w:rPr>
-          <w:rFonts w:ascii="Arial" w:hAnsi="Arial" w:cs="Arial"/>
-        </w:rPr>
-        <w:t>, otherwise</w:t>
-      </w:r>
-      <w:r>
-        <w:rPr>
-          <w:rFonts w:ascii="Arial" w:hAnsi="Arial" w:cs="Arial"/>
-        </w:rPr>
-        <w:t>,</w:t>
-      </w:r>
-      <w:r>
-        <w:rPr>
-          <w:rFonts w:ascii="Arial" w:hAnsi="Arial" w:cs="Arial"/>
-        </w:rPr>
-        <w:t xml:space="preserve"> we add it to the full flight</w:t>
-      </w:r>
-      <w:r>
-        <w:rPr>
-          <w:rFonts w:ascii="Arial" w:hAnsi="Arial" w:cs="Arial"/>
-        </w:rPr>
-        <w:t xml:space="preserve"> </w:t>
-      </w:r>
-      <w:r>
-        <w:rPr>
-          <w:rFonts w:ascii="Arial" w:hAnsi="Arial" w:cs="Arial"/>
-        </w:rPr>
         <w:t>path of the drone</w:t>
       </w:r>
       <w:r>
@@ -3409,21 +4322,7 @@
         <w:rPr>
           <w:rFonts w:ascii="Arial" w:hAnsi="Arial" w:cs="Arial"/>
         </w:rPr>
-        <w:t xml:space="preserve">. We then mark the order as valid but not </w:t>
-      </w:r>
-      <w:proofErr w:type="gramStart"/>
-      <w:r>
-        <w:rPr>
-          <w:rFonts w:ascii="Arial" w:hAnsi="Arial" w:cs="Arial"/>
-        </w:rPr>
-        <w:t>delivered, or</w:t>
-      </w:r>
-      <w:proofErr w:type="gramEnd"/>
-      <w:r>
-        <w:rPr>
-          <w:rFonts w:ascii="Arial" w:hAnsi="Arial" w:cs="Arial"/>
-        </w:rPr>
-        <w:t xml:space="preserve"> delivered accordingly and then repeat this process for the next order.</w:t>
+        <w:t>. We then mark the order as valid but not delivered or delivered accordingly and then repeat this process for the next order.</w:t>
       </w:r>
     </w:p>
     <w:p>
@@ -3467,7 +4366,19 @@
         <w:rPr>
           <w:rFonts w:ascii="Arial" w:hAnsi="Arial" w:cs="Arial"/>
         </w:rPr>
-        <w:t>n the set of straight lines each along the perimeter of the polygon.</w:t>
+        <w:t xml:space="preserve">n the set of </w:t>
+      </w:r>
+      <w:r>
+        <w:rPr>
+          <w:rFonts w:ascii="Arial" w:hAnsi="Arial" w:cs="Arial"/>
+        </w:rPr>
+        <w:t xml:space="preserve">all the </w:t>
+      </w:r>
+      <w:r>
+        <w:rPr>
+          <w:rFonts w:ascii="Arial" w:hAnsi="Arial" w:cs="Arial"/>
+        </w:rPr>
+        <w:t>straight lines along the perimeter of the polygon.</w:t>
       </w:r>
     </w:p>
     <w:p>
@@ -3480,7 +4391,19 @@
         <w:rPr>
           <w:rFonts w:ascii="Arial" w:hAnsi="Arial" w:cs="Arial"/>
         </w:rPr>
-        <w:t xml:space="preserve">We then consider whether the line segment between the position of the drone before and after the move intersects any of the line segments in the set we have obtained from </w:t>
+        <w:t xml:space="preserve">We then consider whether the line segment </w:t>
+      </w:r>
+      <w:r>
+        <w:rPr>
+          <w:rFonts w:ascii="Arial" w:hAnsi="Arial" w:cs="Arial"/>
+        </w:rPr>
+        <w:t xml:space="preserve">formed </w:t>
+      </w:r>
+      <w:r>
+        <w:rPr>
+          <w:rFonts w:ascii="Arial" w:hAnsi="Arial" w:cs="Arial"/>
+        </w:rPr>
+        <w:t xml:space="preserve">between the position of the drone before and after the move intersects any of the line segments in the set we have obtained from </w:t>
       </w:r>
       <w:r>
         <w:rPr>
@@ -3549,7 +4472,62 @@
         <w:rPr>
           <w:rFonts w:ascii="Arial" w:hAnsi="Arial" w:cs="Arial"/>
         </w:rPr>
-        <w:t>segments in terms of Bezier parameters.</w:t>
+        <w:t>segments in terms of Bezier parameters</w:t>
+      </w:r>
+      <w:sdt>
+        <w:sdtPr>
+          <w:rPr>
+            <w:rFonts w:ascii="Arial" w:hAnsi="Arial" w:cs="Arial"/>
+          </w:rPr>
+          <w:id w:val="817078201"/>
+          <w:citation/>
+        </w:sdtPr>
+        <w:sdtContent>
+          <w:r>
+            <w:rPr>
+              <w:rFonts w:ascii="Arial" w:hAnsi="Arial" w:cs="Arial"/>
+            </w:rPr>
+            <w:fldChar w:fldCharType="begin"/>
+          </w:r>
+          <w:r>
+            <w:rPr>
+              <w:rFonts w:ascii="Arial" w:hAnsi="Arial" w:cs="Arial"/>
+            </w:rPr>
+            <w:instrText xml:space="preserve"> CITATION LLW \l 2057 </w:instrText>
+          </w:r>
+          <w:r>
+            <w:rPr>
+              <w:rFonts w:ascii="Arial" w:hAnsi="Arial" w:cs="Arial"/>
+            </w:rPr>
+            <w:fldChar w:fldCharType="separate"/>
+          </w:r>
+          <w:r>
+            <w:rPr>
+              <w:rFonts w:ascii="Arial" w:hAnsi="Arial" w:cs="Arial"/>
+              <w:noProof/>
+            </w:rPr>
+            <w:t xml:space="preserve"> </w:t>
+          </w:r>
+          <w:r>
+            <w:rPr>
+              <w:rFonts w:ascii="Arial" w:hAnsi="Arial" w:cs="Arial"/>
+              <w:noProof/>
+            </w:rPr>
+            <w:t>[1]</w:t>
+          </w:r>
+          <w:r>
+            <w:rPr>
+              <w:rFonts w:ascii="Arial" w:hAnsi="Arial" w:cs="Arial"/>
+            </w:rPr>
+            <w:fldChar w:fldCharType="end"/>
+          </w:r>
+        </w:sdtContent>
+      </w:sdt>
+      <w:r>
+        <w:rPr>
+          <w:rFonts w:ascii="Arial" w:hAnsi="Arial" w:cs="Arial"/>
+        </w:rPr>
+        <w:t>.</w:t>
       </w:r>
       <w:r>
         <w:rPr>
@@ -4491,7 +5469,19 @@
         <w:rPr>
           <w:rFonts w:ascii="Arial" w:hAnsi="Arial" w:cs="Arial"/>
         </w:rPr>
-        <w:t>We then calculate where along each line segment the intersection point of the two lines will be by:</w:t>
+        <w:t xml:space="preserve">We then calculate </w:t>
+      </w:r>
+      <w:r>
+        <w:rPr>
+          <w:rFonts w:ascii="Arial" w:hAnsi="Arial" w:cs="Arial"/>
+        </w:rPr>
+        <w:t>how far</w:t>
+      </w:r>
+      <w:r>
+        <w:rPr>
+          <w:rFonts w:ascii="Arial" w:hAnsi="Arial" w:cs="Arial"/>
+        </w:rPr>
+        <w:t xml:space="preserve"> along each line segment the intersection point of the two lines will be by:</w:t>
       </w:r>
     </w:p>
     <w:p>
@@ -5109,6 +6099,7 @@
             <w:rPr>
               <w:rFonts w:ascii="Cambria Math" w:hAnsi="Cambria Math" w:cs="Arial"/>
             </w:rPr>
+            <w:lastRenderedPageBreak/>
             <m:t>u=</m:t>
           </m:r>
           <m:f>
@@ -5757,7 +6748,7 @@
                                 <w:color w:val="auto"/>
                               </w:rPr>
                             </w:pPr>
-                            <w:bookmarkStart w:id="0" w:name="_Ref120109695"/>
+                            <w:bookmarkStart w:id="1" w:name="_Ref120109695"/>
                             <w:r>
                               <w:rPr>
                                 <w:rFonts w:ascii="Arial" w:hAnsi="Arial" w:cs="Arial"/>
@@ -5808,7 +6799,7 @@
                               </w:rPr>
                               <w:t>: Bad approach - end points not in the No-Fly Zone, but the drone still goes through it</w:t>
                             </w:r>
-                            <w:bookmarkEnd w:id="0"/>
+                            <w:bookmarkEnd w:id="1"/>
                           </w:p>
                         </w:txbxContent>
                       </wps:txbx>
@@ -5842,7 +6833,7 @@
                           <w:color w:val="auto"/>
                         </w:rPr>
                       </w:pPr>
-                      <w:bookmarkStart w:id="1" w:name="_Ref120109695"/>
+                      <w:bookmarkStart w:id="2" w:name="_Ref120109695"/>
                       <w:r>
                         <w:rPr>
                           <w:rFonts w:ascii="Arial" w:hAnsi="Arial" w:cs="Arial"/>
@@ -5893,7 +6884,7 @@
                         </w:rPr>
                         <w:t>: Bad approach - end points not in the No-Fly Zone, but the drone still goes through it</w:t>
                       </w:r>
-                      <w:bookmarkEnd w:id="1"/>
+                      <w:bookmarkEnd w:id="2"/>
                     </w:p>
                   </w:txbxContent>
                 </v:textbox>
@@ -5932,7 +6923,7 @@
                     <pic:cNvPicPr/>
                   </pic:nvPicPr>
                   <pic:blipFill>
-                    <a:blip r:embed="rId8" cstate="print">
+                    <a:blip r:embed="rId12" cstate="print">
                       <a:extLst>
                         <a:ext uri="{28A0092B-C50C-407E-A947-70E740481C1C}">
                           <a14:useLocalDpi xmlns:a14="http://schemas.microsoft.com/office/drawing/2010/main" val="0"/>
@@ -6049,7 +7040,6 @@
           <w:noProof/>
           <w:shd w:val="clear" w:color="auto" w:fill="FFFFFF"/>
         </w:rPr>
-        <w:lastRenderedPageBreak/>
         <w:drawing>
           <wp:anchor distT="0" distB="0" distL="114300" distR="114300" simplePos="0" relativeHeight="251664384" behindDoc="0" locked="0" layoutInCell="1" allowOverlap="1" wp14:anchorId="689AD6E1" wp14:editId="7672E2A7">
             <wp:simplePos x="0" y="0"/>
@@ -6074,7 +7064,7 @@
                     <pic:cNvPicPr/>
                   </pic:nvPicPr>
                   <pic:blipFill>
-                    <a:blip r:embed="rId9" cstate="print">
+                    <a:blip r:embed="rId13" cstate="print">
                       <a:extLst>
                         <a:ext uri="{28A0092B-C50C-407E-A947-70E740481C1C}">
                           <a14:useLocalDpi xmlns:a14="http://schemas.microsoft.com/office/drawing/2010/main" val="0"/>
@@ -6122,7 +7112,13 @@
         <w:rPr>
           <w:rFonts w:ascii="Arial" w:hAnsi="Arial" w:cs="Arial"/>
         </w:rPr>
-        <w:t xml:space="preserve"> then the drone </w:t>
+        <w:t xml:space="preserve"> </w:t>
+      </w:r>
+      <w:r>
+        <w:rPr>
+          <w:rFonts w:ascii="Arial" w:hAnsi="Arial" w:cs="Arial"/>
+        </w:rPr>
+        <w:t xml:space="preserve">the line segment formed by the drone </w:t>
       </w:r>
       <w:proofErr w:type="gramStart"/>
       <w:r>
@@ -6136,7 +7132,25 @@
         <w:rPr>
           <w:rFonts w:ascii="Arial" w:hAnsi="Arial" w:cs="Arial"/>
         </w:rPr>
-        <w:t xml:space="preserve"> stays away f</w:t>
+        <w:t xml:space="preserve"> </w:t>
+      </w:r>
+      <w:r>
+        <w:rPr>
+          <w:rFonts w:ascii="Arial" w:hAnsi="Arial" w:cs="Arial"/>
+        </w:rPr>
+        <w:t>then th</w:t>
+      </w:r>
+      <w:r>
+        <w:rPr>
+          <w:rFonts w:ascii="Arial" w:hAnsi="Arial" w:cs="Arial"/>
+        </w:rPr>
+        <w:t>is</w:t>
+      </w:r>
+      <w:r>
+        <w:rPr>
+          <w:rFonts w:ascii="Arial" w:hAnsi="Arial" w:cs="Arial"/>
+        </w:rPr>
+        <w:t xml:space="preserve"> move stays away f</w:t>
       </w:r>
       <w:r>
         <w:rPr>
@@ -6160,7 +7174,19 @@
         <w:rPr>
           <w:rFonts w:ascii="Arial" w:hAnsi="Arial" w:cs="Arial"/>
         </w:rPr>
-        <w:t xml:space="preserve"> intersected, the move is valid in terms of the no-fly zone.</w:t>
+        <w:t xml:space="preserve"> intersected, the move is valid in </w:t>
+      </w:r>
+      <w:r>
+        <w:rPr>
+          <w:rFonts w:ascii="Arial" w:hAnsi="Arial" w:cs="Arial"/>
+        </w:rPr>
+        <w:t>relation to</w:t>
+      </w:r>
+      <w:r>
+        <w:rPr>
+          <w:rFonts w:ascii="Arial" w:hAnsi="Arial" w:cs="Arial"/>
+        </w:rPr>
+        <w:t xml:space="preserve"> the no-fly zone.</w:t>
       </w:r>
     </w:p>
     <w:p>
@@ -6222,7 +7248,7 @@
                                 <w:shd w:val="clear" w:color="auto" w:fill="FFFFFF"/>
                               </w:rPr>
                             </w:pPr>
-                            <w:bookmarkStart w:id="2" w:name="_Ref120109739"/>
+                            <w:bookmarkStart w:id="3" w:name="_Ref120109739"/>
                             <w:r>
                               <w:rPr>
                                 <w:rFonts w:ascii="Arial" w:hAnsi="Arial" w:cs="Arial"/>
@@ -6287,7 +7313,7 @@
                               </w:rPr>
                               <w:t xml:space="preserve"> avoids the No-Fly Zone</w:t>
                             </w:r>
-                            <w:bookmarkEnd w:id="2"/>
+                            <w:bookmarkEnd w:id="3"/>
                           </w:p>
                         </w:txbxContent>
                       </wps:txbx>
@@ -6319,7 +7345,7 @@
                           <w:shd w:val="clear" w:color="auto" w:fill="FFFFFF"/>
                         </w:rPr>
                       </w:pPr>
-                      <w:bookmarkStart w:id="3" w:name="_Ref120109739"/>
+                      <w:bookmarkStart w:id="4" w:name="_Ref120109739"/>
                       <w:r>
                         <w:rPr>
                           <w:rFonts w:ascii="Arial" w:hAnsi="Arial" w:cs="Arial"/>
@@ -6384,7 +7410,7 @@
                         </w:rPr>
                         <w:t xml:space="preserve"> avoids the No-Fly Zone</w:t>
                       </w:r>
-                      <w:bookmarkEnd w:id="3"/>
+                      <w:bookmarkEnd w:id="4"/>
                     </w:p>
                   </w:txbxContent>
                 </v:textbox>
@@ -6496,7 +7522,37 @@
         <w:rPr>
           <w:rFonts w:ascii="Arial" w:hAnsi="Arial" w:cs="Arial"/>
         </w:rPr>
-        <w:t xml:space="preserve"> we use the line-line intersection approach which, although less efficient, correctly identifies paths which </w:t>
+        <w:t xml:space="preserve"> we use the line-line intersection approach which, although </w:t>
+      </w:r>
+      <w:r>
+        <w:rPr>
+          <w:rFonts w:ascii="Arial" w:hAnsi="Arial" w:cs="Arial"/>
+        </w:rPr>
+        <w:t xml:space="preserve">more elaborate and </w:t>
+      </w:r>
+      <w:r>
+        <w:rPr>
+          <w:rFonts w:ascii="Arial" w:hAnsi="Arial" w:cs="Arial"/>
+        </w:rPr>
+        <w:t xml:space="preserve">less efficient, correctly identifies paths which </w:t>
+      </w:r>
+      <w:r>
+        <w:rPr>
+          <w:rFonts w:ascii="Arial" w:hAnsi="Arial" w:cs="Arial"/>
+        </w:rPr>
+        <w:t xml:space="preserve">intersect and </w:t>
+      </w:r>
+      <w:r>
+        <w:rPr>
+          <w:rFonts w:ascii="Arial" w:hAnsi="Arial" w:cs="Arial"/>
+        </w:rPr>
+        <w:t>conversely</w:t>
+      </w:r>
+      <w:r>
+        <w:rPr>
+          <w:rFonts w:ascii="Arial" w:hAnsi="Arial" w:cs="Arial"/>
+        </w:rPr>
+        <w:t xml:space="preserve"> which </w:t>
       </w:r>
       <w:r>
         <w:rPr>
@@ -6647,10 +7703,66 @@
           <w:rFonts w:ascii="Arial" w:hAnsi="Arial" w:cs="Arial"/>
           <w:noProof/>
         </w:rPr>
+        <w:lastRenderedPageBreak/>
+        <w:drawing>
+          <wp:anchor distT="0" distB="0" distL="114300" distR="114300" simplePos="0" relativeHeight="251658240" behindDoc="0" locked="0" layoutInCell="1" allowOverlap="1" wp14:anchorId="3B0DDFEF" wp14:editId="76EF9FC6">
+            <wp:simplePos x="0" y="0"/>
+            <wp:positionH relativeFrom="column">
+              <wp:posOffset>2499995</wp:posOffset>
+            </wp:positionH>
+            <wp:positionV relativeFrom="paragraph">
+              <wp:posOffset>561340</wp:posOffset>
+            </wp:positionV>
+            <wp:extent cx="3684270" cy="1638300"/>
+            <wp:effectExtent l="0" t="0" r="0" b="0"/>
+            <wp:wrapSquare wrapText="bothSides"/>
+            <wp:docPr id="1" name="Picture 1"/>
+            <wp:cNvGraphicFramePr>
+              <a:graphicFrameLocks xmlns:a="http://schemas.openxmlformats.org/drawingml/2006/main" noChangeAspect="1"/>
+            </wp:cNvGraphicFramePr>
+            <a:graphic xmlns:a="http://schemas.openxmlformats.org/drawingml/2006/main">
+              <a:graphicData uri="http://schemas.openxmlformats.org/drawingml/2006/picture">
+                <pic:pic xmlns:pic="http://schemas.openxmlformats.org/drawingml/2006/picture">
+                  <pic:nvPicPr>
+                    <pic:cNvPr id="1" name="Picture 1"/>
+                    <pic:cNvPicPr/>
+                  </pic:nvPicPr>
+                  <pic:blipFill>
+                    <a:blip r:embed="rId14" cstate="print">
+                      <a:extLst>
+                        <a:ext uri="{28A0092B-C50C-407E-A947-70E740481C1C}">
+                          <a14:useLocalDpi xmlns:a14="http://schemas.microsoft.com/office/drawing/2010/main" val="0"/>
+                        </a:ext>
+                      </a:extLst>
+                    </a:blip>
+                    <a:stretch>
+                      <a:fillRect/>
+                    </a:stretch>
+                  </pic:blipFill>
+                  <pic:spPr>
+                    <a:xfrm>
+                      <a:off x="0" y="0"/>
+                      <a:ext cx="3684270" cy="1638300"/>
+                    </a:xfrm>
+                    <a:prstGeom prst="rect">
+                      <a:avLst/>
+                    </a:prstGeom>
+                  </pic:spPr>
+                </pic:pic>
+              </a:graphicData>
+            </a:graphic>
+          </wp:anchor>
+        </w:drawing>
+      </w:r>
+      <w:r>
+        <w:rPr>
+          <w:rFonts w:ascii="Arial" w:hAnsi="Arial" w:cs="Arial"/>
+          <w:noProof/>
+        </w:rPr>
         <mc:AlternateContent>
           <mc:Choice Requires="wps">
             <w:drawing>
-              <wp:anchor distT="0" distB="0" distL="114300" distR="114300" simplePos="0" relativeHeight="251660288" behindDoc="0" locked="0" layoutInCell="1" allowOverlap="1" wp14:anchorId="4CA3F21F" wp14:editId="4CB6714C">
+              <wp:anchor distT="0" distB="0" distL="114300" distR="114300" simplePos="0" relativeHeight="251660288" behindDoc="0" locked="0" layoutInCell="1" allowOverlap="1" wp14:anchorId="4CA3F21F" wp14:editId="4046CB3C">
                 <wp:simplePos x="0" y="0"/>
                 <wp:positionH relativeFrom="column">
                   <wp:posOffset>2595563</wp:posOffset>
@@ -6694,7 +7806,7 @@
                                 <w:color w:val="auto"/>
                               </w:rPr>
                             </w:pPr>
-                            <w:bookmarkStart w:id="4" w:name="_Ref120109846"/>
+                            <w:bookmarkStart w:id="5" w:name="_Ref120109846"/>
                             <w:r>
                               <w:rPr>
                                 <w:rFonts w:ascii="Arial" w:hAnsi="Arial" w:cs="Arial"/>
@@ -6787,7 +7899,7 @@
                               </w:rPr>
                               <w:t>epetition</w:t>
                             </w:r>
-                            <w:bookmarkEnd w:id="4"/>
+                            <w:bookmarkEnd w:id="5"/>
                           </w:p>
                         </w:txbxContent>
                       </wps:txbx>
@@ -6818,7 +7930,7 @@
                           <w:color w:val="auto"/>
                         </w:rPr>
                       </w:pPr>
-                      <w:bookmarkStart w:id="5" w:name="_Ref120109846"/>
+                      <w:bookmarkStart w:id="6" w:name="_Ref120109846"/>
                       <w:r>
                         <w:rPr>
                           <w:rFonts w:ascii="Arial" w:hAnsi="Arial" w:cs="Arial"/>
@@ -6911,7 +8023,7 @@
                         </w:rPr>
                         <w:t>epetition</w:t>
                       </w:r>
-                      <w:bookmarkEnd w:id="5"/>
+                      <w:bookmarkEnd w:id="6"/>
                     </w:p>
                   </w:txbxContent>
                 </v:textbox>
@@ -6924,21 +8036,286 @@
       <w:r>
         <w:rPr>
           <w:rFonts w:ascii="Arial" w:hAnsi="Arial" w:cs="Arial"/>
+        </w:rPr>
+        <w:t xml:space="preserve">A </w:t>
+      </w:r>
+      <w:r>
+        <w:rPr>
+          <w:rFonts w:ascii="Arial" w:hAnsi="Arial" w:cs="Arial"/>
+        </w:rPr>
+        <w:t xml:space="preserve">drone move is considered </w:t>
+      </w:r>
+      <w:r>
+        <w:rPr>
+          <w:rFonts w:ascii="Arial" w:hAnsi="Arial" w:cs="Arial"/>
+        </w:rPr>
+        <w:t>in</w:t>
+      </w:r>
+      <w:r>
+        <w:rPr>
+          <w:rFonts w:ascii="Arial" w:hAnsi="Arial" w:cs="Arial"/>
+        </w:rPr>
+        <w:t xml:space="preserve">valid </w:t>
+      </w:r>
+      <w:r>
+        <w:rPr>
+          <w:rFonts w:ascii="Arial" w:hAnsi="Arial" w:cs="Arial"/>
+        </w:rPr>
+        <w:t xml:space="preserve">if </w:t>
+      </w:r>
+      <w:r>
+        <w:rPr>
+          <w:rFonts w:ascii="Arial" w:hAnsi="Arial" w:cs="Arial"/>
+        </w:rPr>
+        <w:t>it has been repeated</w:t>
+      </w:r>
+      <w:r>
+        <w:rPr>
+          <w:rFonts w:ascii="Arial" w:hAnsi="Arial" w:cs="Arial"/>
+        </w:rPr>
+        <w:t xml:space="preserve"> on the way to a specific goal</w:t>
+      </w:r>
+      <w:r>
+        <w:rPr>
+          <w:rFonts w:ascii="Arial" w:hAnsi="Arial" w:cs="Arial"/>
+        </w:rPr>
+        <w:t xml:space="preserve">. </w:t>
+      </w:r>
+      <w:r>
+        <w:rPr>
+          <w:rFonts w:ascii="Arial" w:hAnsi="Arial" w:cs="Arial"/>
+        </w:rPr>
+        <w:t>This is because allowing repeated moves may lead to the drone being stuck at the edge of a no-fly zone. We can see this</w:t>
+      </w:r>
+      <w:r>
+        <w:rPr>
+          <w:rFonts w:ascii="Arial" w:hAnsi="Arial" w:cs="Arial"/>
+        </w:rPr>
+        <w:t xml:space="preserve"> in </w:t>
+      </w:r>
+      <w:r>
+        <w:rPr>
+          <w:rFonts w:ascii="Arial" w:hAnsi="Arial" w:cs="Arial"/>
+        </w:rPr>
+        <w:fldChar w:fldCharType="begin"/>
+      </w:r>
+      <w:r>
+        <w:rPr>
+          <w:rFonts w:ascii="Arial" w:hAnsi="Arial" w:cs="Arial"/>
+        </w:rPr>
+        <w:instrText xml:space="preserve"> REF _Ref120109846 \h </w:instrText>
+      </w:r>
+      <w:r>
+        <w:rPr>
+          <w:rFonts w:ascii="Arial" w:hAnsi="Arial" w:cs="Arial"/>
+        </w:rPr>
+      </w:r>
+      <w:r>
+        <w:rPr>
+          <w:rFonts w:ascii="Arial" w:hAnsi="Arial" w:cs="Arial"/>
+        </w:rPr>
+        <w:fldChar w:fldCharType="separate"/>
+      </w:r>
+      <w:r>
+        <w:rPr>
+          <w:rFonts w:ascii="Arial" w:hAnsi="Arial" w:cs="Arial"/>
+        </w:rPr>
+        <w:t xml:space="preserve">Figure </w:t>
+      </w:r>
+      <w:r>
+        <w:rPr>
+          <w:rFonts w:ascii="Arial" w:hAnsi="Arial" w:cs="Arial"/>
           <w:noProof/>
         </w:rPr>
+        <w:t>3</w:t>
+      </w:r>
+      <w:r>
+        <w:rPr>
+          <w:rFonts w:ascii="Arial" w:hAnsi="Arial" w:cs="Arial"/>
+        </w:rPr>
+        <w:fldChar w:fldCharType="end"/>
+      </w:r>
+      <w:r>
+        <w:rPr>
+          <w:rFonts w:ascii="Arial" w:hAnsi="Arial" w:cs="Arial"/>
+        </w:rPr>
+        <w:t xml:space="preserve">. Once the drone enters point A, it cannot then go through the no-fly zone, so it will enter point B. However once at point B, the point closest to the goal in terms of Euclidean distance will then be point A again, as going around the no-fly zone will temporarily increase the Euclidean distance between the position of the drone and its goal. </w:t>
+      </w:r>
+      <w:proofErr w:type="gramStart"/>
+      <w:r>
+        <w:rPr>
+          <w:rFonts w:ascii="Arial" w:hAnsi="Arial" w:cs="Arial"/>
+        </w:rPr>
+        <w:t>So</w:t>
+      </w:r>
+      <w:proofErr w:type="gramEnd"/>
+      <w:r>
+        <w:rPr>
+          <w:rFonts w:ascii="Arial" w:hAnsi="Arial" w:cs="Arial"/>
+        </w:rPr>
+        <w:t xml:space="preserve"> the drone will return to point A. We can then see that the drone will simply oscillate between points A and B and will never reach the goal, as the </w:t>
+      </w:r>
+      <w:r>
+        <w:rPr>
+          <w:rFonts w:ascii="Arial" w:hAnsi="Arial" w:cs="Arial"/>
+        </w:rPr>
+        <w:t>drone is required to go around the no-fly zone.</w:t>
+      </w:r>
+    </w:p>
+    <w:p>
+      <w:pPr>
+        <w:rPr>
+          <w:rFonts w:ascii="Arial" w:hAnsi="Arial" w:cs="Arial"/>
+        </w:rPr>
+      </w:pPr>
+      <w:r>
+        <w:rPr>
+          <w:rFonts w:ascii="Arial" w:hAnsi="Arial" w:cs="Arial"/>
+        </w:rPr>
+        <w:t xml:space="preserve">Thus, we avoid repeating moves. To implement this, at the drone’s starting position we initialise a list of points visited by the drone. Then after every move made by the drone, we add this point to the list of visited points. For every move, we discard any moves that would result in the drone re-entering a point </w:t>
+      </w:r>
+      <w:r>
+        <w:rPr>
+          <w:rFonts w:ascii="Arial" w:hAnsi="Arial" w:cs="Arial"/>
+        </w:rPr>
+        <w:t>already visited</w:t>
+      </w:r>
+      <w:r>
+        <w:rPr>
+          <w:rFonts w:ascii="Arial" w:hAnsi="Arial" w:cs="Arial"/>
+        </w:rPr>
+        <w:t xml:space="preserve"> (</w:t>
+      </w:r>
+      <w:proofErr w:type="gramStart"/>
+      <w:r>
+        <w:rPr>
+          <w:rFonts w:ascii="Arial" w:hAnsi="Arial" w:cs="Arial"/>
+        </w:rPr>
+        <w:t>in reality this</w:t>
+      </w:r>
+      <w:proofErr w:type="gramEnd"/>
+      <w:r>
+        <w:rPr>
+          <w:rFonts w:ascii="Arial" w:hAnsi="Arial" w:cs="Arial"/>
+        </w:rPr>
+        <w:t xml:space="preserve"> means within 0.00015 degrees of the point)</w:t>
+      </w:r>
+      <w:r>
+        <w:rPr>
+          <w:rFonts w:ascii="Arial" w:hAnsi="Arial" w:cs="Arial"/>
+        </w:rPr>
+        <w:t>, and only consider moves that would enter new points.</w:t>
+      </w:r>
+      <w:r>
+        <w:rPr>
+          <w:rFonts w:ascii="Arial" w:hAnsi="Arial" w:cs="Arial"/>
+        </w:rPr>
+        <w:t xml:space="preserve"> </w:t>
+      </w:r>
+      <w:proofErr w:type="gramStart"/>
+      <w:r>
+        <w:rPr>
+          <w:rFonts w:ascii="Arial" w:hAnsi="Arial" w:cs="Arial"/>
+        </w:rPr>
+        <w:t>So</w:t>
+      </w:r>
+      <w:proofErr w:type="gramEnd"/>
+      <w:r>
+        <w:rPr>
+          <w:rFonts w:ascii="Arial" w:hAnsi="Arial" w:cs="Arial"/>
+        </w:rPr>
+        <w:t xml:space="preserve"> our flight</w:t>
+      </w:r>
+      <w:r>
+        <w:rPr>
+          <w:rFonts w:ascii="Arial" w:hAnsi="Arial" w:cs="Arial"/>
+        </w:rPr>
+        <w:t xml:space="preserve"> </w:t>
+      </w:r>
+      <w:r>
+        <w:rPr>
+          <w:rFonts w:ascii="Arial" w:hAnsi="Arial" w:cs="Arial"/>
+        </w:rPr>
+        <w:t xml:space="preserve">path from Appleton Tower to the restaurant will include no repeated positions. We also note that when we backtrack and reconstruct the path to return to </w:t>
+      </w:r>
+      <w:proofErr w:type="gramStart"/>
+      <w:r>
+        <w:rPr>
+          <w:rFonts w:ascii="Arial" w:hAnsi="Arial" w:cs="Arial"/>
+        </w:rPr>
+        <w:t>Appleton Tower</w:t>
+      </w:r>
+      <w:proofErr w:type="gramEnd"/>
+      <w:r>
+        <w:rPr>
+          <w:rFonts w:ascii="Arial" w:hAnsi="Arial" w:cs="Arial"/>
+        </w:rPr>
+        <w:t xml:space="preserve"> we allow positions to be repeated from the original flightpath to the restaurant, and observe that this section of the flightpath when returning will also have no repeated points. Then when we have returned to Appleton Tower the list of repeated points will be cleared, as we only consider moves to be repeated if they are </w:t>
+      </w:r>
+      <w:r>
+        <w:rPr>
+          <w:rFonts w:ascii="Arial" w:hAnsi="Arial" w:cs="Arial"/>
+        </w:rPr>
+        <w:t>repeated</w:t>
+      </w:r>
+      <w:r>
+        <w:rPr>
+          <w:rFonts w:ascii="Arial" w:hAnsi="Arial" w:cs="Arial"/>
+        </w:rPr>
+        <w:t xml:space="preserve"> whilst attempting to pick</w:t>
+      </w:r>
+      <w:r>
+        <w:rPr>
+          <w:rFonts w:ascii="Arial" w:hAnsi="Arial" w:cs="Arial"/>
+        </w:rPr>
+        <w:t xml:space="preserve"> </w:t>
+      </w:r>
+      <w:r>
+        <w:rPr>
+          <w:rFonts w:ascii="Arial" w:hAnsi="Arial" w:cs="Arial"/>
+        </w:rPr>
+        <w:t xml:space="preserve">up </w:t>
+      </w:r>
+      <w:r>
+        <w:rPr>
+          <w:rFonts w:ascii="Arial" w:hAnsi="Arial" w:cs="Arial"/>
+        </w:rPr>
+        <w:t xml:space="preserve">the same </w:t>
+      </w:r>
+      <w:r>
+        <w:rPr>
+          <w:rFonts w:ascii="Arial" w:hAnsi="Arial" w:cs="Arial"/>
+        </w:rPr>
+        <w:t xml:space="preserve">order. </w:t>
+      </w:r>
+    </w:p>
+    <w:p>
+      <w:pPr>
+        <w:rPr>
+          <w:rFonts w:ascii="Arial" w:hAnsi="Arial" w:cs="Arial"/>
+          <w:b/>
+          <w:bCs/>
+          <w:u w:val="single"/>
+        </w:rPr>
+      </w:pPr>
+      <w:r>
+        <w:rPr>
+          <w:rFonts w:ascii="Arial" w:hAnsi="Arial" w:cs="Arial"/>
+          <w:noProof/>
+        </w:rPr>
         <w:drawing>
-          <wp:anchor distT="0" distB="0" distL="114300" distR="114300" simplePos="0" relativeHeight="251658240" behindDoc="0" locked="0" layoutInCell="1" allowOverlap="1" wp14:anchorId="3B0DDFEF" wp14:editId="73242D0C">
+          <wp:anchor distT="0" distB="0" distL="114300" distR="114300" simplePos="0" relativeHeight="251667456" behindDoc="0" locked="0" layoutInCell="1" allowOverlap="1" wp14:anchorId="69B611AC" wp14:editId="41652FD3">
             <wp:simplePos x="0" y="0"/>
             <wp:positionH relativeFrom="column">
-              <wp:posOffset>2499995</wp:posOffset>
+              <wp:posOffset>-28575</wp:posOffset>
             </wp:positionH>
             <wp:positionV relativeFrom="paragraph">
-              <wp:posOffset>566738</wp:posOffset>
+              <wp:posOffset>281305</wp:posOffset>
             </wp:positionV>
-            <wp:extent cx="3684270" cy="1638300"/>
+            <wp:extent cx="2540000" cy="2957195"/>
             <wp:effectExtent l="0" t="0" r="0" b="0"/>
             <wp:wrapSquare wrapText="bothSides"/>
-            <wp:docPr id="1" name="Picture 1"/>
+            <wp:docPr id="7" name="Picture 7" descr="A picture containing shape&#10;&#10;Description automatically generated"/>
             <wp:cNvGraphicFramePr>
               <a:graphicFrameLocks xmlns:a="http://schemas.openxmlformats.org/drawingml/2006/main" noChangeAspect="1"/>
             </wp:cNvGraphicFramePr>
@@ -6946,11 +8323,11 @@
               <a:graphicData uri="http://schemas.openxmlformats.org/drawingml/2006/picture">
                 <pic:pic xmlns:pic="http://schemas.openxmlformats.org/drawingml/2006/picture">
                   <pic:nvPicPr>
-                    <pic:cNvPr id="1" name="Picture 1"/>
+                    <pic:cNvPr id="7" name="Picture 7" descr="A picture containing shape&#10;&#10;Description automatically generated"/>
                     <pic:cNvPicPr/>
                   </pic:nvPicPr>
                   <pic:blipFill>
-                    <a:blip r:embed="rId10" cstate="print">
+                    <a:blip r:embed="rId15" cstate="print">
                       <a:extLst>
                         <a:ext uri="{28A0092B-C50C-407E-A947-70E740481C1C}">
                           <a14:useLocalDpi xmlns:a14="http://schemas.microsoft.com/office/drawing/2010/main" val="0"/>
@@ -6964,7 +8341,7 @@
                   <pic:spPr>
                     <a:xfrm>
                       <a:off x="0" y="0"/>
-                      <a:ext cx="3684270" cy="1638300"/>
+                      <a:ext cx="2540000" cy="2957195"/>
                     </a:xfrm>
                     <a:prstGeom prst="rect">
                       <a:avLst/>
@@ -6973,178 +8350,23 @@
                 </pic:pic>
               </a:graphicData>
             </a:graphic>
+            <wp14:sizeRelH relativeFrom="margin">
+              <wp14:pctWidth>0</wp14:pctWidth>
+            </wp14:sizeRelH>
+            <wp14:sizeRelV relativeFrom="margin">
+              <wp14:pctHeight>0</wp14:pctHeight>
+            </wp14:sizeRelV>
           </wp:anchor>
         </w:drawing>
       </w:r>
       <w:r>
         <w:rPr>
           <w:rFonts w:ascii="Arial" w:hAnsi="Arial" w:cs="Arial"/>
-        </w:rPr>
-        <w:t xml:space="preserve">A </w:t>
-      </w:r>
-      <w:r>
-        <w:rPr>
-          <w:rFonts w:ascii="Arial" w:hAnsi="Arial" w:cs="Arial"/>
-        </w:rPr>
-        <w:t xml:space="preserve">drone move is considered </w:t>
-      </w:r>
-      <w:r>
-        <w:rPr>
-          <w:rFonts w:ascii="Arial" w:hAnsi="Arial" w:cs="Arial"/>
-        </w:rPr>
-        <w:t>in</w:t>
-      </w:r>
-      <w:r>
-        <w:rPr>
-          <w:rFonts w:ascii="Arial" w:hAnsi="Arial" w:cs="Arial"/>
-        </w:rPr>
-        <w:t xml:space="preserve">valid </w:t>
-      </w:r>
-      <w:r>
-        <w:rPr>
-          <w:rFonts w:ascii="Arial" w:hAnsi="Arial" w:cs="Arial"/>
-        </w:rPr>
-        <w:t xml:space="preserve">if </w:t>
-      </w:r>
-      <w:r>
-        <w:rPr>
-          <w:rFonts w:ascii="Arial" w:hAnsi="Arial" w:cs="Arial"/>
-        </w:rPr>
-        <w:t>it has been repeated</w:t>
-      </w:r>
-      <w:r>
-        <w:rPr>
-          <w:rFonts w:ascii="Arial" w:hAnsi="Arial" w:cs="Arial"/>
-        </w:rPr>
-        <w:t xml:space="preserve"> on the way to a specific goal</w:t>
-      </w:r>
-      <w:r>
-        <w:rPr>
-          <w:rFonts w:ascii="Arial" w:hAnsi="Arial" w:cs="Arial"/>
-        </w:rPr>
-        <w:t xml:space="preserve">. </w:t>
-      </w:r>
-      <w:r>
-        <w:rPr>
-          <w:rFonts w:ascii="Arial" w:hAnsi="Arial" w:cs="Arial"/>
-        </w:rPr>
-        <w:t>This is because allowing repeated moves may lead to the drone being stuck at the edge of a no-fly zone. We can see this</w:t>
-      </w:r>
-      <w:r>
-        <w:rPr>
-          <w:rFonts w:ascii="Arial" w:hAnsi="Arial" w:cs="Arial"/>
-        </w:rPr>
-        <w:t xml:space="preserve"> in </w:t>
-      </w:r>
-      <w:r>
-        <w:rPr>
-          <w:rFonts w:ascii="Arial" w:hAnsi="Arial" w:cs="Arial"/>
-        </w:rPr>
-        <w:fldChar w:fldCharType="begin"/>
-      </w:r>
-      <w:r>
-        <w:rPr>
-          <w:rFonts w:ascii="Arial" w:hAnsi="Arial" w:cs="Arial"/>
-        </w:rPr>
-        <w:instrText xml:space="preserve"> REF _Ref120109846 \h </w:instrText>
-      </w:r>
-      <w:r>
-        <w:rPr>
-          <w:rFonts w:ascii="Arial" w:hAnsi="Arial" w:cs="Arial"/>
-        </w:rPr>
-      </w:r>
-      <w:r>
-        <w:rPr>
-          <w:rFonts w:ascii="Arial" w:hAnsi="Arial" w:cs="Arial"/>
-        </w:rPr>
-        <w:fldChar w:fldCharType="separate"/>
-      </w:r>
-      <w:r>
-        <w:rPr>
-          <w:rFonts w:ascii="Arial" w:hAnsi="Arial" w:cs="Arial"/>
-        </w:rPr>
-        <w:t xml:space="preserve">Figure </w:t>
-      </w:r>
-      <w:r>
-        <w:rPr>
-          <w:rFonts w:ascii="Arial" w:hAnsi="Arial" w:cs="Arial"/>
-          <w:noProof/>
-        </w:rPr>
-        <w:t>3</w:t>
-      </w:r>
-      <w:r>
-        <w:rPr>
-          <w:rFonts w:ascii="Arial" w:hAnsi="Arial" w:cs="Arial"/>
-        </w:rPr>
-        <w:t xml:space="preserve">: Drone </w:t>
-      </w:r>
-      <w:r>
-        <w:rPr>
-          <w:rFonts w:ascii="Arial" w:hAnsi="Arial" w:cs="Arial"/>
-        </w:rPr>
-        <w:t>g</w:t>
-      </w:r>
-      <w:r>
-        <w:rPr>
-          <w:rFonts w:ascii="Arial" w:hAnsi="Arial" w:cs="Arial"/>
-        </w:rPr>
-        <w:t xml:space="preserve">ets </w:t>
-      </w:r>
-      <w:r>
-        <w:rPr>
-          <w:rFonts w:ascii="Arial" w:hAnsi="Arial" w:cs="Arial"/>
-        </w:rPr>
-        <w:t>s</w:t>
-      </w:r>
-      <w:r>
-        <w:rPr>
-          <w:rFonts w:ascii="Arial" w:hAnsi="Arial" w:cs="Arial"/>
-        </w:rPr>
-        <w:t xml:space="preserve">tuck when allowing </w:t>
-      </w:r>
-      <w:r>
-        <w:rPr>
-          <w:rFonts w:ascii="Arial" w:hAnsi="Arial" w:cs="Arial"/>
-        </w:rPr>
-        <w:t>r</w:t>
-      </w:r>
-      <w:r>
-        <w:rPr>
-          <w:rFonts w:ascii="Arial" w:hAnsi="Arial" w:cs="Arial"/>
-        </w:rPr>
-        <w:t>epetition</w:t>
-      </w:r>
-      <w:r>
-        <w:rPr>
-          <w:rFonts w:ascii="Arial" w:hAnsi="Arial" w:cs="Arial"/>
-        </w:rPr>
-        <w:fldChar w:fldCharType="end"/>
-      </w:r>
-      <w:r>
-        <w:rPr>
-          <w:rFonts w:ascii="Arial" w:hAnsi="Arial" w:cs="Arial"/>
-        </w:rPr>
-        <w:t xml:space="preserve">. Once the drone enters point A, it cannot then go through the no-fly zone, so it will enter point B. However once at point B, the point closest to the goal in terms of Euclidean distance will then be point A again, as going around the no-fly zone will temporarily increase the Euclidean distance between the position of the drone and its goal, in comparison to point A. </w:t>
-      </w:r>
-      <w:proofErr w:type="gramStart"/>
-      <w:r>
-        <w:rPr>
-          <w:rFonts w:ascii="Arial" w:hAnsi="Arial" w:cs="Arial"/>
-        </w:rPr>
-        <w:t>So</w:t>
-      </w:r>
-      <w:proofErr w:type="gramEnd"/>
-      <w:r>
-        <w:rPr>
-          <w:rFonts w:ascii="Arial" w:hAnsi="Arial" w:cs="Arial"/>
-        </w:rPr>
-        <w:t xml:space="preserve"> the drone will return to point A. We can then see that the drone will simply oscillate between points A and B and will never reach the goal, as the </w:t>
-      </w:r>
-      <w:r>
-        <w:rPr>
-          <w:rFonts w:ascii="Arial" w:hAnsi="Arial" w:cs="Arial"/>
-        </w:rPr>
-        <w:t>drone is required to go around the no-fly zone.</w:t>
+          <w:b/>
+          <w:bCs/>
+          <w:u w:val="single"/>
+        </w:rPr>
+        <w:t>Improvements</w:t>
       </w:r>
     </w:p>
     <w:p>
@@ -7157,14 +8379,19 @@
         <w:rPr>
           <w:rFonts w:ascii="Arial" w:hAnsi="Arial" w:cs="Arial"/>
         </w:rPr>
-        <w:t xml:space="preserve">Thus, we avoid repeating moves. To implement this, at the drone’s starting position we initialise a list of points visited by the drone. Then after every move made by the drone, we add this point to the list of visited points. For every move, we discard any moves that would </w:t>
-      </w:r>
-      <w:r>
-        <w:rPr>
-          <w:rFonts w:ascii="Arial" w:hAnsi="Arial" w:cs="Arial"/>
-        </w:rPr>
-        <w:lastRenderedPageBreak/>
-        <w:t>result in the drone re-entering a point already visited, and only consider moves that would enter new points.</w:t>
+        <w:t xml:space="preserve">One improvement that could be made to the algorithm to improve </w:t>
+      </w:r>
+      <w:r>
+        <w:rPr>
+          <w:rFonts w:ascii="Arial" w:hAnsi="Arial" w:cs="Arial"/>
+        </w:rPr>
+        <w:t xml:space="preserve">the </w:t>
+      </w:r>
+      <w:r>
+        <w:rPr>
+          <w:rFonts w:ascii="Arial" w:hAnsi="Arial" w:cs="Arial"/>
+        </w:rPr>
+        <w:t>optimality of the drone’s flightpath could be to consider the reversed approach to the flightpath algorithm as well. That is, consider the flight</w:t>
       </w:r>
       <w:r>
         <w:rPr>
@@ -7172,19 +8399,79 @@
         </w:rPr>
         <w:t xml:space="preserve"> </w:t>
       </w:r>
+      <w:r>
+        <w:rPr>
+          <w:rFonts w:ascii="Arial" w:hAnsi="Arial" w:cs="Arial"/>
+        </w:rPr>
+        <w:t>path that is created by the greedy move-by-move algorithm</w:t>
+      </w:r>
+      <w:r>
+        <w:rPr>
+          <w:rFonts w:ascii="Arial" w:hAnsi="Arial" w:cs="Arial"/>
+        </w:rPr>
+        <w:t xml:space="preserve"> in reverse order from the path the drone will actually take</w:t>
+      </w:r>
+      <w:r>
+        <w:rPr>
+          <w:rFonts w:ascii="Arial" w:hAnsi="Arial" w:cs="Arial"/>
+        </w:rPr>
+        <w:t xml:space="preserve"> when delivering the </w:t>
+      </w:r>
       <w:proofErr w:type="gramStart"/>
       <w:r>
         <w:rPr>
           <w:rFonts w:ascii="Arial" w:hAnsi="Arial" w:cs="Arial"/>
         </w:rPr>
-        <w:t>So</w:t>
+        <w:t>order</w:t>
+      </w:r>
+      <w:r>
+        <w:rPr>
+          <w:rFonts w:ascii="Arial" w:hAnsi="Arial" w:cs="Arial"/>
+        </w:rPr>
+        <w:t>;</w:t>
       </w:r>
       <w:proofErr w:type="gramEnd"/>
       <w:r>
         <w:rPr>
           <w:rFonts w:ascii="Arial" w:hAnsi="Arial" w:cs="Arial"/>
         </w:rPr>
-        <w:t xml:space="preserve"> our flight</w:t>
+        <w:t xml:space="preserve"> starting from the restaurant and travelling towards </w:t>
+      </w:r>
+      <w:r>
+        <w:rPr>
+          <w:rFonts w:ascii="Arial" w:hAnsi="Arial" w:cs="Arial"/>
+        </w:rPr>
+        <w:t>the drop-off point</w:t>
+      </w:r>
+      <w:r>
+        <w:rPr>
+          <w:rFonts w:ascii="Arial" w:hAnsi="Arial" w:cs="Arial"/>
+        </w:rPr>
+        <w:t>. T</w:t>
+      </w:r>
+      <w:r>
+        <w:rPr>
+          <w:rFonts w:ascii="Arial" w:hAnsi="Arial" w:cs="Arial"/>
+        </w:rPr>
+        <w:t>hen backtrack th</w:t>
+      </w:r>
+      <w:r>
+        <w:rPr>
+          <w:rFonts w:ascii="Arial" w:hAnsi="Arial" w:cs="Arial"/>
+        </w:rPr>
+        <w:t>is</w:t>
+      </w:r>
+      <w:r>
+        <w:rPr>
+          <w:rFonts w:ascii="Arial" w:hAnsi="Arial" w:cs="Arial"/>
+        </w:rPr>
+        <w:t xml:space="preserve"> path from </w:t>
+      </w:r>
+      <w:r>
+        <w:rPr>
+          <w:rFonts w:ascii="Arial" w:hAnsi="Arial" w:cs="Arial"/>
+        </w:rPr>
+        <w:t>the drop-off point</w:t>
       </w:r>
       <w:r>
         <w:rPr>
@@ -7196,21 +8483,25 @@
         <w:rPr>
           <w:rFonts w:ascii="Arial" w:hAnsi="Arial" w:cs="Arial"/>
         </w:rPr>
-        <w:t xml:space="preserve">path from Appleton Tower to the restaurant will include no repeated positions. We also note that when we backtrack and reconstruct the path to return to </w:t>
-      </w:r>
-      <w:proofErr w:type="gramStart"/>
-      <w:r>
-        <w:rPr>
-          <w:rFonts w:ascii="Arial" w:hAnsi="Arial" w:cs="Arial"/>
-        </w:rPr>
-        <w:t>Appleton Tower</w:t>
-      </w:r>
-      <w:proofErr w:type="gramEnd"/>
-      <w:r>
-        <w:rPr>
-          <w:rFonts w:ascii="Arial" w:hAnsi="Arial" w:cs="Arial"/>
-        </w:rPr>
-        <w:t xml:space="preserve"> we allow positions to be repeated from the original flightpath to the restaurant, and observe that this section of the flightpath when returning will also have no repeated points. Then when we have returned to Appleton Tower the list of repeated points will be cleared, as we only consider moves to be repeated if they are made whilst attempting to pick</w:t>
+        <w:t xml:space="preserve">to the restaurant. Then swap the first and second halves of the flightpath, to create a new flightpath that </w:t>
+      </w:r>
+      <w:r>
+        <w:rPr>
+          <w:rFonts w:ascii="Arial" w:hAnsi="Arial" w:cs="Arial"/>
+        </w:rPr>
+        <w:t>may</w:t>
+      </w:r>
+      <w:r>
+        <w:rPr>
+          <w:rFonts w:ascii="Arial" w:hAnsi="Arial" w:cs="Arial"/>
+        </w:rPr>
+        <w:t xml:space="preserve"> be different to the one created by starting </w:t>
+      </w:r>
+      <w:r>
+        <w:rPr>
+          <w:rFonts w:ascii="Arial" w:hAnsi="Arial" w:cs="Arial"/>
+        </w:rPr>
+        <w:t>the greedy flight path algorithm at</w:t>
       </w:r>
       <w:r>
         <w:rPr>
@@ -7222,63 +8513,384 @@
         <w:rPr>
           <w:rFonts w:ascii="Arial" w:hAnsi="Arial" w:cs="Arial"/>
         </w:rPr>
-        <w:t xml:space="preserve">up </w:t>
-      </w:r>
-      <w:r>
-        <w:rPr>
-          <w:rFonts w:ascii="Arial" w:hAnsi="Arial" w:cs="Arial"/>
-        </w:rPr>
-        <w:t xml:space="preserve">the same </w:t>
-      </w:r>
-      <w:r>
-        <w:rPr>
-          <w:rFonts w:ascii="Arial" w:hAnsi="Arial" w:cs="Arial"/>
-        </w:rPr>
-        <w:t xml:space="preserve">order. </w:t>
+        <w:t>the drop-off point</w:t>
+      </w:r>
+      <w:r>
+        <w:rPr>
+          <w:rFonts w:ascii="Arial" w:hAnsi="Arial" w:cs="Arial"/>
+        </w:rPr>
+        <w:t xml:space="preserve">. </w:t>
       </w:r>
     </w:p>
     <w:p>
       <w:pPr>
         <w:rPr>
           <w:rFonts w:ascii="Arial" w:hAnsi="Arial" w:cs="Arial"/>
-          <w:b/>
-          <w:bCs/>
-          <w:u w:val="single"/>
         </w:rPr>
       </w:pPr>
       <w:r>
         <w:rPr>
-          <w:rFonts w:ascii="Arial" w:hAnsi="Arial" w:cs="Arial"/>
-          <w:b/>
-          <w:bCs/>
-          <w:u w:val="single"/>
-        </w:rPr>
-        <w:t>Improvements</w:t>
+          <w:noProof/>
+        </w:rPr>
+        <mc:AlternateContent>
+          <mc:Choice Requires="wps">
+            <w:drawing>
+              <wp:anchor distT="0" distB="0" distL="114300" distR="114300" simplePos="0" relativeHeight="251669504" behindDoc="0" locked="0" layoutInCell="1" allowOverlap="1" wp14:anchorId="712D95E2" wp14:editId="7EFB368A">
+                <wp:simplePos x="0" y="0"/>
+                <wp:positionH relativeFrom="column">
+                  <wp:posOffset>-157163</wp:posOffset>
+                </wp:positionH>
+                <wp:positionV relativeFrom="paragraph">
+                  <wp:posOffset>478155</wp:posOffset>
+                </wp:positionV>
+                <wp:extent cx="2703830" cy="635"/>
+                <wp:effectExtent l="0" t="0" r="1270" b="0"/>
+                <wp:wrapSquare wrapText="bothSides"/>
+                <wp:docPr id="8" name="Text Box 8"/>
+                <wp:cNvGraphicFramePr/>
+                <a:graphic xmlns:a="http://schemas.openxmlformats.org/drawingml/2006/main">
+                  <a:graphicData uri="http://schemas.microsoft.com/office/word/2010/wordprocessingShape">
+                    <wps:wsp>
+                      <wps:cNvSpPr txBox="1"/>
+                      <wps:spPr>
+                        <a:xfrm>
+                          <a:off x="0" y="0"/>
+                          <a:ext cx="2703830" cy="635"/>
+                        </a:xfrm>
+                        <a:prstGeom prst="rect">
+                          <a:avLst/>
+                        </a:prstGeom>
+                        <a:solidFill>
+                          <a:prstClr val="white"/>
+                        </a:solidFill>
+                        <a:ln>
+                          <a:noFill/>
+                        </a:ln>
+                      </wps:spPr>
+                      <wps:txbx>
+                        <w:txbxContent>
+                          <w:p>
+                            <w:pPr>
+                              <w:pStyle w:val="Caption"/>
+                              <w:jc w:val="center"/>
+                              <w:rPr>
+                                <w:rFonts w:ascii="Arial" w:hAnsi="Arial" w:cs="Arial"/>
+                                <w:noProof/>
+                                <w:color w:val="auto"/>
+                              </w:rPr>
+                            </w:pPr>
+                            <w:bookmarkStart w:id="7" w:name="_Ref120540303"/>
+                            <w:r>
+                              <w:rPr>
+                                <w:rFonts w:ascii="Arial" w:hAnsi="Arial" w:cs="Arial"/>
+                                <w:color w:val="auto"/>
+                              </w:rPr>
+                              <w:t xml:space="preserve">Figure </w:t>
+                            </w:r>
+                            <w:r>
+                              <w:rPr>
+                                <w:rFonts w:ascii="Arial" w:hAnsi="Arial" w:cs="Arial"/>
+                                <w:color w:val="auto"/>
+                              </w:rPr>
+                              <w:fldChar w:fldCharType="begin"/>
+                            </w:r>
+                            <w:r>
+                              <w:rPr>
+                                <w:rFonts w:ascii="Arial" w:hAnsi="Arial" w:cs="Arial"/>
+                                <w:color w:val="auto"/>
+                              </w:rPr>
+                              <w:instrText xml:space="preserve"> SEQ Figure \* ARABIC </w:instrText>
+                            </w:r>
+                            <w:r>
+                              <w:rPr>
+                                <w:rFonts w:ascii="Arial" w:hAnsi="Arial" w:cs="Arial"/>
+                                <w:color w:val="auto"/>
+                              </w:rPr>
+                              <w:fldChar w:fldCharType="separate"/>
+                            </w:r>
+                            <w:r>
+                              <w:rPr>
+                                <w:rFonts w:ascii="Arial" w:hAnsi="Arial" w:cs="Arial"/>
+                                <w:noProof/>
+                                <w:color w:val="auto"/>
+                              </w:rPr>
+                              <w:t>4</w:t>
+                            </w:r>
+                            <w:r>
+                              <w:rPr>
+                                <w:rFonts w:ascii="Arial" w:hAnsi="Arial" w:cs="Arial"/>
+                                <w:color w:val="auto"/>
+                              </w:rPr>
+                              <w:fldChar w:fldCharType="end"/>
+                            </w:r>
+                            <w:bookmarkEnd w:id="7"/>
+                            <w:r>
+                              <w:rPr>
+                                <w:rFonts w:ascii="Arial" w:hAnsi="Arial" w:cs="Arial"/>
+                                <w:color w:val="auto"/>
+                              </w:rPr>
+                              <w:t xml:space="preserve"> - Consider the flight path 2 different ways: construct the black direction path first and backtrack this path in the dashed direction</w:t>
+                            </w:r>
+                          </w:p>
+                        </w:txbxContent>
+                      </wps:txbx>
+                      <wps:bodyPr rot="0" spcFirstLastPara="0" vertOverflow="overflow" horzOverflow="overflow" vert="horz" wrap="square" lIns="0" tIns="0" rIns="0" bIns="0" numCol="1" spcCol="0" rtlCol="0" fromWordArt="0" anchor="t" anchorCtr="0" forceAA="0" compatLnSpc="1">
+                        <a:prstTxWarp prst="textNoShape">
+                          <a:avLst/>
+                        </a:prstTxWarp>
+                        <a:spAutoFit/>
+                      </wps:bodyPr>
+                    </wps:wsp>
+                  </a:graphicData>
+                </a:graphic>
+              </wp:anchor>
+            </w:drawing>
+          </mc:Choice>
+          <mc:Fallback>
+            <w:pict>
+              <v:shape w14:anchorId="712D95E2" id="Text Box 8" o:spid="_x0000_s1029" type="#_x0000_t202" style="position:absolute;margin-left:-12.4pt;margin-top:37.65pt;width:212.9pt;height:.05pt;z-index:251669504;visibility:visible;mso-wrap-style:square;mso-wrap-distance-left:9pt;mso-wrap-distance-top:0;mso-wrap-distance-right:9pt;mso-wrap-distance-bottom:0;mso-position-horizontal:absolute;mso-position-horizontal-relative:text;mso-position-vertical:absolute;mso-position-vertical-relative:text;v-text-anchor:top" o:gfxdata="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" stroked="f">
+                <v:textbox style="mso-fit-shape-to-text:t" inset="0,0,0,0">
+                  <w:txbxContent>
+                    <w:p>
+                      <w:pPr>
+                        <w:pStyle w:val="Caption"/>
+                        <w:jc w:val="center"/>
+                        <w:rPr>
+                          <w:rFonts w:ascii="Arial" w:hAnsi="Arial" w:cs="Arial"/>
+                          <w:noProof/>
+                          <w:color w:val="auto"/>
+                        </w:rPr>
+                      </w:pPr>
+                      <w:bookmarkStart w:id="8" w:name="_Ref120540303"/>
+                      <w:r>
+                        <w:rPr>
+                          <w:rFonts w:ascii="Arial" w:hAnsi="Arial" w:cs="Arial"/>
+                          <w:color w:val="auto"/>
+                        </w:rPr>
+                        <w:t xml:space="preserve">Figure </w:t>
+                      </w:r>
+                      <w:r>
+                        <w:rPr>
+                          <w:rFonts w:ascii="Arial" w:hAnsi="Arial" w:cs="Arial"/>
+                          <w:color w:val="auto"/>
+                        </w:rPr>
+                        <w:fldChar w:fldCharType="begin"/>
+                      </w:r>
+                      <w:r>
+                        <w:rPr>
+                          <w:rFonts w:ascii="Arial" w:hAnsi="Arial" w:cs="Arial"/>
+                          <w:color w:val="auto"/>
+                        </w:rPr>
+                        <w:instrText xml:space="preserve"> SEQ Figure \* ARABIC </w:instrText>
+                      </w:r>
+                      <w:r>
+                        <w:rPr>
+                          <w:rFonts w:ascii="Arial" w:hAnsi="Arial" w:cs="Arial"/>
+                          <w:color w:val="auto"/>
+                        </w:rPr>
+                        <w:fldChar w:fldCharType="separate"/>
+                      </w:r>
+                      <w:r>
+                        <w:rPr>
+                          <w:rFonts w:ascii="Arial" w:hAnsi="Arial" w:cs="Arial"/>
+                          <w:noProof/>
+                          <w:color w:val="auto"/>
+                        </w:rPr>
+                        <w:t>4</w:t>
+                      </w:r>
+                      <w:r>
+                        <w:rPr>
+                          <w:rFonts w:ascii="Arial" w:hAnsi="Arial" w:cs="Arial"/>
+                          <w:color w:val="auto"/>
+                        </w:rPr>
+                        <w:fldChar w:fldCharType="end"/>
+                      </w:r>
+                      <w:bookmarkEnd w:id="8"/>
+                      <w:r>
+                        <w:rPr>
+                          <w:rFonts w:ascii="Arial" w:hAnsi="Arial" w:cs="Arial"/>
+                          <w:color w:val="auto"/>
+                        </w:rPr>
+                        <w:t xml:space="preserve"> - Consider the flight path 2 different ways: construct the black direction path first and backtrack this path in the dashed direction</w:t>
+                      </w:r>
+                    </w:p>
+                  </w:txbxContent>
+                </v:textbox>
+                <w10:wrap type="square"/>
+              </v:shape>
+            </w:pict>
+          </mc:Fallback>
+        </mc:AlternateContent>
+      </w:r>
+      <w:r>
+        <w:rPr>
+          <w:rFonts w:ascii="Arial" w:hAnsi="Arial" w:cs="Arial"/>
+        </w:rPr>
+        <w:t>Th</w:t>
+      </w:r>
+      <w:r>
+        <w:rPr>
+          <w:rFonts w:ascii="Arial" w:hAnsi="Arial" w:cs="Arial"/>
+        </w:rPr>
+        <w:t xml:space="preserve">e two approaches are illustrated in </w:t>
+      </w:r>
+      <w:r>
+        <w:rPr>
+          <w:rFonts w:ascii="Arial" w:hAnsi="Arial" w:cs="Arial"/>
+        </w:rPr>
+        <w:fldChar w:fldCharType="begin"/>
+      </w:r>
+      <w:r>
+        <w:rPr>
+          <w:rFonts w:ascii="Arial" w:hAnsi="Arial" w:cs="Arial"/>
+        </w:rPr>
+        <w:instrText xml:space="preserve"> REF _Ref120540303 \h </w:instrText>
+      </w:r>
+      <w:r>
+        <w:rPr>
+          <w:rFonts w:ascii="Arial" w:hAnsi="Arial" w:cs="Arial"/>
+        </w:rPr>
+      </w:r>
+      <w:r>
+        <w:rPr>
+          <w:rFonts w:ascii="Arial" w:hAnsi="Arial" w:cs="Arial"/>
+        </w:rPr>
+        <w:fldChar w:fldCharType="separate"/>
+      </w:r>
+      <w:r>
+        <w:rPr>
+          <w:rFonts w:ascii="Arial" w:hAnsi="Arial" w:cs="Arial"/>
+        </w:rPr>
+        <w:t xml:space="preserve">Figure </w:t>
+      </w:r>
+      <w:r>
+        <w:rPr>
+          <w:rFonts w:ascii="Arial" w:hAnsi="Arial" w:cs="Arial"/>
+          <w:noProof/>
+        </w:rPr>
+        <w:t>4</w:t>
+      </w:r>
+      <w:r>
+        <w:rPr>
+          <w:rFonts w:ascii="Arial" w:hAnsi="Arial" w:cs="Arial"/>
+        </w:rPr>
+        <w:fldChar w:fldCharType="end"/>
+      </w:r>
+      <w:r>
+        <w:rPr>
+          <w:rFonts w:ascii="Arial" w:hAnsi="Arial" w:cs="Arial"/>
+        </w:rPr>
+        <w:t xml:space="preserve"> and </w:t>
+      </w:r>
+      <w:r>
+        <w:rPr>
+          <w:rFonts w:ascii="Arial" w:hAnsi="Arial" w:cs="Arial"/>
+        </w:rPr>
+        <w:t>the drone would take whichever of the two flight</w:t>
+      </w:r>
+      <w:r>
+        <w:rPr>
+          <w:rFonts w:ascii="Arial" w:hAnsi="Arial" w:cs="Arial"/>
+        </w:rPr>
+        <w:t xml:space="preserve"> </w:t>
+      </w:r>
+      <w:r>
+        <w:rPr>
+          <w:rFonts w:ascii="Arial" w:hAnsi="Arial" w:cs="Arial"/>
+        </w:rPr>
+        <w:t xml:space="preserve">paths is the shortest. This new approach taking the best of 2 paths would mean the result of the flightpath would be at worst the same as </w:t>
+      </w:r>
+      <w:r>
+        <w:rPr>
+          <w:rFonts w:ascii="Arial" w:hAnsi="Arial" w:cs="Arial"/>
+        </w:rPr>
+        <w:lastRenderedPageBreak/>
+        <w:t>the original approach and potentially better</w:t>
+      </w:r>
+      <w:r>
+        <w:rPr>
+          <w:rFonts w:ascii="Arial" w:hAnsi="Arial" w:cs="Arial"/>
+        </w:rPr>
+        <w:t>,</w:t>
+      </w:r>
+      <w:r>
+        <w:rPr>
+          <w:rFonts w:ascii="Arial" w:hAnsi="Arial" w:cs="Arial"/>
+        </w:rPr>
+        <w:t xml:space="preserve"> producing a shorter flight</w:t>
+      </w:r>
+      <w:r>
+        <w:rPr>
+          <w:rFonts w:ascii="Arial" w:hAnsi="Arial" w:cs="Arial"/>
+        </w:rPr>
+        <w:t xml:space="preserve"> </w:t>
+      </w:r>
+      <w:r>
+        <w:rPr>
+          <w:rFonts w:ascii="Arial" w:hAnsi="Arial" w:cs="Arial"/>
+        </w:rPr>
+        <w:t>path which would allow more orders to be delivered.</w:t>
       </w:r>
     </w:p>
     <w:p>
       <w:pPr>
         <w:rPr>
-          <w:rFonts w:ascii="Arial" w:hAnsi="Arial" w:cs="Arial"/>
+          <w:rFonts w:ascii="Arial" w:eastAsiaTheme="minorEastAsia" w:hAnsi="Arial" w:cs="Arial"/>
         </w:rPr>
       </w:pPr>
       <w:r>
         <w:rPr>
           <w:rFonts w:ascii="Arial" w:hAnsi="Arial" w:cs="Arial"/>
         </w:rPr>
-        <w:t xml:space="preserve">One improvement that could be made to the algorithm to improve </w:t>
-      </w:r>
-      <w:r>
-        <w:rPr>
-          <w:rFonts w:ascii="Arial" w:hAnsi="Arial" w:cs="Arial"/>
-        </w:rPr>
-        <w:t xml:space="preserve">the </w:t>
-      </w:r>
-      <w:r>
-        <w:rPr>
-          <w:rFonts w:ascii="Arial" w:hAnsi="Arial" w:cs="Arial"/>
-        </w:rPr>
-        <w:t>optimality of the drone’s flightpath could be to consider the reversed approach to the flightpath algorithm as well. That is, firstly consider the flight</w:t>
+        <w:t>A major flaw with this greedy approach is that it is not guaranteed to be an optimal solution</w:t>
+      </w:r>
+      <w:r>
+        <w:rPr>
+          <w:rFonts w:ascii="Arial" w:hAnsi="Arial" w:cs="Arial"/>
+        </w:rPr>
+        <w:t xml:space="preserve">. Seeing as the flightpath must go around no-fly zones the algorithm could </w:t>
+      </w:r>
+      <w:r>
+        <w:rPr>
+          <w:rFonts w:ascii="Arial" w:hAnsi="Arial" w:cs="Arial"/>
+        </w:rPr>
+        <w:t>be drawn to moving in a direction where</w:t>
+      </w:r>
+      <w:r>
+        <w:rPr>
+          <w:rFonts w:ascii="Arial" w:hAnsi="Arial" w:cs="Arial"/>
+        </w:rPr>
+        <w:t xml:space="preserve"> the drone originally moves closer to the goal but must then take a longer route overall, compared to a path where the drone initially moves away from </w:t>
+      </w:r>
+      <w:r>
+        <w:rPr>
+          <w:rFonts w:ascii="Arial" w:hAnsi="Arial" w:cs="Arial"/>
+        </w:rPr>
+        <w:t>its goal</w:t>
+      </w:r>
+      <w:r>
+        <w:rPr>
+          <w:rFonts w:ascii="Arial" w:hAnsi="Arial" w:cs="Arial"/>
+        </w:rPr>
+        <w:t xml:space="preserve"> but then takes a more direct path.</w:t>
+      </w:r>
+      <w:r>
+        <w:rPr>
+          <w:rFonts w:ascii="Arial" w:hAnsi="Arial" w:cs="Arial"/>
+        </w:rPr>
+        <w:t xml:space="preserve"> To this end</w:t>
+      </w:r>
+      <w:r>
+        <w:rPr>
+          <w:rFonts w:ascii="Arial" w:hAnsi="Arial" w:cs="Arial"/>
+        </w:rPr>
+        <w:t>,</w:t>
+      </w:r>
+      <w:r>
+        <w:rPr>
+          <w:rFonts w:ascii="Arial" w:hAnsi="Arial" w:cs="Arial"/>
+        </w:rPr>
+        <w:t xml:space="preserve"> a provably optimal approach such as the A* algorithm</w:t>
       </w:r>
       <w:r>
         <w:rPr>
@@ -7286,36 +8898,48 @@
         </w:rPr>
         <w:t xml:space="preserve"> </w:t>
       </w:r>
-      <w:r>
-        <w:rPr>
-          <w:rFonts w:ascii="Arial" w:hAnsi="Arial" w:cs="Arial"/>
-        </w:rPr>
-        <w:t>path that is created by the greedy move-by-move algorithm starting from the restaurant and travelling towards Appleton Tower and then backtrack th</w:t>
-      </w:r>
-      <w:r>
-        <w:rPr>
-          <w:rFonts w:ascii="Arial" w:hAnsi="Arial" w:cs="Arial"/>
-        </w:rPr>
-        <w:t>is</w:t>
-      </w:r>
-      <w:r>
-        <w:rPr>
-          <w:rFonts w:ascii="Arial" w:hAnsi="Arial" w:cs="Arial"/>
-        </w:rPr>
-        <w:t xml:space="preserve"> path from Appleton Tower to the restaurant. Then swap the first and second halves of the flightpath, to create a new flightpath that </w:t>
-      </w:r>
-      <w:r>
-        <w:rPr>
-          <w:rFonts w:ascii="Arial" w:hAnsi="Arial" w:cs="Arial"/>
-        </w:rPr>
-        <w:t>may</w:t>
-      </w:r>
-      <w:r>
-        <w:rPr>
-          <w:rFonts w:ascii="Arial" w:hAnsi="Arial" w:cs="Arial"/>
-        </w:rPr>
-        <w:t xml:space="preserve"> be different to the one created by starting at Appleton Tower. Then the drone would take whichever of the two flight</w:t>
-      </w:r>
+      <w:sdt>
+        <w:sdtPr>
+          <w:rPr>
+            <w:rFonts w:ascii="Arial" w:hAnsi="Arial" w:cs="Arial"/>
+          </w:rPr>
+          <w:id w:val="-991940464"/>
+          <w:citation/>
+        </w:sdtPr>
+        <w:sdtContent>
+          <w:r>
+            <w:rPr>
+              <w:rFonts w:ascii="Arial" w:hAnsi="Arial" w:cs="Arial"/>
+            </w:rPr>
+            <w:fldChar w:fldCharType="begin"/>
+          </w:r>
+          <w:r>
+            <w:rPr>
+              <w:rFonts w:ascii="Arial" w:hAnsi="Arial" w:cs="Arial"/>
+            </w:rPr>
+            <w:instrText xml:space="preserve"> CITATION Rus092 \l 2057 </w:instrText>
+          </w:r>
+          <w:r>
+            <w:rPr>
+              <w:rFonts w:ascii="Arial" w:hAnsi="Arial" w:cs="Arial"/>
+            </w:rPr>
+            <w:fldChar w:fldCharType="separate"/>
+          </w:r>
+          <w:r>
+            <w:rPr>
+              <w:rFonts w:ascii="Arial" w:hAnsi="Arial" w:cs="Arial"/>
+              <w:noProof/>
+            </w:rPr>
+            <w:t>[2]</w:t>
+          </w:r>
+          <w:r>
+            <w:rPr>
+              <w:rFonts w:ascii="Arial" w:hAnsi="Arial" w:cs="Arial"/>
+            </w:rPr>
+            <w:fldChar w:fldCharType="end"/>
+          </w:r>
+        </w:sdtContent>
+      </w:sdt>
       <w:r>
         <w:rPr>
           <w:rFonts w:ascii="Arial" w:hAnsi="Arial" w:cs="Arial"/>
@@ -7326,80 +8950,7 @@
         <w:rPr>
           <w:rFonts w:ascii="Arial" w:hAnsi="Arial" w:cs="Arial"/>
         </w:rPr>
-        <w:t>paths is the shortest. This new approach taking the best of 2 paths would mean the result of the flightpath would be at worst the same as the original approach and potentially better producing a shorter flight</w:t>
-      </w:r>
-      <w:r>
-        <w:rPr>
-          <w:rFonts w:ascii="Arial" w:hAnsi="Arial" w:cs="Arial"/>
-        </w:rPr>
-        <w:t xml:space="preserve"> </w:t>
-      </w:r>
-      <w:r>
-        <w:rPr>
-          <w:rFonts w:ascii="Arial" w:hAnsi="Arial" w:cs="Arial"/>
-        </w:rPr>
-        <w:t>path which would allow more orders to be delivered.</w:t>
-      </w:r>
-    </w:p>
-    <w:p>
-      <w:pPr>
-        <w:rPr>
-          <w:rFonts w:ascii="Arial" w:eastAsiaTheme="minorEastAsia" w:hAnsi="Arial" w:cs="Arial"/>
-        </w:rPr>
-      </w:pPr>
-      <w:r>
-        <w:rPr>
-          <w:rFonts w:ascii="Arial" w:hAnsi="Arial" w:cs="Arial"/>
-        </w:rPr>
-        <w:t>A major flaw with this greedy approach is that it is not guaranteed to be an optimal solution</w:t>
-      </w:r>
-      <w:r>
-        <w:rPr>
-          <w:rFonts w:ascii="Arial" w:hAnsi="Arial" w:cs="Arial"/>
-        </w:rPr>
-        <w:t xml:space="preserve">. Seeing as the flightpath must go around no-fly zones the algorithm could </w:t>
-      </w:r>
-      <w:r>
-        <w:rPr>
-          <w:rFonts w:ascii="Arial" w:hAnsi="Arial" w:cs="Arial"/>
-        </w:rPr>
-        <w:t>be drawn to moving in a direction where</w:t>
-      </w:r>
-      <w:r>
-        <w:rPr>
-          <w:rFonts w:ascii="Arial" w:hAnsi="Arial" w:cs="Arial"/>
-        </w:rPr>
-        <w:t xml:space="preserve"> the drone originally moves closer to the goal but must then take a longer route overall, compared to a path where the drone initially moves away from </w:t>
-      </w:r>
-      <w:r>
-        <w:rPr>
-          <w:rFonts w:ascii="Arial" w:hAnsi="Arial" w:cs="Arial"/>
-        </w:rPr>
-        <w:t>its goal</w:t>
-      </w:r>
-      <w:r>
-        <w:rPr>
-          <w:rFonts w:ascii="Arial" w:hAnsi="Arial" w:cs="Arial"/>
-        </w:rPr>
-        <w:t xml:space="preserve"> but then takes a more direct path.</w:t>
-      </w:r>
-      <w:r>
-        <w:rPr>
-          <w:rFonts w:ascii="Arial" w:hAnsi="Arial" w:cs="Arial"/>
-        </w:rPr>
-        <w:t xml:space="preserve"> To this end</w:t>
-      </w:r>
-      <w:r>
-        <w:rPr>
-          <w:rFonts w:ascii="Arial" w:hAnsi="Arial" w:cs="Arial"/>
-        </w:rPr>
-        <w:t>,</w:t>
-      </w:r>
-      <w:r>
-        <w:rPr>
-          <w:rFonts w:ascii="Arial" w:hAnsi="Arial" w:cs="Arial"/>
-        </w:rPr>
-        <w:t xml:space="preserve"> a provably optimal approach such as the A* algorithm was considered, however</w:t>
+        <w:t>was considered, however</w:t>
       </w:r>
       <w:r>
         <w:rPr>
@@ -7530,6 +9081,58 @@
             </m:sSup>
           </m:e>
         </m:d>
+        <w:sdt>
+          <w:sdtPr>
+            <w:rPr>
+              <w:rFonts w:ascii="Cambria Math" w:hAnsi="Cambria Math" w:cs="Arial"/>
+              <w:i/>
+            </w:rPr>
+            <w:id w:val="-1382091503"/>
+            <w:citation/>
+          </w:sdtPr>
+          <w:sdtContent>
+            <m:r>
+              <w:rPr>
+                <w:rFonts w:ascii="Cambria Math" w:hAnsi="Cambria Math" w:cs="Arial"/>
+                <w:i/>
+              </w:rPr>
+              <w:fldChar w:fldCharType="begin"/>
+            </m:r>
+            <m:r>
+              <m:rPr>
+                <m:sty m:val="p"/>
+              </m:rPr>
+              <w:rPr>
+                <w:rFonts w:ascii="Cambria Math" w:hAnsi="Cambria Math" w:cs="Arial"/>
+              </w:rPr>
+              <m:t xml:space="preserve">CITATION Rus098 \l 2057 </m:t>
+            </m:r>
+            <m:r>
+              <w:rPr>
+                <w:rFonts w:ascii="Cambria Math" w:hAnsi="Cambria Math" w:cs="Arial"/>
+                <w:i/>
+              </w:rPr>
+              <w:fldChar w:fldCharType="separate"/>
+            </m:r>
+            <m:r>
+              <m:rPr>
+                <m:sty m:val="p"/>
+              </m:rPr>
+              <w:rPr>
+                <w:rFonts w:ascii="Cambria Math" w:hAnsi="Cambria Math" w:cs="Arial"/>
+                <w:noProof/>
+              </w:rPr>
+              <m:t xml:space="preserve"> [3]</m:t>
+            </m:r>
+            <m:r>
+              <w:rPr>
+                <w:rFonts w:ascii="Cambria Math" w:hAnsi="Cambria Math" w:cs="Arial"/>
+                <w:i/>
+              </w:rPr>
+              <w:fldChar w:fldCharType="end"/>
+            </m:r>
+          </w:sdtContent>
+        </w:sdt>
       </m:oMath>
       <w:r>
         <w:rPr>
@@ -7620,7 +9223,7 @@
           <w:rPr>
             <w:rFonts w:ascii="Arial" w:eastAsiaTheme="minorEastAsia" w:hAnsi="Arial" w:cs="Arial"/>
           </w:rPr>
-          <w:id w:val="-1398891704"/>
+          <w:id w:val="-535034619"/>
           <w:citation/>
         </w:sdtPr>
         <w:sdtContent>
@@ -7634,7 +9237,7 @@
             <w:rPr>
               <w:rFonts w:ascii="Arial" w:eastAsiaTheme="minorEastAsia" w:hAnsi="Arial" w:cs="Arial"/>
             </w:rPr>
-            <w:instrText xml:space="preserve"> CITATION Rus091 \l 2057 </w:instrText>
+            <w:instrText xml:space="preserve">CITATION Rus101 \l 2057 </w:instrText>
           </w:r>
           <w:r>
             <w:rPr>
@@ -7647,7 +9250,14 @@
               <w:rFonts w:ascii="Arial" w:eastAsiaTheme="minorEastAsia" w:hAnsi="Arial" w:cs="Arial"/>
               <w:noProof/>
             </w:rPr>
-            <w:t xml:space="preserve"> [1]</w:t>
+            <w:t xml:space="preserve"> </w:t>
+          </w:r>
+          <w:r>
+            <w:rPr>
+              <w:rFonts w:ascii="Arial" w:eastAsiaTheme="minorEastAsia" w:hAnsi="Arial" w:cs="Arial"/>
+              <w:noProof/>
+            </w:rPr>
+            <w:t>[4]</w:t>
           </w:r>
           <w:r>
             <w:rPr>
@@ -7727,14 +9337,7 @@
         <w:rPr>
           <w:rFonts w:ascii="Arial" w:eastAsiaTheme="minorEastAsia" w:hAnsi="Arial" w:cs="Arial"/>
         </w:rPr>
-        <w:t xml:space="preserve">. The algorithm prioritises closer orders to greedily increase the number of pizzas that could be delivered before the drone’s battery </w:t>
-      </w:r>
-      <w:r>
-        <w:rPr>
-          <w:rFonts w:ascii="Arial" w:eastAsiaTheme="minorEastAsia" w:hAnsi="Arial" w:cs="Arial"/>
-        </w:rPr>
-        <w:lastRenderedPageBreak/>
-        <w:t>runs out.</w:t>
+        <w:t>. The algorithm prioritises closer orders to greedily increase the number of pizzas that could be delivered before the drone’s battery runs out.</w:t>
       </w:r>
       <w:r>
         <w:rPr>
@@ -7782,7 +9385,7 @@
                     <pic:cNvPicPr/>
                   </pic:nvPicPr>
                   <pic:blipFill>
-                    <a:blip r:embed="rId11" cstate="print">
+                    <a:blip r:embed="rId16" cstate="print">
                       <a:extLst>
                         <a:ext uri="{28A0092B-C50C-407E-A947-70E740481C1C}">
                           <a14:useLocalDpi xmlns:a14="http://schemas.microsoft.com/office/drawing/2010/main" val="0"/>
@@ -7860,7 +9463,7 @@
           <w:noProof/>
           <w:color w:val="auto"/>
         </w:rPr>
-        <w:t>4</w:t>
+        <w:t>5</w:t>
       </w:r>
       <w:r>
         <w:rPr>
@@ -7886,6 +9489,7 @@
           <w:rFonts w:ascii="Arial" w:eastAsiaTheme="minorEastAsia" w:hAnsi="Arial" w:cs="Arial"/>
           <w:noProof/>
         </w:rPr>
+        <w:lastRenderedPageBreak/>
         <w:drawing>
           <wp:inline distT="0" distB="0" distL="0" distR="0" wp14:anchorId="5979AE1E" wp14:editId="667DC67A">
             <wp:extent cx="5731510" cy="3822700"/>
@@ -7902,7 +9506,7 @@
                     <pic:cNvPicPr/>
                   </pic:nvPicPr>
                   <pic:blipFill>
-                    <a:blip r:embed="rId12" cstate="print">
+                    <a:blip r:embed="rId17" cstate="print">
                       <a:extLst>
                         <a:ext uri="{28A0092B-C50C-407E-A947-70E740481C1C}">
                           <a14:useLocalDpi xmlns:a14="http://schemas.microsoft.com/office/drawing/2010/main" val="0"/>
@@ -7977,7 +9581,7 @@
           <w:noProof/>
           <w:color w:val="auto"/>
         </w:rPr>
-        <w:t>5</w:t>
+        <w:t>6</w:t>
       </w:r>
       <w:r>
         <w:rPr>
@@ -8048,9 +9652,7 @@
           <w:sdtContent>
             <w:p>
               <w:pPr>
-                <w:spacing w:after="0"/>
                 <w:rPr>
-                  <w:rFonts w:ascii="Arial" w:hAnsi="Arial" w:cs="Arial"/>
                   <w:noProof/>
                 </w:rPr>
               </w:pPr>
@@ -8072,8 +9674,8 @@
                 </w:rPr>
                 <w:fldChar w:fldCharType="separate"/>
               </w:r>
-              <w:bookmarkStart w:id="6" w:name="_Ref120108057"/>
-              <w:bookmarkStart w:id="7" w:name="_Ref120107812"/>
+              <w:bookmarkStart w:id="9" w:name="_Ref120108057"/>
+              <w:bookmarkStart w:id="10" w:name="_Ref120107812"/>
             </w:p>
             <w:tbl>
               <w:tblPr>
@@ -8088,12 +9690,12 @@
                 <w:tblLook w:val="04A0" w:firstRow="1" w:lastRow="0" w:firstColumn="1" w:lastColumn="0" w:noHBand="0" w:noVBand="1"/>
               </w:tblPr>
               <w:tblGrid>
-                <w:gridCol w:w="279"/>
-                <w:gridCol w:w="8747"/>
+                <w:gridCol w:w="295"/>
+                <w:gridCol w:w="8731"/>
               </w:tblGrid>
               <w:tr>
                 <w:trPr>
-                  <w:divId w:val="405418144"/>
+                  <w:divId w:val="1017343106"/>
                   <w:tblCellSpacing w:w="15" w:type="dxa"/>
                 </w:trPr>
                 <w:tc>
@@ -8104,9 +9706,7 @@
                   <w:p>
                     <w:pPr>
                       <w:pStyle w:val="Bibliography"/>
-                      <w:spacing w:after="0"/>
                       <w:rPr>
-                        <w:rFonts w:ascii="Arial" w:hAnsi="Arial" w:cs="Arial"/>
                         <w:noProof/>
                         <w:sz w:val="24"/>
                         <w:szCs w:val="24"/>
@@ -8115,7 +9715,6 @@
                     </w:pPr>
                     <w:r>
                       <w:rPr>
-                        <w:rFonts w:ascii="Arial" w:hAnsi="Arial" w:cs="Arial"/>
                         <w:noProof/>
                         <w:lang w:val="en-US"/>
                       </w:rPr>
@@ -8131,27 +9730,24 @@
                   <w:p>
                     <w:pPr>
                       <w:pStyle w:val="Bibliography"/>
-                      <w:spacing w:after="0"/>
                       <w:rPr>
-                        <w:rFonts w:ascii="Arial" w:hAnsi="Arial" w:cs="Arial"/>
                         <w:noProof/>
                         <w:lang w:val="en-US"/>
                       </w:rPr>
                     </w:pPr>
                     <w:r>
                       <w:rPr>
-                        <w:rFonts w:ascii="Arial" w:hAnsi="Arial" w:cs="Arial"/>
                         <w:noProof/>
                         <w:lang w:val="en-US"/>
                       </w:rPr>
-                      <w:t>S. Russell and P. Norvig, "Artificial Intelligence: A Modern Approach," 2009, p. 101.</w:t>
+                      <w:t>Wikipedia, "Line-Line Intersection," 21 11 2022. [Online]. Available: https://en.wikipedia.org/wiki/Line%E2%80%93line_intersection#Given_two_points_on_each_line_segment.</w:t>
                     </w:r>
                   </w:p>
                 </w:tc>
               </w:tr>
               <w:tr>
                 <w:trPr>
-                  <w:divId w:val="405418144"/>
+                  <w:divId w:val="1017343106"/>
                   <w:tblCellSpacing w:w="15" w:type="dxa"/>
                 </w:trPr>
                 <w:tc>
@@ -8162,16 +9758,13 @@
                   <w:p>
                     <w:pPr>
                       <w:pStyle w:val="Bibliography"/>
-                      <w:spacing w:after="0"/>
                       <w:rPr>
-                        <w:rFonts w:ascii="Arial" w:hAnsi="Arial" w:cs="Arial"/>
                         <w:noProof/>
                         <w:lang w:val="en-US"/>
                       </w:rPr>
                     </w:pPr>
                     <w:r>
                       <w:rPr>
-                        <w:rFonts w:ascii="Arial" w:hAnsi="Arial" w:cs="Arial"/>
                         <w:noProof/>
                         <w:lang w:val="en-US"/>
                       </w:rPr>
@@ -8187,27 +9780,24 @@
                   <w:p>
                     <w:pPr>
                       <w:pStyle w:val="Bibliography"/>
-                      <w:spacing w:after="0"/>
                       <w:rPr>
-                        <w:rFonts w:ascii="Arial" w:hAnsi="Arial" w:cs="Arial"/>
                         <w:noProof/>
                         <w:lang w:val="en-US"/>
                       </w:rPr>
                     </w:pPr>
                     <w:r>
                       <w:rPr>
-                        <w:rFonts w:ascii="Arial" w:hAnsi="Arial" w:cs="Arial"/>
                         <w:noProof/>
                         <w:lang w:val="en-US"/>
                       </w:rPr>
-                      <w:t>S. Russell and P. Norvig, "Artificial Intelligence: A Modern Approach 3rd Edition," 2009, p. 98.</w:t>
+                      <w:t>S. Russell and P. Norvig, "Artificial Intelligence: A Modern Approach 3rd Edition," 2009, p. 93.</w:t>
                     </w:r>
                   </w:p>
                 </w:tc>
               </w:tr>
               <w:tr>
                 <w:trPr>
-                  <w:divId w:val="405418144"/>
+                  <w:divId w:val="1017343106"/>
                   <w:tblCellSpacing w:w="15" w:type="dxa"/>
                 </w:trPr>
                 <w:tc>
@@ -8218,16 +9808,13 @@
                   <w:p>
                     <w:pPr>
                       <w:pStyle w:val="Bibliography"/>
-                      <w:spacing w:after="0"/>
                       <w:rPr>
-                        <w:rFonts w:ascii="Arial" w:hAnsi="Arial" w:cs="Arial"/>
                         <w:noProof/>
                         <w:lang w:val="en-US"/>
                       </w:rPr>
                     </w:pPr>
                     <w:r>
                       <w:rPr>
-                        <w:rFonts w:ascii="Arial" w:hAnsi="Arial" w:cs="Arial"/>
                         <w:noProof/>
                         <w:lang w:val="en-US"/>
                       </w:rPr>
@@ -8243,20 +9830,67 @@
                   <w:p>
                     <w:pPr>
                       <w:pStyle w:val="Bibliography"/>
-                      <w:spacing w:after="0"/>
                       <w:rPr>
-                        <w:rFonts w:ascii="Arial" w:hAnsi="Arial" w:cs="Arial"/>
                         <w:noProof/>
                         <w:lang w:val="en-US"/>
                       </w:rPr>
                     </w:pPr>
                     <w:r>
                       <w:rPr>
-                        <w:rFonts w:ascii="Arial" w:hAnsi="Arial" w:cs="Arial"/>
                         <w:noProof/>
                         <w:lang w:val="en-US"/>
                       </w:rPr>
-                      <w:t>Wikipedia, "Line-Line Intersection," 21 11 2022. [Online]. Available: https://en.wikipedia.org/wiki/Line%E2%80%93line_intersection#Given_two_points_on_each_line_segment.</w:t>
+                      <w:t>S. Russell and P. Norvig, "Artificial Intelligence: A Modern Approach 3rd Edition," 2009, p. 98.</w:t>
+                    </w:r>
+                  </w:p>
+                </w:tc>
+              </w:tr>
+              <w:tr>
+                <w:trPr>
+                  <w:divId w:val="1017343106"/>
+                  <w:tblCellSpacing w:w="15" w:type="dxa"/>
+                </w:trPr>
+                <w:tc>
+                  <w:tcPr>
+                    <w:tcW w:w="50" w:type="pct"/>
+                    <w:hideMark/>
+                  </w:tcPr>
+                  <w:p>
+                    <w:pPr>
+                      <w:pStyle w:val="Bibliography"/>
+                      <w:rPr>
+                        <w:noProof/>
+                        <w:lang w:val="en-US"/>
+                      </w:rPr>
+                    </w:pPr>
+                    <w:r>
+                      <w:rPr>
+                        <w:noProof/>
+                        <w:lang w:val="en-US"/>
+                      </w:rPr>
+                      <w:t xml:space="preserve">[4] </w:t>
+                    </w:r>
+                  </w:p>
+                </w:tc>
+                <w:tc>
+                  <w:tcPr>
+                    <w:tcW w:w="0" w:type="auto"/>
+                    <w:hideMark/>
+                  </w:tcPr>
+                  <w:p>
+                    <w:pPr>
+                      <w:pStyle w:val="Bibliography"/>
+                      <w:rPr>
+                        <w:noProof/>
+                        <w:lang w:val="en-US"/>
+                      </w:rPr>
+                    </w:pPr>
+                    <w:r>
+                      <w:rPr>
+                        <w:noProof/>
+                        <w:lang w:val="en-US"/>
+                      </w:rPr>
+                      <w:t>S. Russell and P. Norvig, "Artificial Intelligence: A Modern Approach 3rd Edition," 2009, p. 101.</w:t>
                     </w:r>
                   </w:p>
                 </w:tc>
@@ -8264,15 +9898,15 @@
             </w:tbl>
             <w:p>
               <w:pPr>
-                <w:divId w:val="405418144"/>
+                <w:divId w:val="1017343106"/>
                 <w:rPr>
-                  <w:rFonts w:ascii="Arial" w:eastAsia="Times New Roman" w:hAnsi="Arial" w:cs="Arial"/>
+                  <w:rFonts w:eastAsia="Times New Roman"/>
                   <w:noProof/>
                 </w:rPr>
               </w:pPr>
             </w:p>
-            <w:bookmarkEnd w:id="6"/>
-            <w:bookmarkEnd w:id="7"/>
+            <w:bookmarkEnd w:id="9"/>
+            <w:bookmarkEnd w:id="10"/>
             <w:p>
               <w:pPr>
                 <w:rPr>
@@ -8301,6 +9935,45 @@
     </w:sectPr>
   </w:body>
 </w:document>
+</file>
+
+<file path=word/comments.xml><?xml version="1.0" encoding="utf-8"?>
+<w:comments xmlns:wpc="http://schemas.microsoft.com/office/word/2010/wordprocessingCanvas" xmlns:cx="http://schemas.microsoft.com/office/drawing/2014/chartex" xmlns:cx1="http://schemas.microsoft.com/office/drawing/2015/9/8/chartex" xmlns:cx2="http://schemas.microsoft.com/office/drawing/2015/10/21/chartex" xmlns:cx3="http://schemas.microsoft.com/office/drawing/2016/5/9/chartex" xmlns:cx4="http://schemas.microsoft.com/office/drawing/2016/5/10/chartex" xmlns:cx5="http://schemas.microsoft.com/office/drawing/2016/5/11/chartex" xmlns:cx6="http://schemas.microsoft.com/office/drawing/2016/5/12/chartex" xmlns:cx7="http://schemas.microsoft.com/office/drawing/2016/5/13/chartex" xmlns:cx8="http://schemas.microsoft.com/office/drawing/2016/5/14/chartex" xmlns:mc="http://schemas.openxmlformats.org/markup-compatibility/2006" xmlns:aink="http://schemas.microsoft.com/office/drawing/2016/ink" xmlns:am3d="http://schemas.microsoft.com/office/drawing/2017/model3d" xmlns:o="urn:schemas-microsoft-com:office:office" xmlns:oel="http://schemas.microsoft.com/office/2019/extlst" xmlns:r="http://schemas.openxmlformats.org/officeDocument/2006/relationships" xmlns:m="http://schemas.openxmlformats.org/officeDocument/2006/math" xmlns:v="urn:schemas-microsoft-com:vml" xmlns:wp14="http://schemas.microsoft.com/office/word/2010/wordprocessingDrawing" xmlns:wp="http://schemas.openxmlformats.org/drawingml/2006/wordprocessingDrawing" xmlns:w10="urn:schemas-microsoft-com:office:word" xmlns:w="http://schemas.openxmlformats.org/wordprocessingml/2006/main" xmlns:w14="http://schemas.microsoft.com/office/word/2010/wordml" xmlns:w15="http://schemas.microsoft.com/office/word/2012/wordml" xmlns:w16cex="http://schemas.microsoft.com/office/word/2018/wordml/cex" xmlns:w16cid="http://schemas.microsoft.com/office/word/2016/wordml/cid" xmlns:w16="http://schemas.microsoft.com/office/word/2018/wordml" xmlns:w16sdtdh="http://schemas.microsoft.com/office/word/2020/wordml/sdtdatahash" xmlns:w16se="http://schemas.microsoft.com/office/word/2015/wordml/symex" xmlns:wpg="http://schemas.microsoft.com/office/word/2010/wordprocessingGroup" xmlns:wpi="http://schemas.microsoft.com/office/word/2010/wordprocessingInk" xmlns:wne="http://schemas.microsoft.com/office/word/2006/wordml" xmlns:wps="http://schemas.microsoft.com/office/word/2010/wordprocessingShape" mc:Ignorable="w14 w15 w16se w16cid w16 w16cex w16sdtdh wp14">
+  <w:comment w:id="0" w:author="James Ward" w:date="2022-11-27T21:27:00Z" w:initials="JW">
+    <w:p>
+      <w:pPr>
+        <w:pStyle w:val="CommentText"/>
+      </w:pPr>
+      <w:r>
+        <w:rPr>
+          <w:rStyle w:val="CommentReference"/>
+        </w:rPr>
+        <w:annotationRef/>
+      </w:r>
+      <w:r>
+        <w:t>Reference? Why good design principles</w:t>
+      </w:r>
+    </w:p>
+  </w:comment>
+</w:comments>
+</file>
+
+<file path=word/commentsExtended.xml><?xml version="1.0" encoding="utf-8"?>
+<w15:commentsEx xmlns:wpc="http://schemas.microsoft.com/office/word/2010/wordprocessingCanvas" xmlns:cx="http://schemas.microsoft.com/office/drawing/2014/chartex" xmlns:cx1="http://schemas.microsoft.com/office/drawing/2015/9/8/chartex" xmlns:cx2="http://schemas.microsoft.com/office/drawing/2015/10/21/chartex" xmlns:cx3="http://schemas.microsoft.com/office/drawing/2016/5/9/chartex" xmlns:cx4="http://schemas.microsoft.com/office/drawing/2016/5/10/chartex" xmlns:cx5="http://schemas.microsoft.com/office/drawing/2016/5/11/chartex" xmlns:cx6="http://schemas.microsoft.com/office/drawing/2016/5/12/chartex" xmlns:cx7="http://schemas.microsoft.com/office/drawing/2016/5/13/chartex" xmlns:cx8="http://schemas.microsoft.com/office/drawing/2016/5/14/chartex" xmlns:mc="http://schemas.openxmlformats.org/markup-compatibility/2006" xmlns:aink="http://schemas.microsoft.com/office/drawing/2016/ink" xmlns:am3d="http://schemas.microsoft.com/office/drawing/2017/model3d" xmlns:o="urn:schemas-microsoft-com:office:office" xmlns:oel="http://schemas.microsoft.com/office/2019/extlst" xmlns:r="http://schemas.openxmlformats.org/officeDocument/2006/relationships" xmlns:m="http://schemas.openxmlformats.org/officeDocument/2006/math" xmlns:v="urn:schemas-microsoft-com:vml" xmlns:wp14="http://schemas.microsoft.com/office/word/2010/wordprocessingDrawing" xmlns:wp="http://schemas.openxmlformats.org/drawingml/2006/wordprocessingDrawing" xmlns:w10="urn:schemas-microsoft-com:office:word" xmlns:w="http://schemas.openxmlformats.org/wordprocessingml/2006/main" xmlns:w14="http://schemas.microsoft.com/office/word/2010/wordml" xmlns:w15="http://schemas.microsoft.com/office/word/2012/wordml" xmlns:w16cex="http://schemas.microsoft.com/office/word/2018/wordml/cex" xmlns:w16cid="http://schemas.microsoft.com/office/word/2016/wordml/cid" xmlns:w16="http://schemas.microsoft.com/office/word/2018/wordml" xmlns:w16sdtdh="http://schemas.microsoft.com/office/word/2020/wordml/sdtdatahash" xmlns:w16se="http://schemas.microsoft.com/office/word/2015/wordml/symex" xmlns:wpg="http://schemas.microsoft.com/office/word/2010/wordprocessingGroup" xmlns:wpi="http://schemas.microsoft.com/office/word/2010/wordprocessingInk" xmlns:wne="http://schemas.microsoft.com/office/word/2006/wordml" xmlns:wps="http://schemas.microsoft.com/office/word/2010/wordprocessingShape" mc:Ignorable="w14 w15 w16se w16cid w16 w16cex w16sdtdh wp14">
+  <w15:commentEx w15:paraId="62C9A3C4" w15:done="0"/>
+</w15:commentsEx>
+</file>
+
+<file path=word/commentsExtensible.xml><?xml version="1.0" encoding="utf-8"?>
+<w16cex:commentsExtensible xmlns:wpc="http://schemas.microsoft.com/office/word/2010/wordprocessingCanvas" xmlns:cx="http://schemas.microsoft.com/office/drawing/2014/chartex" xmlns:cx1="http://schemas.microsoft.com/office/drawing/2015/9/8/chartex" xmlns:cx2="http://schemas.microsoft.com/office/drawing/2015/10/21/chartex" xmlns:cx3="http://schemas.microsoft.com/office/drawing/2016/5/9/chartex" xmlns:cx4="http://schemas.microsoft.com/office/drawing/2016/5/10/chartex" xmlns:cx5="http://schemas.microsoft.com/office/drawing/2016/5/11/chartex" xmlns:cx6="http://schemas.microsoft.com/office/drawing/2016/5/12/chartex" xmlns:cx7="http://schemas.microsoft.com/office/drawing/2016/5/13/chartex" xmlns:cx8="http://schemas.microsoft.com/office/drawing/2016/5/14/chartex" xmlns:mc="http://schemas.openxmlformats.org/markup-compatibility/2006" xmlns:aink="http://schemas.microsoft.com/office/drawing/2016/ink" xmlns:am3d="http://schemas.microsoft.com/office/drawing/2017/model3d" xmlns:o="urn:schemas-microsoft-com:office:office" xmlns:oel="http://schemas.microsoft.com/office/2019/extlst" xmlns:r="http://schemas.openxmlformats.org/officeDocument/2006/relationships" xmlns:m="http://schemas.openxmlformats.org/officeDocument/2006/math" xmlns:v="urn:schemas-microsoft-com:vml" xmlns:wp14="http://schemas.microsoft.com/office/word/2010/wordprocessingDrawing" xmlns:wp="http://schemas.openxmlformats.org/drawingml/2006/wordprocessingDrawing" xmlns:w10="urn:schemas-microsoft-com:office:word" xmlns:w="http://schemas.openxmlformats.org/wordprocessingml/2006/main" xmlns:w14="http://schemas.microsoft.com/office/word/2010/wordml" xmlns:w15="http://schemas.microsoft.com/office/word/2012/wordml" xmlns:w16cex="http://schemas.microsoft.com/office/word/2018/wordml/cex" xmlns:w16cid="http://schemas.microsoft.com/office/word/2016/wordml/cid" xmlns:w16="http://schemas.microsoft.com/office/word/2018/wordml" xmlns:w16sdtdh="http://schemas.microsoft.com/office/word/2020/wordml/sdtdatahash" xmlns:w16se="http://schemas.microsoft.com/office/word/2015/wordml/symex" xmlns:wpg="http://schemas.microsoft.com/office/word/2010/wordprocessingGroup" xmlns:wpi="http://schemas.microsoft.com/office/word/2010/wordprocessingInk" xmlns:wne="http://schemas.microsoft.com/office/word/2006/wordml" xmlns:wps="http://schemas.microsoft.com/office/word/2010/wordprocessingShape" mc:Ignorable="w14 w15 w16se w16cid w16 w16cex w16sdtdh wp14">
+  <w16cex:commentExtensible w16cex:durableId="272E54A9" w16cex:dateUtc="2022-11-27T21:27:00Z"/>
+</w16cex:commentsExtensible>
+</file>
+
+<file path=word/commentsIds.xml><?xml version="1.0" encoding="utf-8"?>
+<w16cid:commentsIds xmlns:wpc="http://schemas.microsoft.com/office/word/2010/wordprocessingCanvas" xmlns:cx="http://schemas.microsoft.com/office/drawing/2014/chartex" xmlns:cx1="http://schemas.microsoft.com/office/drawing/2015/9/8/chartex" xmlns:cx2="http://schemas.microsoft.com/office/drawing/2015/10/21/chartex" xmlns:cx3="http://schemas.microsoft.com/office/drawing/2016/5/9/chartex" xmlns:cx4="http://schemas.microsoft.com/office/drawing/2016/5/10/chartex" xmlns:cx5="http://schemas.microsoft.com/office/drawing/2016/5/11/chartex" xmlns:cx6="http://schemas.microsoft.com/office/drawing/2016/5/12/chartex" xmlns:cx7="http://schemas.microsoft.com/office/drawing/2016/5/13/chartex" xmlns:cx8="http://schemas.microsoft.com/office/drawing/2016/5/14/chartex" xmlns:mc="http://schemas.openxmlformats.org/markup-compatibility/2006" xmlns:aink="http://schemas.microsoft.com/office/drawing/2016/ink" xmlns:am3d="http://schemas.microsoft.com/office/drawing/2017/model3d" xmlns:o="urn:schemas-microsoft-com:office:office" xmlns:oel="http://schemas.microsoft.com/office/2019/extlst" xmlns:r="http://schemas.openxmlformats.org/officeDocument/2006/relationships" xmlns:m="http://schemas.openxmlformats.org/officeDocument/2006/math" xmlns:v="urn:schemas-microsoft-com:vml" xmlns:wp14="http://schemas.microsoft.com/office/word/2010/wordprocessingDrawing" xmlns:wp="http://schemas.openxmlformats.org/drawingml/2006/wordprocessingDrawing" xmlns:w10="urn:schemas-microsoft-com:office:word" xmlns:w="http://schemas.openxmlformats.org/wordprocessingml/2006/main" xmlns:w14="http://schemas.microsoft.com/office/word/2010/wordml" xmlns:w15="http://schemas.microsoft.com/office/word/2012/wordml" xmlns:w16cex="http://schemas.microsoft.com/office/word/2018/wordml/cex" xmlns:w16cid="http://schemas.microsoft.com/office/word/2016/wordml/cid" xmlns:w16="http://schemas.microsoft.com/office/word/2018/wordml" xmlns:w16sdtdh="http://schemas.microsoft.com/office/word/2020/wordml/sdtdatahash" xmlns:w16se="http://schemas.microsoft.com/office/word/2015/wordml/symex" xmlns:wpg="http://schemas.microsoft.com/office/word/2010/wordprocessingGroup" xmlns:wpi="http://schemas.microsoft.com/office/word/2010/wordprocessingInk" xmlns:wne="http://schemas.microsoft.com/office/word/2006/wordml" xmlns:wps="http://schemas.microsoft.com/office/word/2010/wordprocessingShape" mc:Ignorable="w14 w15 w16se w16cid w16 w16cex w16sdtdh wp14">
+  <w16cid:commentId w16cid:paraId="62C9A3C4" w16cid:durableId="272E54A9"/>
+</w16cid:commentsIds>
 </file>
 
 <file path=word/endnotes.xml><?xml version="1.0" encoding="utf-8"?>
@@ -8623,6 +10296,14 @@
     <w:abstractNumId w:val="1"/>
   </w:num>
 </w:numbering>
+</file>
+
+<file path=word/people.xml><?xml version="1.0" encoding="utf-8"?>
+<w15:people xmlns:wpc="http://schemas.microsoft.com/office/word/2010/wordprocessingCanvas" xmlns:cx="http://schemas.microsoft.com/office/drawing/2014/chartex" xmlns:cx1="http://schemas.microsoft.com/office/drawing/2015/9/8/chartex" xmlns:cx2="http://schemas.microsoft.com/office/drawing/2015/10/21/chartex" xmlns:cx3="http://schemas.microsoft.com/office/drawing/2016/5/9/chartex" xmlns:cx4="http://schemas.microsoft.com/office/drawing/2016/5/10/chartex" xmlns:cx5="http://schemas.microsoft.com/office/drawing/2016/5/11/chartex" xmlns:cx6="http://schemas.microsoft.com/office/drawing/2016/5/12/chartex" xmlns:cx7="http://schemas.microsoft.com/office/drawing/2016/5/13/chartex" xmlns:cx8="http://schemas.microsoft.com/office/drawing/2016/5/14/chartex" xmlns:mc="http://schemas.openxmlformats.org/markup-compatibility/2006" xmlns:aink="http://schemas.microsoft.com/office/drawing/2016/ink" xmlns:am3d="http://schemas.microsoft.com/office/drawing/2017/model3d" xmlns:o="urn:schemas-microsoft-com:office:office" xmlns:oel="http://schemas.microsoft.com/office/2019/extlst" xmlns:r="http://schemas.openxmlformats.org/officeDocument/2006/relationships" xmlns:m="http://schemas.openxmlformats.org/officeDocument/2006/math" xmlns:v="urn:schemas-microsoft-com:vml" xmlns:wp14="http://schemas.microsoft.com/office/word/2010/wordprocessingDrawing" xmlns:wp="http://schemas.openxmlformats.org/drawingml/2006/wordprocessingDrawing" xmlns:w10="urn:schemas-microsoft-com:office:word" xmlns:w="http://schemas.openxmlformats.org/wordprocessingml/2006/main" xmlns:w14="http://schemas.microsoft.com/office/word/2010/wordml" xmlns:w15="http://schemas.microsoft.com/office/word/2012/wordml" xmlns:w16cex="http://schemas.microsoft.com/office/word/2018/wordml/cex" xmlns:w16cid="http://schemas.microsoft.com/office/word/2016/wordml/cid" xmlns:w16="http://schemas.microsoft.com/office/word/2018/wordml" xmlns:w16sdtdh="http://schemas.microsoft.com/office/word/2020/wordml/sdtdatahash" xmlns:w16se="http://schemas.microsoft.com/office/word/2015/wordml/symex" xmlns:wpg="http://schemas.microsoft.com/office/word/2010/wordprocessingGroup" xmlns:wpi="http://schemas.microsoft.com/office/word/2010/wordprocessingInk" xmlns:wne="http://schemas.microsoft.com/office/word/2006/wordml" xmlns:wps="http://schemas.microsoft.com/office/word/2010/wordprocessingShape" mc:Ignorable="w14 w15 w16se w16cid w16 w16cex w16sdtdh wp14">
+  <w15:person w15:author="James Ward">
+    <w15:presenceInfo w15:providerId="Windows Live" w15:userId="45b1731117493526"/>
+  </w15:person>
+</w15:people>
 </file>
 
 <file path=word/styles.xml><?xml version="1.0" encoding="utf-8"?>
@@ -9175,6 +10856,72 @@
       <w:contextualSpacing/>
     </w:pPr>
   </w:style>
+  <w:style w:type="character" w:styleId="CommentReference">
+    <w:name w:val="annotation reference"/>
+    <w:basedOn w:val="DefaultParagraphFont"/>
+    <w:uiPriority w:val="99"/>
+    <w:semiHidden/>
+    <w:unhideWhenUsed/>
+    <w:rsid w:val="009C6C5D"/>
+    <w:rPr>
+      <w:sz w:val="16"/>
+      <w:szCs w:val="16"/>
+    </w:rPr>
+  </w:style>
+  <w:style w:type="paragraph" w:styleId="CommentText">
+    <w:name w:val="annotation text"/>
+    <w:basedOn w:val="Normal"/>
+    <w:link w:val="CommentTextChar"/>
+    <w:uiPriority w:val="99"/>
+    <w:unhideWhenUsed/>
+    <w:rsid w:val="009C6C5D"/>
+    <w:pPr>
+      <w:spacing w:line="240" w:lineRule="auto"/>
+    </w:pPr>
+    <w:rPr>
+      <w:sz w:val="20"/>
+      <w:szCs w:val="20"/>
+    </w:rPr>
+  </w:style>
+  <w:style w:type="character" w:customStyle="1" w:styleId="CommentTextChar">
+    <w:name w:val="Comment Text Char"/>
+    <w:basedOn w:val="DefaultParagraphFont"/>
+    <w:link w:val="CommentText"/>
+    <w:uiPriority w:val="99"/>
+    <w:rsid w:val="009C6C5D"/>
+    <w:rPr>
+      <w:sz w:val="20"/>
+      <w:szCs w:val="20"/>
+    </w:rPr>
+  </w:style>
+  <w:style w:type="paragraph" w:styleId="CommentSubject">
+    <w:name w:val="annotation subject"/>
+    <w:basedOn w:val="CommentText"/>
+    <w:next w:val="CommentText"/>
+    <w:link w:val="CommentSubjectChar"/>
+    <w:uiPriority w:val="99"/>
+    <w:semiHidden/>
+    <w:unhideWhenUsed/>
+    <w:rsid w:val="009C6C5D"/>
+    <w:rPr>
+      <w:b/>
+      <w:bCs/>
+    </w:rPr>
+  </w:style>
+  <w:style w:type="character" w:customStyle="1" w:styleId="CommentSubjectChar">
+    <w:name w:val="Comment Subject Char"/>
+    <w:basedOn w:val="CommentTextChar"/>
+    <w:link w:val="CommentSubject"/>
+    <w:uiPriority w:val="99"/>
+    <w:semiHidden/>
+    <w:rsid w:val="009C6C5D"/>
+    <w:rPr>
+      <w:b/>
+      <w:bCs/>
+      <w:sz w:val="20"/>
+      <w:szCs w:val="20"/>
+    </w:rPr>
+  </w:style>
 </w:styles>
 </file>
 
@@ -9476,9 +11223,26 @@
 <file path=customXml/item1.xml><?xml version="1.0" encoding="utf-8"?>
 <b:Sources xmlns:b="http://schemas.openxmlformats.org/officeDocument/2006/bibliography" xmlns="http://schemas.openxmlformats.org/officeDocument/2006/bibliography" SelectedStyle="\IEEE2006OfficeOnline.xsl" StyleName="IEEE" Version="2006">
   <b:Source>
-    <b:Tag>Rus09</b:Tag>
+    <b:Tag>LLW</b:Tag>
+    <b:SourceType>InternetSite</b:SourceType>
+    <b:Guid>{A089C252-C26C-4346-9BBF-4313AE80B9CB}</b:Guid>
+    <b:Title>Line-Line Intersection</b:Title>
+    <b:Year>2022</b:Year>
+    <b:Month>11</b:Month>
+    <b:Day>21</b:Day>
+    <b:Author>
+      <b:Author>
+        <b:Corporate>Wikipedia</b:Corporate>
+      </b:Author>
+    </b:Author>
+    <b:InternetSiteTitle>Wikipedia</b:InternetSiteTitle>
+    <b:URL>https://en.wikipedia.org/wiki/Line%E2%80%93line_intersection#Given_two_points_on_each_line_segment</b:URL>
+    <b:RefOrder>1</b:RefOrder>
+  </b:Source>
+  <b:Source>
+    <b:Tag>Rus098</b:Tag>
     <b:SourceType>BookSection</b:SourceType>
-    <b:Guid>{2D8B245C-EB67-486B-BFC8-C7FA626B97D0}</b:Guid>
+    <b:Guid>{BE4C8EE0-C960-4C5E-8CA4-C90BE4CC7F46}</b:Guid>
     <b:Title>Artificial Intelligence: A Modern Approach 3rd Edition</b:Title>
     <b:Year>2009</b:Year>
     <b:Author>
@@ -9496,13 +11260,13 @@
       </b:Author>
     </b:Author>
     <b:Pages>98</b:Pages>
-    <b:RefOrder>2</b:RefOrder>
+    <b:RefOrder>3</b:RefOrder>
   </b:Source>
   <b:Source>
-    <b:Tag>Rus091</b:Tag>
+    <b:Tag>Rus101</b:Tag>
     <b:SourceType>BookSection</b:SourceType>
-    <b:Guid>{E0A3B261-6D20-4C9D-BDB0-DB996B69CF7F}</b:Guid>
-    <b:Title>Artificial Intelligence: A Modern Approach</b:Title>
+    <b:Guid>{807A36BA-A277-459D-A962-7DFE3325E7DE}</b:Guid>
+    <b:Title>Artificial Intelligence: A Modern Approach 3rd Edition</b:Title>
     <b:Year>2009</b:Year>
     <b:Pages>101</b:Pages>
     <b:Author>
@@ -9519,30 +11283,36 @@
         </b:NameList>
       </b:Author>
     </b:Author>
-    <b:RefOrder>1</b:RefOrder>
+    <b:RefOrder>4</b:RefOrder>
   </b:Source>
   <b:Source>
-    <b:Tag>LLW</b:Tag>
-    <b:SourceType>InternetSite</b:SourceType>
-    <b:Guid>{A089C252-C26C-4346-9BBF-4313AE80B9CB}</b:Guid>
-    <b:Title>Line-Line Intersection</b:Title>
-    <b:Year>2022</b:Year>
-    <b:Month>11</b:Month>
-    <b:Day>21</b:Day>
+    <b:Tag>Rus092</b:Tag>
+    <b:SourceType>BookSection</b:SourceType>
+    <b:Guid>{D054614C-2C3D-4C6A-BCF0-145B3E896F83}</b:Guid>
+    <b:Title>Artificial Intelligence: A Modern Approach 3rd Edition</b:Title>
+    <b:Year>2009</b:Year>
+    <b:Pages>93</b:Pages>
     <b:Author>
       <b:Author>
-        <b:Corporate>Wikipedia</b:Corporate>
+        <b:NameList>
+          <b:Person>
+            <b:Last>Russell</b:Last>
+            <b:First>Stewart</b:First>
+          </b:Person>
+          <b:Person>
+            <b:Last>Norvig</b:Last>
+            <b:First>Peter</b:First>
+          </b:Person>
+        </b:NameList>
       </b:Author>
     </b:Author>
-    <b:InternetSiteTitle>Wikipedia</b:InternetSiteTitle>
-    <b:URL>https://en.wikipedia.org/wiki/Line%E2%80%93line_intersection#Given_two_points_on_each_line_segment</b:URL>
-    <b:RefOrder>3</b:RefOrder>
+    <b:RefOrder>2</b:RefOrder>
   </b:Source>
 </b:Sources>
 </file>
 
 <file path=customXml/itemProps1.xml><?xml version="1.0" encoding="utf-8"?>
-<ds:datastoreItem xmlns:ds="http://schemas.openxmlformats.org/officeDocument/2006/customXml" ds:itemID="{BEC88B0E-8E4D-45AB-8D51-03E3215D6A03}">
+<ds:datastoreItem xmlns:ds="http://schemas.openxmlformats.org/officeDocument/2006/customXml" ds:itemID="{73CC5255-6A8F-44E8-9D19-B663049D7299}">
   <ds:schemaRefs>
     <ds:schemaRef ds:uri="http://schemas.openxmlformats.org/officeDocument/2006/bibliography"/>
   </ds:schemaRefs>

</xml_diff>